<commit_message>
Add paper results for NN
</commit_message>
<xml_diff>
--- a/paper/FINAL VERSION .docx
+++ b/paper/FINAL VERSION .docx
@@ -12210,17 +12210,37 @@
     </w:p>
     <w:p>
       <w:pPr>
+        <w:jc w:val="both"/>
+        <w:rPr>
+          <w:rFonts w:asciiTheme="majorBidi" w:hAnsiTheme="majorBidi" w:cstheme="majorBidi"/>
+        </w:rPr>
+      </w:pPr>
+      <w:r>
+        <w:rPr>
+          <w:rFonts w:asciiTheme="majorBidi" w:hAnsiTheme="majorBidi" w:cstheme="majorBidi"/>
+        </w:rPr>
+        <w:t xml:space="preserve">In the following table, the results of applying multiple linear regression are </w:t>
+      </w:r>
+      <w:r>
+        <w:rPr>
+          <w:rFonts w:asciiTheme="majorBidi" w:hAnsiTheme="majorBidi" w:cstheme="majorBidi"/>
+        </w:rPr>
+        <w:t>mentioned</w:t>
+      </w:r>
+      <w:r>
+        <w:rPr>
+          <w:rFonts w:asciiTheme="majorBidi" w:hAnsiTheme="majorBidi" w:cstheme="majorBidi"/>
+        </w:rPr>
+        <w:t>.</w:t>
+      </w:r>
+    </w:p>
+    <w:p>
+      <w:pPr>
         <w:rPr>
           <w:rFonts w:asciiTheme="majorBidi" w:hAnsiTheme="majorBidi" w:cstheme="majorBidi"/>
           <w:rtl/>
         </w:rPr>
       </w:pPr>
-      <w:r>
-        <w:rPr>
-          <w:rFonts w:asciiTheme="majorBidi" w:hAnsiTheme="majorBidi" w:cstheme="majorBidi"/>
-        </w:rPr>
-        <w:t>In the following table, the results of applying multiple linear regression are stated.</w:t>
-      </w:r>
     </w:p>
     <w:p>
       <w:pPr>
@@ -12609,13 +12629,31 @@
         <w:rPr>
           <w:rFonts w:asciiTheme="majorBidi" w:hAnsiTheme="majorBidi" w:cstheme="majorBidi"/>
         </w:rPr>
-        <w:t>The mean square error of an estimator measures the squared difference between the estimated values and what is to be estimated whereas, root-mean-square error implies frequently used a measure of differences between values predicted by the model and the values observed. Mean absolute error can be defined as a measure of a difference between two continuous variables. According to the table above, MAE means the average difference between the predicted value between the model and the actual value, which was found to be 0.21 here. MSE means the average squared difference between the predicted value of the model and the actual value, which was obtained here as 0.07. RMSE means the square root of the average difference between the predicted value of the model and the actual value, which was found to be 0.27 here. The closer the values of these indicators are to zero, the better the fit.</w:t>
-      </w:r>
-      <w:r>
-        <w:rPr>
-          <w:rFonts w:asciiTheme="majorBidi" w:hAnsiTheme="majorBidi" w:cstheme="majorBidi"/>
-        </w:rPr>
-        <w:t xml:space="preserve"> </w:t>
+        <w:t xml:space="preserve">Variable importance of all input variables are calculated and shown in fig. 2. Each independent variable had a coefficient which indicates the direction and magnitude of the relationship between the variable and the outcome. The highest positive and negative features importance are 73.04% for degree and -37.92% for gender. </w:t>
+      </w:r>
+      <w:r>
+        <w:rPr>
+          <w:rFonts w:asciiTheme="majorBidi" w:hAnsiTheme="majorBidi" w:cstheme="majorBidi"/>
+        </w:rPr>
+        <w:t xml:space="preserve">Marital status </w:t>
+      </w:r>
+      <w:r>
+        <w:rPr>
+          <w:rFonts w:asciiTheme="majorBidi" w:hAnsiTheme="majorBidi" w:cstheme="majorBidi"/>
+        </w:rPr>
+        <w:t xml:space="preserve">with -1.23% importance, </w:t>
+      </w:r>
+      <w:r>
+        <w:rPr>
+          <w:rFonts w:asciiTheme="majorBidi" w:hAnsiTheme="majorBidi" w:cstheme="majorBidi"/>
+        </w:rPr>
+        <w:t xml:space="preserve">has the lowest effect on the log-odds of the outcome in this model. </w:t>
+      </w:r>
+      <w:r>
+        <w:rPr>
+          <w:rFonts w:asciiTheme="majorBidi" w:hAnsiTheme="majorBidi" w:cstheme="majorBidi"/>
+        </w:rPr>
+        <w:t xml:space="preserve">The average distance between the predicted values and the observed values are reported in regression metrics in table 4. </w:t>
       </w:r>
     </w:p>
     <w:p>
@@ -12626,127 +12664,62 @@
         <w:jc w:val="both"/>
         <w:rPr>
           <w:rFonts w:asciiTheme="majorBidi" w:hAnsiTheme="majorBidi" w:cstheme="majorBidi"/>
+          <w:rtl/>
         </w:rPr>
       </w:pPr>
     </w:p>
     <w:p>
       <w:pPr>
-        <w:tabs>
-          <w:tab w:val="left" w:pos="5430"/>
-        </w:tabs>
         <w:jc w:val="both"/>
         <w:rPr>
           <w:rFonts w:asciiTheme="majorBidi" w:hAnsiTheme="majorBidi" w:cstheme="majorBidi"/>
-        </w:rPr>
-      </w:pPr>
-      <w:r>
-        <w:rPr>
-          <w:rFonts w:asciiTheme="majorBidi" w:hAnsiTheme="majorBidi" w:cstheme="majorBidi"/>
-        </w:rPr>
-        <w:t xml:space="preserve">Variable importance of all input variables are calculated and shown in fig. 2. Each independent variable had a coefficient which indicates the direction and magnitude of the relationship between the </w:t>
-      </w:r>
-      <w:r>
-        <w:rPr>
-          <w:rFonts w:asciiTheme="majorBidi" w:hAnsiTheme="majorBidi" w:cstheme="majorBidi"/>
-        </w:rPr>
-        <w:t xml:space="preserve">variable and the outcome. Larger coefficient values (both positive and negative) imply a stronger association between the variable and the log-odds of the outcome. </w:t>
-      </w:r>
+          <w:i/>
+          <w:iCs/>
+        </w:rPr>
+      </w:pPr>
     </w:p>
     <w:p>
       <w:pPr>
-        <w:tabs>
-          <w:tab w:val="left" w:pos="5430"/>
-        </w:tabs>
         <w:jc w:val="both"/>
         <w:rPr>
           <w:rFonts w:asciiTheme="majorBidi" w:hAnsiTheme="majorBidi" w:cstheme="majorBidi"/>
+          <w:i/>
+          <w:iCs/>
         </w:rPr>
       </w:pPr>
     </w:p>
     <w:p>
       <w:pPr>
-        <w:tabs>
-          <w:tab w:val="left" w:pos="5430"/>
-        </w:tabs>
         <w:jc w:val="both"/>
         <w:rPr>
           <w:rFonts w:asciiTheme="majorBidi" w:hAnsiTheme="majorBidi" w:cstheme="majorBidi"/>
-        </w:rPr>
-      </w:pPr>
-      <w:r>
-        <w:rPr>
-          <w:rFonts w:ascii="Segoe UI" w:hAnsi="Segoe UI" w:cs="Segoe UI"/>
-          <w:color w:val="D1D5DB"/>
-          <w:shd w:val="clear" w:color="auto" w:fill="444654"/>
-        </w:rPr>
-        <w:lastRenderedPageBreak/>
-        <w:t>In logistic regression, each independent variable has a coefficient associated with it. These coefficients indicate the direction and magnitude of the relationship between the independent variable and the log-odds of the dependent variable. A positive coefficient suggests that the variable increases the log-odds of the outcome, while a negative coefficient suggests the opposite. The magnitude of the coefficient represents the strength of the association.</w:t>
-      </w:r>
+          <w:i/>
+          <w:iCs/>
+        </w:rPr>
+      </w:pPr>
     </w:p>
     <w:p>
       <w:pPr>
-        <w:tabs>
-          <w:tab w:val="left" w:pos="5430"/>
-        </w:tabs>
         <w:jc w:val="both"/>
         <w:rPr>
           <w:rFonts w:asciiTheme="majorBidi" w:hAnsiTheme="majorBidi" w:cstheme="majorBidi"/>
-        </w:rPr>
-      </w:pPr>
-      <w:r>
-        <w:rPr>
-          <w:rFonts w:asciiTheme="majorBidi" w:hAnsiTheme="majorBidi" w:cstheme="majorBidi"/>
-        </w:rPr>
-        <w:t xml:space="preserve"> </w:t>
-      </w:r>
+          <w:i/>
+          <w:iCs/>
+        </w:rPr>
+      </w:pPr>
     </w:p>
     <w:p>
       <w:pPr>
-        <w:tabs>
-          <w:tab w:val="left" w:pos="5430"/>
-        </w:tabs>
         <w:jc w:val="both"/>
         <w:rPr>
           <w:rFonts w:asciiTheme="majorBidi" w:hAnsiTheme="majorBidi" w:cstheme="majorBidi"/>
+          <w:i/>
+          <w:iCs/>
         </w:rPr>
       </w:pPr>
     </w:p>
     <w:p>
       <w:pPr>
-        <w:tabs>
-          <w:tab w:val="left" w:pos="5430"/>
-        </w:tabs>
-        <w:jc w:val="both"/>
-        <w:rPr>
-          <w:rFonts w:asciiTheme="majorBidi" w:hAnsiTheme="majorBidi" w:cstheme="majorBidi"/>
-        </w:rPr>
-      </w:pPr>
-    </w:p>
-    <w:p>
-      <w:pPr>
-        <w:tabs>
-          <w:tab w:val="left" w:pos="5430"/>
-        </w:tabs>
-        <w:jc w:val="both"/>
-        <w:rPr>
-          <w:rFonts w:asciiTheme="majorBidi" w:hAnsiTheme="majorBidi" w:cstheme="majorBidi"/>
-        </w:rPr>
-      </w:pPr>
-    </w:p>
-    <w:p>
-      <w:pPr>
-        <w:tabs>
-          <w:tab w:val="left" w:pos="5430"/>
-        </w:tabs>
-        <w:jc w:val="both"/>
-        <w:rPr>
-          <w:rFonts w:asciiTheme="majorBidi" w:hAnsiTheme="majorBidi" w:cstheme="majorBidi"/>
-          <w:rtl/>
-        </w:rPr>
-      </w:pPr>
-    </w:p>
-    <w:p>
-      <w:pPr>
         <w:jc w:val="both"/>
         <w:rPr>
           <w:rFonts w:asciiTheme="majorBidi" w:hAnsiTheme="majorBidi" w:cstheme="majorBidi"/>
@@ -12760,6 +12733,7 @@
           <w:i/>
           <w:iCs/>
         </w:rPr>
+        <w:lastRenderedPageBreak/>
         <w:t xml:space="preserve">C2) </w:t>
       </w:r>
       <w:r>
@@ -12882,7 +12856,6 @@
         <w:jc w:val="both"/>
         <w:rPr>
           <w:rFonts w:asciiTheme="majorBidi" w:hAnsiTheme="majorBidi" w:cstheme="majorBidi"/>
-          <w:rtl/>
         </w:rPr>
       </w:pPr>
       <w:r>
@@ -12923,49 +12896,108 @@
         </w:rPr>
         <w:t xml:space="preserve"> </w:t>
       </w:r>
+      <w:r>
+        <w:rPr>
+          <w:rFonts w:asciiTheme="majorBidi" w:hAnsiTheme="majorBidi" w:cstheme="majorBidi"/>
+        </w:rPr>
+        <w:t>Neural networks can be trained using various algorithms, including backpropagation and stochastic gradient descent. The training process involves adjusting the weights and biases of the neurons in the network to minimize the error between the predicted output and the actual output. A reference for further reading on neural networks can be found in the book "Deep Learning" by Ian Goo</w:t>
+      </w:r>
+      <w:r>
+        <w:rPr>
+          <w:rFonts w:asciiTheme="majorBidi" w:hAnsiTheme="majorBidi" w:cstheme="majorBidi"/>
+        </w:rPr>
+        <w:t>d fellow.</w:t>
+      </w:r>
     </w:p>
     <w:p>
       <w:pPr>
         <w:jc w:val="both"/>
         <w:rPr>
           <w:rFonts w:asciiTheme="majorBidi" w:hAnsiTheme="majorBidi" w:cstheme="majorBidi"/>
-        </w:rPr>
-      </w:pPr>
-      <w:r>
-        <w:rPr>
-          <w:rFonts w:asciiTheme="majorBidi" w:hAnsiTheme="majorBidi" w:cstheme="majorBidi"/>
-        </w:rPr>
-        <w:t>Neural networks can be trained using various algorithms, including backpropagation and stochastic gradient descent. The training process involves adjusting the weights and biases of the neurons in the network to minimize the error between the predicted output and the actual output. A reference for further reading on neural networks can be found in the book "Deep Learning" by Ian Goo</w:t>
-      </w:r>
-      <w:r>
-        <w:rPr>
-          <w:rFonts w:asciiTheme="majorBidi" w:hAnsiTheme="majorBidi" w:cstheme="majorBidi"/>
-        </w:rPr>
-        <w:t>d fellow.</w:t>
-      </w:r>
-      <w:r>
-        <w:rPr>
-          <w:rFonts w:asciiTheme="majorBidi" w:hAnsiTheme="majorBidi" w:cstheme="majorBidi" w:hint="cs"/>
           <w:rtl/>
         </w:rPr>
+      </w:pPr>
+      <w:r>
+        <w:rPr>
+          <w:rFonts w:asciiTheme="majorBidi" w:hAnsiTheme="majorBidi" w:cstheme="majorBidi"/>
+        </w:rPr>
+        <w:t>The neural network strucutre used to predict GPA is summarized in table 5. The input layer receives the initial data, which is then propagated through two hidden layers</w:t>
+      </w:r>
+      <w:r>
+        <w:rPr>
+          <w:rFonts w:asciiTheme="majorBidi" w:hAnsiTheme="majorBidi" w:cstheme="majorBidi"/>
+        </w:rPr>
+        <w:t xml:space="preserve"> with 16 neurons</w:t>
+      </w:r>
+      <w:r>
+        <w:rPr>
+          <w:rFonts w:asciiTheme="majorBidi" w:hAnsiTheme="majorBidi" w:cstheme="majorBidi"/>
+        </w:rPr>
+        <w:t xml:space="preserve"> using relu activation function. Finally the output layer produces the network’s prediction. The total number of trainable parameters </w:t>
+      </w:r>
+      <w:r>
+        <w:rPr>
+          <w:rFonts w:asciiTheme="majorBidi" w:hAnsiTheme="majorBidi" w:cstheme="majorBidi"/>
+        </w:rPr>
+        <w:t xml:space="preserve">(weights and biases) </w:t>
+      </w:r>
+      <w:r>
+        <w:rPr>
+          <w:rFonts w:asciiTheme="majorBidi" w:hAnsiTheme="majorBidi" w:cstheme="majorBidi"/>
+        </w:rPr>
+        <w:t xml:space="preserve">in this structure is 465. </w:t>
+      </w:r>
+      <w:r>
+        <w:rPr>
+          <w:rFonts w:asciiTheme="majorBidi" w:hAnsiTheme="majorBidi" w:cstheme="majorBidi"/>
+        </w:rPr>
+        <w:t>The figure</w:t>
+      </w:r>
+      <w:r>
+        <w:rPr>
+          <w:rFonts w:asciiTheme="majorBidi" w:hAnsiTheme="majorBidi" w:cstheme="majorBidi"/>
+        </w:rPr>
+        <w:t xml:space="preserve"> 4.</w:t>
+      </w:r>
+      <w:r>
+        <w:rPr>
+          <w:rFonts w:asciiTheme="majorBidi" w:hAnsiTheme="majorBidi" w:cstheme="majorBidi"/>
+        </w:rPr>
+        <w:t xml:space="preserve"> shows the amount of LOSS </w:t>
+      </w:r>
+      <w:r>
+        <w:rPr>
+          <w:rFonts w:asciiTheme="majorBidi" w:hAnsiTheme="majorBidi" w:cstheme="majorBidi"/>
+        </w:rPr>
+        <w:t>function</w:t>
+      </w:r>
+      <w:r>
+        <w:rPr>
+          <w:rFonts w:asciiTheme="majorBidi" w:hAnsiTheme="majorBidi" w:cstheme="majorBidi"/>
+        </w:rPr>
+        <w:t xml:space="preserve"> changes. The </w:t>
+      </w:r>
+      <w:r>
+        <w:rPr>
+          <w:rFonts w:asciiTheme="majorBidi" w:hAnsiTheme="majorBidi" w:cstheme="majorBidi"/>
+        </w:rPr>
+        <w:t>loss</w:t>
+      </w:r>
+      <w:r>
+        <w:rPr>
+          <w:rFonts w:asciiTheme="majorBidi" w:hAnsiTheme="majorBidi" w:cstheme="majorBidi"/>
+        </w:rPr>
         <w:t xml:space="preserve"> </w:t>
       </w:r>
       <w:r>
         <w:rPr>
           <w:rFonts w:asciiTheme="majorBidi" w:hAnsiTheme="majorBidi" w:cstheme="majorBidi"/>
         </w:rPr>
-        <w:t>Neural network structure is optimized in this analysis via hyper parameter tuning to have more precise prediction. Hyper parameter tuning is a critical step in building neural network models that involves selecting the optimal values for the hyper parameters. Hyper parameters are parameters that are set before the training process begins, and they affect the behavior and per</w:t>
-      </w:r>
-      <w:r>
-        <w:rPr>
-          <w:rFonts w:asciiTheme="majorBidi" w:hAnsiTheme="majorBidi" w:cstheme="majorBidi"/>
-        </w:rPr>
-        <w:t>formance of the neural network.</w:t>
-      </w:r>
-      <w:r>
-        <w:rPr>
-          <w:rFonts w:asciiTheme="majorBidi" w:hAnsiTheme="majorBidi" w:cstheme="majorBidi" w:hint="cs"/>
-          <w:rtl/>
+        <w:t>function</w:t>
+      </w:r>
+      <w:r>
+        <w:rPr>
+          <w:rFonts w:asciiTheme="majorBidi" w:hAnsiTheme="majorBidi" w:cstheme="majorBidi"/>
         </w:rPr>
         <w:t xml:space="preserve"> </w:t>
       </w:r>
@@ -12973,42 +13005,31 @@
         <w:rPr>
           <w:rFonts w:asciiTheme="majorBidi" w:hAnsiTheme="majorBidi" w:cstheme="majorBidi"/>
         </w:rPr>
-        <w:t xml:space="preserve">Common hyper parameters that require tuning </w:t>
-      </w:r>
-      <w:r>
-        <w:rPr>
-          <w:rFonts w:asciiTheme="majorBidi" w:hAnsiTheme="majorBidi" w:cstheme="majorBidi"/>
-        </w:rPr>
-        <w:lastRenderedPageBreak/>
-        <w:t>include the learning rate, number of hidden layers, number of neurons in each layer, activation function, and regularization strength. The optimal values for these hyper parameters depend on the specific problem, dataset, and architecture of the neural network. Hyper parameter tuning can be performed using various methods, including grid search, random search, Bayesian optimization, and genetic algorithms. These methods involve searching the hyper parameter space to find the optimal combination of hyper parameters that maximize the performance of the neura</w:t>
-      </w:r>
-      <w:r>
-        <w:rPr>
-          <w:rFonts w:asciiTheme="majorBidi" w:hAnsiTheme="majorBidi" w:cstheme="majorBidi"/>
-        </w:rPr>
-        <w:t xml:space="preserve">l network on a validation set. </w:t>
-      </w:r>
-      <w:r>
-        <w:rPr>
-          <w:rFonts w:asciiTheme="majorBidi" w:hAnsiTheme="majorBidi" w:cstheme="majorBidi" w:hint="cs"/>
-          <w:rtl/>
+        <w:t>is in blue for the training data and orange for the test data. The decreasing trend in the difference between the predicted values and the actual values reflects the increase in the accuracy of the neural network model in each training period of the model.</w:t>
+      </w:r>
+      <w:r>
+        <w:rPr>
+          <w:rFonts w:asciiTheme="majorBidi" w:hAnsiTheme="majorBidi" w:cstheme="majorBidi"/>
         </w:rPr>
         <w:t xml:space="preserve"> </w:t>
       </w:r>
-    </w:p>
-    <w:p>
-      <w:pPr>
-        <w:jc w:val="both"/>
-        <w:rPr>
-          <w:rFonts w:asciiTheme="majorBidi" w:hAnsiTheme="majorBidi" w:cstheme="majorBidi"/>
-          <w:rtl/>
-        </w:rPr>
-      </w:pPr>
-      <w:r>
-        <w:rPr>
-          <w:rFonts w:asciiTheme="majorBidi" w:hAnsiTheme="majorBidi" w:cstheme="majorBidi"/>
-        </w:rPr>
-        <w:t>The figure below shows the amount of LOSS FUNCTION changes. The LOSS FUNCTION is in blue for the training data and orange for the test data. The decreasing trend in the difference between the predicted values and the actual values reflects the increase in the accuracy of the neural network model in each training period of the model.</w:t>
+      <w:r>
+        <w:rPr>
+          <w:rFonts w:asciiTheme="majorBidi" w:hAnsiTheme="majorBidi" w:cstheme="majorBidi"/>
+        </w:rPr>
+        <w:t xml:space="preserve">The </w:t>
+      </w:r>
+      <w:r>
+        <w:rPr>
+          <w:rFonts w:asciiTheme="majorBidi" w:hAnsiTheme="majorBidi" w:cstheme="majorBidi"/>
+        </w:rPr>
+        <w:t>results of the application of neural network is listed</w:t>
+      </w:r>
+      <w:r>
+        <w:rPr>
+          <w:rFonts w:asciiTheme="majorBidi" w:hAnsiTheme="majorBidi" w:cstheme="majorBidi"/>
+        </w:rPr>
+        <w:t xml:space="preserve"> in table 6. </w:t>
       </w:r>
     </w:p>
     <w:p>
@@ -13028,6 +13049,7 @@
           <w:sz w:val="24"/>
           <w:szCs w:val="24"/>
         </w:rPr>
+        <w:lastRenderedPageBreak/>
         <w:drawing>
           <wp:inline distT="0" distB="0" distL="0" distR="0" wp14:anchorId="1AB4B8AE" wp14:editId="7F64987D">
             <wp:extent cx="3305636" cy="2124371"/>
@@ -13079,7 +13101,6 @@
           <w:rFonts w:asciiTheme="majorBidi" w:hAnsiTheme="majorBidi" w:cstheme="majorBidi"/>
           <w:sz w:val="20"/>
           <w:szCs w:val="20"/>
-          <w:rtl/>
         </w:rPr>
       </w:pPr>
       <w:r>
@@ -13118,21 +13139,25 @@
           <w:rtl/>
         </w:rPr>
       </w:pPr>
-      <w:r>
+    </w:p>
+    <w:p>
+      <w:pPr>
+        <w:bidi/>
+        <w:jc w:val="center"/>
         <w:rPr>
           <w:rFonts w:asciiTheme="majorBidi" w:hAnsiTheme="majorBidi" w:cstheme="majorBidi"/>
           <w:sz w:val="20"/>
           <w:szCs w:val="20"/>
-        </w:rPr>
-        <w:t>Table</w:t>
-      </w:r>
+          <w:rtl/>
+        </w:rPr>
+      </w:pPr>
       <w:r>
         <w:rPr>
           <w:rFonts w:asciiTheme="majorBidi" w:hAnsiTheme="majorBidi" w:cstheme="majorBidi"/>
           <w:sz w:val="20"/>
           <w:szCs w:val="20"/>
         </w:rPr>
-        <w:t xml:space="preserve"> 5</w:t>
+        <w:t>Table</w:t>
       </w:r>
       <w:r>
         <w:rPr>
@@ -13140,7 +13165,15 @@
           <w:sz w:val="20"/>
           <w:szCs w:val="20"/>
         </w:rPr>
-        <w:t>: Neural network regression structure</w:t>
+        <w:t xml:space="preserve"> 5</w:t>
+      </w:r>
+      <w:r>
+        <w:rPr>
+          <w:rFonts w:asciiTheme="majorBidi" w:hAnsiTheme="majorBidi" w:cstheme="majorBidi"/>
+          <w:sz w:val="20"/>
+          <w:szCs w:val="20"/>
+        </w:rPr>
+        <w:t>: Neural network structure</w:t>
       </w:r>
     </w:p>
     <w:tbl>
@@ -13272,7 +13305,7 @@
                 <w:sz w:val="20"/>
                 <w:szCs w:val="20"/>
               </w:rPr>
-              <w:t>dense_128 (Dense)</w:t>
+              <w:t>Hidden layer 1</w:t>
             </w:r>
           </w:p>
         </w:tc>
@@ -13358,7 +13391,7 @@
                 <w:sz w:val="20"/>
                 <w:szCs w:val="20"/>
               </w:rPr>
-              <w:t>dense_129 (Dense)</w:t>
+              <w:t>Hidden layer 2</w:t>
             </w:r>
           </w:p>
         </w:tc>
@@ -13453,7 +13486,7 @@
                 <w:sz w:val="20"/>
                 <w:szCs w:val="20"/>
               </w:rPr>
-              <w:t>dense_130 (Dense)</w:t>
+              <w:t>Output layer</w:t>
             </w:r>
           </w:p>
         </w:tc>
@@ -13532,88 +13565,14 @@
     </w:tbl>
     <w:p>
       <w:pPr>
+        <w:bidi/>
+        <w:jc w:val="right"/>
         <w:rPr>
           <w:rFonts w:asciiTheme="majorBidi" w:hAnsiTheme="majorBidi" w:cstheme="majorBidi"/>
           <w:sz w:val="18"/>
           <w:szCs w:val="18"/>
         </w:rPr>
       </w:pPr>
-      <w:r>
-        <w:rPr>
-          <w:rFonts w:asciiTheme="majorBidi" w:hAnsiTheme="majorBidi" w:cstheme="majorBidi"/>
-          <w:sz w:val="18"/>
-          <w:szCs w:val="18"/>
-        </w:rPr>
-        <w:t xml:space="preserve">Total params: </w:t>
-      </w:r>
-      <w:r>
-        <w:rPr>
-          <w:rFonts w:asciiTheme="majorBidi" w:hAnsiTheme="majorBidi" w:cstheme="majorBidi"/>
-          <w:sz w:val="18"/>
-          <w:szCs w:val="18"/>
-        </w:rPr>
-        <w:t>465</w:t>
-      </w:r>
-    </w:p>
-    <w:p>
-      <w:pPr>
-        <w:rPr>
-          <w:rFonts w:asciiTheme="majorBidi" w:hAnsiTheme="majorBidi" w:cstheme="majorBidi"/>
-          <w:sz w:val="18"/>
-          <w:szCs w:val="18"/>
-        </w:rPr>
-      </w:pPr>
-      <w:r>
-        <w:rPr>
-          <w:rFonts w:asciiTheme="majorBidi" w:hAnsiTheme="majorBidi" w:cstheme="majorBidi"/>
-          <w:sz w:val="18"/>
-          <w:szCs w:val="18"/>
-        </w:rPr>
-        <w:t xml:space="preserve">Trainable params: </w:t>
-      </w:r>
-      <w:r>
-        <w:rPr>
-          <w:rFonts w:asciiTheme="majorBidi" w:hAnsiTheme="majorBidi" w:cstheme="majorBidi"/>
-          <w:sz w:val="18"/>
-          <w:szCs w:val="18"/>
-        </w:rPr>
-        <w:t>465</w:t>
-      </w:r>
-    </w:p>
-    <w:p>
-      <w:pPr>
-        <w:jc w:val="both"/>
-        <w:rPr>
-          <w:rFonts w:asciiTheme="majorBidi" w:hAnsiTheme="majorBidi" w:cstheme="majorBidi"/>
-          <w:sz w:val="18"/>
-          <w:szCs w:val="18"/>
-          <w:rtl/>
-        </w:rPr>
-      </w:pPr>
-      <w:r>
-        <w:rPr>
-          <w:rFonts w:asciiTheme="majorBidi" w:hAnsiTheme="majorBidi" w:cstheme="majorBidi"/>
-          <w:sz w:val="18"/>
-          <w:szCs w:val="18"/>
-        </w:rPr>
-        <w:t>Non-trainable params: 0</w:t>
-      </w:r>
-    </w:p>
-    <w:p>
-      <w:pPr>
-        <w:bidi/>
-        <w:jc w:val="right"/>
-        <w:rPr>
-          <w:rFonts w:asciiTheme="majorBidi" w:hAnsiTheme="majorBidi" w:cstheme="majorBidi"/>
-          <w:rtl/>
-        </w:rPr>
-      </w:pPr>
-      <w:r>
-        <w:rPr>
-          <w:rFonts w:asciiTheme="majorBidi" w:hAnsiTheme="majorBidi" w:cstheme="majorBidi"/>
-        </w:rPr>
-        <w:t>In the following table, the results of the application of neural network regression are stated.</w:t>
-      </w:r>
     </w:p>
     <w:p>
       <w:pPr>
@@ -13988,25 +13947,6 @@
           <w:rFonts w:asciiTheme="majorBidi" w:hAnsiTheme="majorBidi" w:cstheme="majorBidi"/>
         </w:rPr>
       </w:pPr>
-      <w:r>
-        <w:rPr>
-          <w:rFonts w:asciiTheme="majorBidi" w:hAnsiTheme="majorBidi" w:cstheme="majorBidi"/>
-        </w:rPr>
-        <w:t xml:space="preserve">The mean square error of an estimator measures the squared difference between the estimated values and what is to be estimated whereas, root-mean-square error implies frequently used a measure of differences between values predicted by the model and the values observed. Mean absolute error can be defined as a measure of a difference between two continuous variables. According to the table above, MAE means the </w:t>
-      </w:r>
-      <w:r>
-        <w:rPr>
-          <w:rFonts w:asciiTheme="majorBidi" w:hAnsiTheme="majorBidi" w:cstheme="majorBidi"/>
-        </w:rPr>
-        <w:lastRenderedPageBreak/>
-        <w:t>average difference between the predicted value between the model and the actual value, which was found to be 0.22 here. MSE means the average squared difference between the predicted value of the model and the actual value, which was obtained here as 0.08. RMSE means the square root of the average difference between the predicted value of the model and the actual value, which was found to be 0.28 here. The closer the values of these indicators are to zero, the better the fit.</w:t>
-      </w:r>
-      <w:r>
-        <w:rPr>
-          <w:rFonts w:asciiTheme="majorBidi" w:hAnsiTheme="majorBidi" w:cstheme="majorBidi"/>
-        </w:rPr>
-        <w:t xml:space="preserve"> </w:t>
-      </w:r>
     </w:p>
     <w:p>
       <w:pPr>
@@ -14046,7 +13986,227 @@
         <w:rPr>
           <w:rFonts w:asciiTheme="majorBidi" w:hAnsiTheme="majorBidi" w:cstheme="majorBidi"/>
         </w:rPr>
-        <w:t>The table below shows the regression structure of the neural network.</w:t>
+        <w:t xml:space="preserve">Neural network structure is optimized in this analysis via </w:t>
+      </w:r>
+      <w:r>
+        <w:rPr>
+          <w:rFonts w:asciiTheme="majorBidi" w:hAnsiTheme="majorBidi" w:cstheme="majorBidi"/>
+        </w:rPr>
+        <w:t xml:space="preserve">Keras </w:t>
+      </w:r>
+      <w:r>
+        <w:rPr>
+          <w:rFonts w:asciiTheme="majorBidi" w:hAnsiTheme="majorBidi" w:cstheme="majorBidi"/>
+        </w:rPr>
+        <w:t>hyper parameter tuning to have more precise prediction. Hyper parameter tuning is a critical step in building neural network models that involves selecting the optimal values for the hyper parameters. Hyper parameters are parameters that are set before the training process begins, and they affect the behavior and per</w:t>
+      </w:r>
+      <w:r>
+        <w:rPr>
+          <w:rFonts w:asciiTheme="majorBidi" w:hAnsiTheme="majorBidi" w:cstheme="majorBidi"/>
+        </w:rPr>
+        <w:t>formance of the neural network.</w:t>
+      </w:r>
+      <w:r>
+        <w:rPr>
+          <w:rFonts w:asciiTheme="majorBidi" w:hAnsiTheme="majorBidi" w:cstheme="majorBidi" w:hint="cs"/>
+          <w:rtl/>
+        </w:rPr>
+        <w:t xml:space="preserve"> </w:t>
+      </w:r>
+      <w:r>
+        <w:rPr>
+          <w:rFonts w:asciiTheme="majorBidi" w:hAnsiTheme="majorBidi" w:cstheme="majorBidi"/>
+        </w:rPr>
+        <w:t>Common hyper parameters that require tuning include the learning rate, number of hidden layers, number of neurons in each layer, activation function, and regularization strength. The optimal values for these hyper parameters depend on the specific problem, dataset, and architecture of the neural network. Hyper parameter tuning can be performed using various methods, including grid search, random search, Bayesian optimization, and genetic algorithms. These methods involve searching the hyper parameter space to find the optimal combination of hyper parameters that maximize the performance of the neura</w:t>
+      </w:r>
+      <w:r>
+        <w:rPr>
+          <w:rFonts w:asciiTheme="majorBidi" w:hAnsiTheme="majorBidi" w:cstheme="majorBidi"/>
+        </w:rPr>
+        <w:t xml:space="preserve">l network on a validation set. </w:t>
+      </w:r>
+      <w:r>
+        <w:rPr>
+          <w:rFonts w:asciiTheme="majorBidi" w:hAnsiTheme="majorBidi" w:cstheme="majorBidi" w:hint="cs"/>
+          <w:rtl/>
+        </w:rPr>
+        <w:t xml:space="preserve"> </w:t>
+      </w:r>
+    </w:p>
+    <w:p>
+      <w:pPr>
+        <w:jc w:val="both"/>
+        <w:rPr>
+          <w:rFonts w:asciiTheme="majorBidi" w:hAnsiTheme="majorBidi" w:cstheme="majorBidi"/>
+        </w:rPr>
+      </w:pPr>
+      <w:r>
+        <w:rPr>
+          <w:rFonts w:asciiTheme="majorBidi" w:hAnsiTheme="majorBidi" w:cstheme="majorBidi"/>
+        </w:rPr>
+        <w:t>The table</w:t>
+      </w:r>
+      <w:r>
+        <w:rPr>
+          <w:rFonts w:asciiTheme="majorBidi" w:hAnsiTheme="majorBidi" w:cstheme="majorBidi"/>
+        </w:rPr>
+        <w:t xml:space="preserve"> 7</w:t>
+      </w:r>
+      <w:r>
+        <w:rPr>
+          <w:rFonts w:asciiTheme="majorBidi" w:hAnsiTheme="majorBidi" w:cstheme="majorBidi"/>
+        </w:rPr>
+        <w:t xml:space="preserve"> shows the </w:t>
+      </w:r>
+      <w:r>
+        <w:rPr>
+          <w:rFonts w:asciiTheme="majorBidi" w:hAnsiTheme="majorBidi" w:cstheme="majorBidi"/>
+        </w:rPr>
+        <w:t xml:space="preserve">optimised </w:t>
+      </w:r>
+      <w:r>
+        <w:rPr>
+          <w:rFonts w:asciiTheme="majorBidi" w:hAnsiTheme="majorBidi" w:cstheme="majorBidi"/>
+        </w:rPr>
+        <w:t>structure of the neural network.</w:t>
+      </w:r>
+      <w:r>
+        <w:rPr>
+          <w:rFonts w:asciiTheme="majorBidi" w:hAnsiTheme="majorBidi" w:cstheme="majorBidi"/>
+        </w:rPr>
+        <w:t xml:space="preserve"> </w:t>
+      </w:r>
+      <w:r>
+        <w:rPr>
+          <w:rFonts w:asciiTheme="majorBidi" w:hAnsiTheme="majorBidi" w:cstheme="majorBidi"/>
+        </w:rPr>
+        <w:t xml:space="preserve">Based on </w:t>
+      </w:r>
+      <w:r>
+        <w:rPr>
+          <w:rFonts w:asciiTheme="majorBidi" w:hAnsiTheme="majorBidi" w:cstheme="majorBidi"/>
+        </w:rPr>
+        <w:t>the</w:t>
+      </w:r>
+      <w:r>
+        <w:rPr>
+          <w:rFonts w:asciiTheme="majorBidi" w:hAnsiTheme="majorBidi" w:cstheme="majorBidi"/>
+        </w:rPr>
+        <w:t xml:space="preserve"> table, the neural network structure has </w:t>
+      </w:r>
+      <w:r>
+        <w:rPr>
+          <w:rFonts w:asciiTheme="majorBidi" w:hAnsiTheme="majorBidi" w:cstheme="majorBidi"/>
+        </w:rPr>
+        <w:t>three</w:t>
+      </w:r>
+      <w:r>
+        <w:rPr>
+          <w:rFonts w:asciiTheme="majorBidi" w:hAnsiTheme="majorBidi" w:cstheme="majorBidi"/>
+        </w:rPr>
+        <w:t xml:space="preserve"> intermediate layers with </w:t>
+      </w:r>
+      <w:r>
+        <w:rPr>
+          <w:rFonts w:asciiTheme="majorBidi" w:hAnsiTheme="majorBidi" w:cstheme="majorBidi"/>
+        </w:rPr>
+        <w:t>selu activation function</w:t>
+      </w:r>
+      <w:r>
+        <w:rPr>
+          <w:rFonts w:asciiTheme="majorBidi" w:hAnsiTheme="majorBidi" w:cstheme="majorBidi"/>
+        </w:rPr>
+        <w:t xml:space="preserve"> and 128 </w:t>
+      </w:r>
+      <w:r>
+        <w:rPr>
+          <w:rFonts w:asciiTheme="majorBidi" w:hAnsiTheme="majorBidi" w:cstheme="majorBidi"/>
+        </w:rPr>
+        <w:t>neurons</w:t>
+      </w:r>
+      <w:r>
+        <w:rPr>
+          <w:rFonts w:asciiTheme="majorBidi" w:hAnsiTheme="majorBidi" w:cstheme="majorBidi"/>
+        </w:rPr>
+        <w:t>. Each hidden layer includes</w:t>
+      </w:r>
+      <w:r>
+        <w:rPr>
+          <w:rFonts w:asciiTheme="majorBidi" w:hAnsiTheme="majorBidi" w:cstheme="majorBidi"/>
+        </w:rPr>
+        <w:t xml:space="preserve"> </w:t>
+      </w:r>
+      <w:r>
+        <w:rPr>
+          <w:rFonts w:asciiTheme="majorBidi" w:hAnsiTheme="majorBidi" w:cstheme="majorBidi"/>
+        </w:rPr>
+        <w:t xml:space="preserve">a 10% drop rate </w:t>
+      </w:r>
+      <w:r>
+        <w:rPr>
+          <w:rFonts w:asciiTheme="majorBidi" w:hAnsiTheme="majorBidi" w:cstheme="majorBidi"/>
+        </w:rPr>
+        <w:t>to prevent overfitting</w:t>
+      </w:r>
+      <w:r>
+        <w:rPr>
+          <w:rFonts w:asciiTheme="majorBidi" w:hAnsiTheme="majorBidi" w:cstheme="majorBidi"/>
+        </w:rPr>
+        <w:t>.</w:t>
+      </w:r>
+      <w:r>
+        <w:rPr>
+          <w:rFonts w:asciiTheme="majorBidi" w:hAnsiTheme="majorBidi" w:cstheme="majorBidi"/>
+        </w:rPr>
+        <w:t xml:space="preserve"> </w:t>
+      </w:r>
+      <w:r>
+        <w:rPr>
+          <w:rFonts w:asciiTheme="majorBidi" w:hAnsiTheme="majorBidi" w:cstheme="majorBidi"/>
+        </w:rPr>
+        <w:t>The change</w:t>
+      </w:r>
+      <w:r>
+        <w:rPr>
+          <w:rFonts w:asciiTheme="majorBidi" w:hAnsiTheme="majorBidi" w:cstheme="majorBidi"/>
+        </w:rPr>
+        <w:t xml:space="preserve"> of </w:t>
+      </w:r>
+      <w:r>
+        <w:rPr>
+          <w:rFonts w:asciiTheme="majorBidi" w:hAnsiTheme="majorBidi" w:cstheme="majorBidi"/>
+        </w:rPr>
+        <w:t xml:space="preserve"> loss</w:t>
+      </w:r>
+      <w:r>
+        <w:rPr>
+          <w:rFonts w:asciiTheme="majorBidi" w:hAnsiTheme="majorBidi" w:cstheme="majorBidi"/>
+        </w:rPr>
+        <w:t xml:space="preserve"> </w:t>
+      </w:r>
+      <w:r>
+        <w:rPr>
+          <w:rFonts w:asciiTheme="majorBidi" w:hAnsiTheme="majorBidi" w:cstheme="majorBidi"/>
+        </w:rPr>
+        <w:t xml:space="preserve">function in each training step </w:t>
+      </w:r>
+      <w:r>
+        <w:rPr>
+          <w:rFonts w:asciiTheme="majorBidi" w:hAnsiTheme="majorBidi" w:cstheme="majorBidi"/>
+        </w:rPr>
+        <w:t>for both the training set and testing set is</w:t>
+      </w:r>
+      <w:r>
+        <w:rPr>
+          <w:rFonts w:asciiTheme="majorBidi" w:hAnsiTheme="majorBidi" w:cstheme="majorBidi"/>
+        </w:rPr>
+        <w:t xml:space="preserve"> shown in figure 5</w:t>
+      </w:r>
+      <w:r>
+        <w:rPr>
+          <w:rFonts w:asciiTheme="majorBidi" w:hAnsiTheme="majorBidi" w:cstheme="majorBidi"/>
+        </w:rPr>
+        <w:t>. The more complexity of the neural network would result in lower value for RMSE and other metrics which are summarized in table 8.</w:t>
       </w:r>
     </w:p>
     <w:p>
@@ -14808,101 +14968,19 @@
     </w:tbl>
     <w:p>
       <w:pPr>
-        <w:rPr>
-          <w:rFonts w:asciiTheme="majorBidi" w:hAnsiTheme="majorBidi" w:cstheme="majorBidi"/>
-          <w:sz w:val="18"/>
-          <w:szCs w:val="18"/>
-        </w:rPr>
-      </w:pPr>
-      <w:r>
-        <w:rPr>
-          <w:rFonts w:asciiTheme="majorBidi" w:hAnsiTheme="majorBidi" w:cstheme="majorBidi"/>
-          <w:sz w:val="18"/>
-          <w:szCs w:val="18"/>
-        </w:rPr>
-        <w:t xml:space="preserve">Total params: </w:t>
-      </w:r>
-      <w:r>
-        <w:rPr>
-          <w:rFonts w:asciiTheme="majorBidi" w:hAnsiTheme="majorBidi" w:cstheme="majorBidi"/>
-          <w:sz w:val="18"/>
-          <w:szCs w:val="18"/>
-        </w:rPr>
-        <w:t>34,561</w:t>
-      </w:r>
+        <w:jc w:val="both"/>
+        <w:rPr>
+          <w:rFonts w:asciiTheme="majorBidi" w:hAnsiTheme="majorBidi" w:cstheme="majorBidi"/>
+        </w:rPr>
+      </w:pPr>
     </w:p>
     <w:p>
       <w:pPr>
-        <w:rPr>
-          <w:rFonts w:asciiTheme="majorBidi" w:hAnsiTheme="majorBidi" w:cstheme="majorBidi"/>
-          <w:sz w:val="18"/>
-          <w:szCs w:val="18"/>
-        </w:rPr>
-      </w:pPr>
-      <w:r>
-        <w:rPr>
-          <w:rFonts w:asciiTheme="majorBidi" w:hAnsiTheme="majorBidi" w:cstheme="majorBidi"/>
-          <w:sz w:val="18"/>
-          <w:szCs w:val="18"/>
-        </w:rPr>
-        <w:t xml:space="preserve">Trainable params: </w:t>
-      </w:r>
-      <w:r>
-        <w:rPr>
-          <w:rFonts w:asciiTheme="majorBidi" w:hAnsiTheme="majorBidi" w:cstheme="majorBidi"/>
-          <w:sz w:val="18"/>
-          <w:szCs w:val="18"/>
-        </w:rPr>
-        <w:t>34,561</w:t>
-      </w:r>
-    </w:p>
-    <w:p>
-      <w:pPr>
         <w:jc w:val="both"/>
         <w:rPr>
           <w:rFonts w:asciiTheme="majorBidi" w:hAnsiTheme="majorBidi" w:cstheme="majorBidi"/>
-          <w:sz w:val="18"/>
-          <w:szCs w:val="18"/>
-          <w:rtl/>
-        </w:rPr>
-      </w:pPr>
-      <w:r>
-        <w:rPr>
-          <w:rFonts w:asciiTheme="majorBidi" w:hAnsiTheme="majorBidi" w:cstheme="majorBidi"/>
-          <w:sz w:val="18"/>
-          <w:szCs w:val="18"/>
-        </w:rPr>
-        <w:t>Non-trainable params: 0</w:t>
-      </w:r>
-    </w:p>
-    <w:p>
-      <w:pPr>
-        <w:jc w:val="both"/>
-        <w:rPr>
-          <w:rFonts w:asciiTheme="majorBidi" w:hAnsiTheme="majorBidi" w:cstheme="majorBidi"/>
-          <w:rtl/>
-        </w:rPr>
-      </w:pPr>
-      <w:r>
-        <w:rPr>
-          <w:rFonts w:asciiTheme="majorBidi" w:hAnsiTheme="majorBidi" w:cstheme="majorBidi"/>
-        </w:rPr>
-        <w:t>Based on this table, the neural network structure used together has two intermediate layers with a 10% drop rate and a binary end layer for prediction.</w:t>
-      </w:r>
-    </w:p>
-    <w:p>
-      <w:pPr>
-        <w:jc w:val="both"/>
-        <w:rPr>
-          <w:rFonts w:asciiTheme="majorBidi" w:hAnsiTheme="majorBidi" w:cstheme="majorBidi"/>
-        </w:rPr>
-      </w:pPr>
-      <w:r>
-        <w:rPr>
-          <w:rFonts w:asciiTheme="majorBidi" w:hAnsiTheme="majorBidi" w:cstheme="majorBidi"/>
-        </w:rPr>
-        <w:t>The figure below shows the amount of LOSS FUNCTION changes. The LOSS FUNCTION is in blue for the training data and in orange for the test data. The decreasing trend in the difference between the predicted values and the actual values reflects the increase in the accuracy of the neural network model in each training period of the model.</w:t>
-      </w:r>
+        </w:rPr>
+      </w:pPr>
     </w:p>
     <w:p>
       <w:pPr>
@@ -14976,7 +15054,6 @@
         <w:rPr>
           <w:rFonts w:asciiTheme="majorBidi" w:hAnsiTheme="majorBidi" w:cstheme="majorBidi"/>
         </w:rPr>
-        <w:lastRenderedPageBreak/>
         <w:tab/>
       </w:r>
       <w:r>
@@ -14998,18 +15075,21 @@
     </w:p>
     <w:p>
       <w:pPr>
-        <w:jc w:val="both"/>
-        <w:rPr>
-          <w:rFonts w:asciiTheme="majorBidi" w:hAnsiTheme="majorBidi" w:cstheme="majorBidi"/>
-          <w:rtl/>
-        </w:rPr>
-      </w:pPr>
-      <w:r>
-        <w:rPr>
-          <w:rFonts w:asciiTheme="majorBidi" w:hAnsiTheme="majorBidi" w:cstheme="majorBidi"/>
-        </w:rPr>
-        <w:t>In the following table, the results of the optimized neural network regression application are stated.</w:t>
-      </w:r>
+        <w:bidi/>
+        <w:jc w:val="center"/>
+        <w:rPr>
+          <w:rFonts w:asciiTheme="majorBidi" w:hAnsiTheme="majorBidi" w:cstheme="majorBidi"/>
+        </w:rPr>
+      </w:pPr>
+    </w:p>
+    <w:p>
+      <w:pPr>
+        <w:bidi/>
+        <w:jc w:val="center"/>
+        <w:rPr>
+          <w:rFonts w:asciiTheme="majorBidi" w:hAnsiTheme="majorBidi" w:cstheme="majorBidi"/>
+        </w:rPr>
+      </w:pPr>
     </w:p>
     <w:p>
       <w:pPr>
@@ -15386,51 +15466,32 @@
         <w:jc w:val="both"/>
         <w:rPr>
           <w:rFonts w:asciiTheme="majorBidi" w:hAnsiTheme="majorBidi" w:cstheme="majorBidi"/>
-          <w:rtl/>
-        </w:rPr>
-      </w:pPr>
-      <w:r>
-        <w:rPr>
-          <w:rFonts w:asciiTheme="majorBidi" w:hAnsiTheme="majorBidi" w:cstheme="majorBidi"/>
-        </w:rPr>
-        <w:t xml:space="preserve">The mean square error of an estimator measures the squared difference between the estimated values and what is to be estimated whereas, root-mean-square error implies frequently used a measure of differences between values predicted by the model and the values observed. Mean absolute error can be defined as a measure of a difference between two continuous variables. According to the table above, MAE means the average difference between the predicted value between the model and the actual value, which was found to be </w:t>
-      </w:r>
-      <w:r>
-        <w:rPr>
-          <w:rFonts w:asciiTheme="majorBidi" w:hAnsiTheme="majorBidi" w:cstheme="majorBidi"/>
-        </w:rPr>
-        <w:t>1.19</w:t>
-      </w:r>
-      <w:r>
-        <w:rPr>
-          <w:rFonts w:asciiTheme="majorBidi" w:hAnsiTheme="majorBidi" w:cstheme="majorBidi"/>
-        </w:rPr>
-        <w:t xml:space="preserve">. MSE means the average squared difference between the predicted value of the model and the actual value, which is </w:t>
-      </w:r>
-      <w:r>
-        <w:rPr>
-          <w:rFonts w:asciiTheme="majorBidi" w:hAnsiTheme="majorBidi" w:cstheme="majorBidi"/>
-        </w:rPr>
-        <w:t>2.41</w:t>
-      </w:r>
-      <w:r>
-        <w:rPr>
-          <w:rFonts w:asciiTheme="majorBidi" w:hAnsiTheme="majorBidi" w:cstheme="majorBidi"/>
-        </w:rPr>
-        <w:t xml:space="preserve"> here. RMSE means the square root of the average difference between the predicted value of the model and the actual value, which was found to be </w:t>
-      </w:r>
-      <w:r>
-        <w:rPr>
-          <w:rFonts w:asciiTheme="majorBidi" w:hAnsiTheme="majorBidi" w:cstheme="majorBidi"/>
-        </w:rPr>
-        <w:t>1.53</w:t>
-      </w:r>
-      <w:r>
-        <w:rPr>
-          <w:rFonts w:asciiTheme="majorBidi" w:hAnsiTheme="majorBidi" w:cstheme="majorBidi"/>
-        </w:rPr>
-        <w:t xml:space="preserve"> here. The closer the values of these indicators are to zero, the better the fit.</w:t>
-      </w:r>
+        </w:rPr>
+      </w:pPr>
+    </w:p>
+    <w:p>
+      <w:pPr>
+        <w:jc w:val="both"/>
+        <w:rPr>
+          <w:rFonts w:asciiTheme="majorBidi" w:hAnsiTheme="majorBidi" w:cstheme="majorBidi"/>
+        </w:rPr>
+      </w:pPr>
+    </w:p>
+    <w:p>
+      <w:pPr>
+        <w:jc w:val="both"/>
+        <w:rPr>
+          <w:rFonts w:asciiTheme="majorBidi" w:hAnsiTheme="majorBidi" w:cstheme="majorBidi"/>
+        </w:rPr>
+      </w:pPr>
+    </w:p>
+    <w:p>
+      <w:pPr>
+        <w:jc w:val="both"/>
+        <w:rPr>
+          <w:rFonts w:asciiTheme="majorBidi" w:hAnsiTheme="majorBidi" w:cstheme="majorBidi"/>
+        </w:rPr>
+      </w:pPr>
     </w:p>
     <w:p>
       <w:pPr>
@@ -15448,6 +15509,7 @@
           <w:i/>
           <w:iCs/>
         </w:rPr>
+        <w:lastRenderedPageBreak/>
         <w:t>C-3) Random forest algorithm</w:t>
       </w:r>
     </w:p>
@@ -15526,7 +15588,6 @@
           <w:rFonts w:asciiTheme="majorBidi" w:hAnsiTheme="majorBidi" w:cstheme="majorBidi"/>
           <w:noProof/>
         </w:rPr>
-        <w:lastRenderedPageBreak/>
         <w:drawing>
           <wp:inline distT="0" distB="0" distL="0" distR="0" wp14:anchorId="11A55FD2" wp14:editId="284E29A4">
             <wp:extent cx="3620005" cy="2867425"/>
@@ -15984,14 +16045,25 @@
         <w:jc w:val="both"/>
         <w:rPr>
           <w:rFonts w:asciiTheme="majorBidi" w:hAnsiTheme="majorBidi" w:cstheme="majorBidi"/>
-        </w:rPr>
-      </w:pPr>
-      <w:r>
-        <w:rPr>
-          <w:rFonts w:asciiTheme="majorBidi" w:hAnsiTheme="majorBidi" w:cstheme="majorBidi"/>
           <w:sz w:val="20"/>
           <w:szCs w:val="20"/>
         </w:rPr>
+      </w:pPr>
+    </w:p>
+    <w:p>
+      <w:pPr>
+        <w:jc w:val="both"/>
+        <w:rPr>
+          <w:rFonts w:asciiTheme="majorBidi" w:hAnsiTheme="majorBidi" w:cstheme="majorBidi"/>
+        </w:rPr>
+      </w:pPr>
+      <w:r>
+        <w:rPr>
+          <w:rFonts w:asciiTheme="majorBidi" w:hAnsiTheme="majorBidi" w:cstheme="majorBidi"/>
+          <w:sz w:val="20"/>
+          <w:szCs w:val="20"/>
+        </w:rPr>
+        <w:lastRenderedPageBreak/>
         <w:t xml:space="preserve">The mean square error of an estimator measures the squared difference between the estimated values and what is to be estimated whereas, root-mean-square error implies frequently used a measure of differences between values predicted by the model and the values observed. Mean absolute error can be defined as a measure of a difference between two continuous variables. </w:t>
       </w:r>
       <w:r>
@@ -16113,7 +16185,6 @@
         <w:rPr>
           <w:rFonts w:asciiTheme="majorBidi" w:hAnsiTheme="majorBidi" w:cstheme="majorBidi"/>
         </w:rPr>
-        <w:lastRenderedPageBreak/>
         <w:t>The graph below shows the difference between the predicted values and the actual values for the grade point variable. The accumulation of data close to zero indicates the high accuracy of the model.</w:t>
       </w:r>
     </w:p>
@@ -16231,6 +16302,7 @@
           <w:rFonts w:asciiTheme="majorBidi" w:hAnsiTheme="majorBidi" w:cstheme="majorBidi"/>
           <w:noProof/>
         </w:rPr>
+        <w:lastRenderedPageBreak/>
         <w:drawing>
           <wp:inline distT="0" distB="0" distL="0" distR="0" wp14:anchorId="1ABB7098" wp14:editId="552B04BF">
             <wp:extent cx="3715268" cy="3000794"/>
@@ -16388,7 +16460,6 @@
                 <w:sz w:val="18"/>
                 <w:szCs w:val="18"/>
               </w:rPr>
-              <w:lastRenderedPageBreak/>
               <w:t>Value</w:t>
             </w:r>
           </w:p>
@@ -16682,6 +16753,14 @@
           <w:rFonts w:asciiTheme="majorBidi" w:hAnsiTheme="majorBidi" w:cstheme="majorBidi"/>
         </w:rPr>
       </w:pPr>
+    </w:p>
+    <w:p>
+      <w:pPr>
+        <w:jc w:val="both"/>
+        <w:rPr>
+          <w:rFonts w:asciiTheme="majorBidi" w:hAnsiTheme="majorBidi" w:cstheme="majorBidi"/>
+        </w:rPr>
+      </w:pPr>
       <w:r>
         <w:rPr>
           <w:rFonts w:asciiTheme="majorBidi" w:hAnsiTheme="majorBidi" w:cstheme="majorBidi"/>
@@ -16852,6 +16931,7 @@
                 <w:sz w:val="20"/>
                 <w:szCs w:val="20"/>
               </w:rPr>
+              <w:lastRenderedPageBreak/>
               <w:t>Algorithms</w:t>
             </w:r>
           </w:p>
@@ -17805,7 +17885,6 @@
           <w:rFonts w:asciiTheme="majorBidi" w:hAnsiTheme="majorBidi" w:cs="B Titr"/>
           <w:noProof/>
         </w:rPr>
-        <w:lastRenderedPageBreak/>
         <w:drawing>
           <wp:inline distT="0" distB="0" distL="0" distR="0" wp14:anchorId="3CD20925" wp14:editId="3C7294AF">
             <wp:extent cx="5943600" cy="3458845"/>
@@ -17947,6 +18026,7 @@
           <w:rtl/>
           <w:lang w:bidi="fa-IR"/>
         </w:rPr>
+        <w:lastRenderedPageBreak/>
         <w:t xml:space="preserve">در مطالعه </w:t>
       </w:r>
       <w:r>
@@ -18484,7 +18564,6 @@
           <w:rFonts w:asciiTheme="majorBidi" w:hAnsiTheme="majorBidi" w:cstheme="majorBidi"/>
           <w:lang w:bidi="fa-IR"/>
         </w:rPr>
-        <w:lastRenderedPageBreak/>
         <w:t>Abu-Naser, S. S., Zaqout, I. S., Abu Ghosh, M., Atallah, R. R., &amp; Alajrami, E. (2015). Predicting student performance using artificial neural network: In the faculty of engineering and information technology.</w:t>
       </w:r>
     </w:p>
@@ -18657,6 +18736,7 @@
           <w:rFonts w:asciiTheme="majorBidi" w:hAnsiTheme="majorBidi" w:cstheme="majorBidi"/>
           <w:lang w:bidi="fa-IR"/>
         </w:rPr>
+        <w:lastRenderedPageBreak/>
         <w:t>Budiman, E., Haviluddin, Kridalaksana, A. H., Wati, M., &amp; Purnawansyah. (2018). Performance of decision tree C4. 5 algorithm in student academic evaluation. In Computational Science and Technology: 4th ICCST 2017, Kuala Lumpur, Malaysia, 29–30 November, 2017 (pp. 380-389). Springer Singapore.</w:t>
       </w:r>
     </w:p>
@@ -18760,15 +18840,7 @@
           <w:rFonts w:asciiTheme="majorBidi" w:hAnsiTheme="majorBidi" w:cstheme="majorBidi"/>
           <w:lang w:bidi="fa-IR"/>
         </w:rPr>
-        <w:t xml:space="preserve">Chuan, Y. Y., Husain, W., &amp; Shahiri, A. M. (2017). An exploratory study on students’ performance classification using hybrid of decision tree and naïve Bayes approaches. In Advances in Information and </w:t>
-      </w:r>
-      <w:r>
-        <w:rPr>
-          <w:rFonts w:asciiTheme="majorBidi" w:hAnsiTheme="majorBidi" w:cstheme="majorBidi"/>
-          <w:lang w:bidi="fa-IR"/>
-        </w:rPr>
-        <w:lastRenderedPageBreak/>
-        <w:t>Communication Technology: Proceedings of the International Conference, ICTA 2016 (pp. 142-152). Springer International Publishing.</w:t>
+        <w:t>Chuan, Y. Y., Husain, W., &amp; Shahiri, A. M. (2017). An exploratory study on students’ performance classification using hybrid of decision tree and naïve Bayes approaches. In Advances in Information and Communication Technology: Proceedings of the International Conference, ICTA 2016 (pp. 142-152). Springer International Publishing.</w:t>
       </w:r>
     </w:p>
     <w:p>
@@ -18960,6 +19032,7 @@
           <w:rFonts w:asciiTheme="majorBidi" w:hAnsiTheme="majorBidi" w:cstheme="majorBidi"/>
           <w:lang w:bidi="fa-IR"/>
         </w:rPr>
+        <w:lastRenderedPageBreak/>
         <w:t>Hamoud, A., Hashim, A. S., &amp; Awadh, W. A. (2018). Predicting student performance in higher education institutions using decision tree analysis. International Journal of Interactive Multimedia and Artificial Intelligence, 5, 26-31.</w:t>
       </w:r>
     </w:p>
@@ -19055,15 +19128,7 @@
           <w:rFonts w:asciiTheme="majorBidi" w:hAnsiTheme="majorBidi" w:cstheme="majorBidi"/>
           <w:lang w:bidi="fa-IR"/>
         </w:rPr>
-        <w:t>Khan, F., Weiss, G. M., &amp; Leeds, D. D. (2021). Predicting the Academic Performance of Undergraduate Computer Science Students Using Data Mining. In Advances in Software Engineering, Education, and e-</w:t>
-      </w:r>
-      <w:r>
-        <w:rPr>
-          <w:rFonts w:asciiTheme="majorBidi" w:hAnsiTheme="majorBidi" w:cstheme="majorBidi"/>
-          <w:lang w:bidi="fa-IR"/>
-        </w:rPr>
-        <w:lastRenderedPageBreak/>
-        <w:t>Learning: Proceedings from FECS'20, FCS'20, SERP'20, and EEE'20 (pp. 303-317). Springer International Publishing.</w:t>
+        <w:t>Khan, F., Weiss, G. M., &amp; Leeds, D. D. (2021). Predicting the Academic Performance of Undergraduate Computer Science Students Using Data Mining. In Advances in Software Engineering, Education, and e-Learning: Proceedings from FECS'20, FCS'20, SERP'20, and EEE'20 (pp. 303-317). Springer International Publishing.</w:t>
       </w:r>
     </w:p>
     <w:p>
@@ -19235,7 +19300,15 @@
           <w:rFonts w:asciiTheme="majorBidi" w:hAnsiTheme="majorBidi" w:cstheme="majorBidi"/>
           <w:lang w:bidi="fa-IR"/>
         </w:rPr>
-        <w:t>Putpuek, N., Rojanaprasert, N., Atchariyachanvanich, K., &amp; Thamrongthanyawong, T. (2018, June). Comparative study of prediction models for final GPA score: a case study of Rajabhat Rajanagarindra University. In 2018 IEEE/ACIS 17th International Conference on Computer and Information Science (ICIS) (pp. 92-97). IEEE.</w:t>
+        <w:t xml:space="preserve">Putpuek, N., Rojanaprasert, N., Atchariyachanvanich, K., &amp; Thamrongthanyawong, T. (2018, June). Comparative study of prediction models for final GPA score: a case study of Rajabhat Rajanagarindra </w:t>
+      </w:r>
+      <w:r>
+        <w:rPr>
+          <w:rFonts w:asciiTheme="majorBidi" w:hAnsiTheme="majorBidi" w:cstheme="majorBidi"/>
+          <w:lang w:bidi="fa-IR"/>
+        </w:rPr>
+        <w:lastRenderedPageBreak/>
+        <w:t>University. In 2018 IEEE/ACIS 17th International Conference on Computer and Information Science (ICIS) (pp. 92-97). IEEE.</w:t>
       </w:r>
     </w:p>
     <w:p>

</xml_diff>

<commit_message>
Add paper results for RF and BDT
</commit_message>
<xml_diff>
--- a/paper/FINAL VERSION .docx
+++ b/paper/FINAL VERSION .docx
@@ -152,212 +152,24 @@
         </w:rPr>
         <w:t>Keywords: Artificial Intelligence, Academic Performance, GPA, Supervised Learning, Higher Education</w:t>
       </w:r>
+      <w:r>
+        <w:rPr>
+          <w:rFonts w:asciiTheme="majorBidi" w:hAnsiTheme="majorBidi" w:cs="Times New Roman"/>
+          <w:sz w:val="24"/>
+          <w:szCs w:val="24"/>
+        </w:rPr>
+        <w:br w:type="page"/>
+      </w:r>
     </w:p>
     <w:p>
       <w:pPr>
-        <w:jc w:val="both"/>
-        <w:rPr>
-          <w:rFonts w:asciiTheme="majorBidi" w:hAnsiTheme="majorBidi" w:cs="B Titr"/>
-          <w:b/>
-          <w:bCs/>
-          <w:sz w:val="20"/>
-          <w:szCs w:val="20"/>
-        </w:rPr>
-      </w:pPr>
-    </w:p>
-    <w:p>
-      <w:pPr>
-        <w:jc w:val="both"/>
-        <w:rPr>
-          <w:rFonts w:asciiTheme="majorBidi" w:hAnsiTheme="majorBidi" w:cs="B Titr"/>
-          <w:b/>
-          <w:bCs/>
-          <w:sz w:val="20"/>
-          <w:szCs w:val="20"/>
-        </w:rPr>
-      </w:pPr>
-    </w:p>
-    <w:p>
-      <w:pPr>
-        <w:jc w:val="both"/>
-        <w:rPr>
-          <w:rFonts w:asciiTheme="majorBidi" w:hAnsiTheme="majorBidi" w:cs="B Titr"/>
-          <w:b/>
-          <w:bCs/>
-          <w:sz w:val="20"/>
-          <w:szCs w:val="20"/>
-        </w:rPr>
-      </w:pPr>
-    </w:p>
-    <w:p>
-      <w:pPr>
-        <w:jc w:val="both"/>
-        <w:rPr>
-          <w:rFonts w:asciiTheme="majorBidi" w:hAnsiTheme="majorBidi" w:cs="B Titr"/>
-          <w:b/>
-          <w:bCs/>
-          <w:sz w:val="20"/>
-          <w:szCs w:val="20"/>
-          <w:rtl/>
-        </w:rPr>
-      </w:pPr>
-    </w:p>
-    <w:p>
-      <w:pPr>
-        <w:bidi/>
-        <w:jc w:val="both"/>
-        <w:rPr>
-          <w:rFonts w:asciiTheme="majorBidi" w:hAnsiTheme="majorBidi" w:cs="B Titr"/>
+        <w:rPr>
+          <w:rFonts w:asciiTheme="majorBidi" w:hAnsiTheme="majorBidi" w:cs="Times New Roman"/>
           <w:sz w:val="24"/>
           <w:szCs w:val="24"/>
         </w:rPr>
       </w:pPr>
-    </w:p>
-    <w:p>
-      <w:pPr>
-        <w:bidi/>
-        <w:jc w:val="both"/>
-        <w:rPr>
-          <w:rFonts w:asciiTheme="majorBidi" w:hAnsiTheme="majorBidi" w:cs="B Titr"/>
-          <w:sz w:val="24"/>
-          <w:szCs w:val="24"/>
-          <w:rtl/>
-        </w:rPr>
-      </w:pPr>
-    </w:p>
-    <w:p>
-      <w:pPr>
-        <w:bidi/>
-        <w:jc w:val="both"/>
-        <w:rPr>
-          <w:rFonts w:asciiTheme="majorBidi" w:hAnsiTheme="majorBidi" w:cs="B Titr"/>
-          <w:sz w:val="24"/>
-          <w:szCs w:val="24"/>
-          <w:rtl/>
-        </w:rPr>
-      </w:pPr>
-    </w:p>
-    <w:p>
-      <w:pPr>
-        <w:bidi/>
-        <w:jc w:val="both"/>
-        <w:rPr>
-          <w:rFonts w:asciiTheme="majorBidi" w:hAnsiTheme="majorBidi" w:cs="B Titr"/>
-          <w:sz w:val="24"/>
-          <w:szCs w:val="24"/>
-          <w:rtl/>
-        </w:rPr>
-      </w:pPr>
-    </w:p>
-    <w:p>
-      <w:pPr>
-        <w:bidi/>
-        <w:jc w:val="both"/>
-        <w:rPr>
-          <w:rFonts w:asciiTheme="majorBidi" w:hAnsiTheme="majorBidi" w:cs="B Titr"/>
-          <w:sz w:val="24"/>
-          <w:szCs w:val="24"/>
-          <w:rtl/>
-        </w:rPr>
-      </w:pPr>
-    </w:p>
-    <w:p>
-      <w:pPr>
-        <w:bidi/>
-        <w:jc w:val="both"/>
-        <w:rPr>
-          <w:rFonts w:asciiTheme="majorBidi" w:hAnsiTheme="majorBidi" w:cs="B Titr"/>
-          <w:sz w:val="24"/>
-          <w:szCs w:val="24"/>
-          <w:rtl/>
-        </w:rPr>
-      </w:pPr>
-    </w:p>
-    <w:p>
-      <w:pPr>
-        <w:bidi/>
-        <w:jc w:val="both"/>
-        <w:rPr>
-          <w:rFonts w:asciiTheme="majorBidi" w:hAnsiTheme="majorBidi" w:cs="B Titr"/>
-          <w:sz w:val="24"/>
-          <w:szCs w:val="24"/>
-          <w:rtl/>
-        </w:rPr>
-      </w:pPr>
-    </w:p>
-    <w:p>
-      <w:pPr>
-        <w:bidi/>
-        <w:jc w:val="both"/>
-        <w:rPr>
-          <w:rFonts w:asciiTheme="majorBidi" w:hAnsiTheme="majorBidi" w:cs="B Titr"/>
-          <w:sz w:val="24"/>
-          <w:szCs w:val="24"/>
-          <w:rtl/>
-        </w:rPr>
-      </w:pPr>
-    </w:p>
-    <w:p>
-      <w:pPr>
-        <w:bidi/>
-        <w:jc w:val="both"/>
-        <w:rPr>
-          <w:rFonts w:asciiTheme="majorBidi" w:hAnsiTheme="majorBidi" w:cs="B Titr"/>
-          <w:sz w:val="24"/>
-          <w:szCs w:val="24"/>
-          <w:rtl/>
-        </w:rPr>
-      </w:pPr>
-    </w:p>
-    <w:p>
-      <w:pPr>
-        <w:bidi/>
-        <w:jc w:val="both"/>
-        <w:rPr>
-          <w:rFonts w:asciiTheme="majorBidi" w:hAnsiTheme="majorBidi" w:cs="B Titr"/>
-          <w:sz w:val="24"/>
-          <w:szCs w:val="24"/>
-        </w:rPr>
-      </w:pPr>
-    </w:p>
-    <w:p>
-      <w:pPr>
-        <w:bidi/>
-        <w:jc w:val="both"/>
-        <w:rPr>
-          <w:rFonts w:asciiTheme="majorBidi" w:hAnsiTheme="majorBidi" w:cs="B Titr"/>
-          <w:sz w:val="24"/>
-          <w:szCs w:val="24"/>
-          <w:rtl/>
-        </w:rPr>
-      </w:pPr>
-    </w:p>
-    <w:p>
-      <w:pPr>
-        <w:bidi/>
-        <w:jc w:val="both"/>
-        <w:rPr>
-          <w:rFonts w:asciiTheme="majorBidi" w:hAnsiTheme="majorBidi" w:cs="B Titr"/>
-          <w:sz w:val="24"/>
-          <w:szCs w:val="24"/>
-        </w:rPr>
-      </w:pPr>
-    </w:p>
-    <w:p>
-      <w:pPr>
-        <w:bidi/>
-        <w:jc w:val="both"/>
-        <w:rPr>
-          <w:rFonts w:asciiTheme="majorBidi" w:hAnsiTheme="majorBidi" w:cs="B Titr"/>
-          <w:sz w:val="24"/>
-          <w:szCs w:val="24"/>
-          <w:rtl/>
-        </w:rPr>
-      </w:pPr>
-    </w:p>
-    <w:p>
-      <w:pPr>
-        <w:jc w:val="both"/>
+      <w:r>
         <w:rPr>
           <w:rFonts w:asciiTheme="majorBidi" w:hAnsiTheme="majorBidi" w:cstheme="majorBidi"/>
           <w:b/>
@@ -365,15 +177,7 @@
           <w:sz w:val="24"/>
           <w:szCs w:val="24"/>
         </w:rPr>
-      </w:pPr>
-      <w:r>
-        <w:rPr>
-          <w:rFonts w:asciiTheme="majorBidi" w:hAnsiTheme="majorBidi" w:cstheme="majorBidi"/>
-          <w:b/>
-          <w:bCs/>
-          <w:sz w:val="24"/>
-          <w:szCs w:val="24"/>
-        </w:rPr>
+        <w:lastRenderedPageBreak/>
         <w:t>Introduction</w:t>
       </w:r>
     </w:p>
@@ -390,15 +194,7 @@
           <w:rFonts w:asciiTheme="majorBidi" w:hAnsiTheme="majorBidi" w:cstheme="majorBidi"/>
           <w:lang w:bidi="fa-IR"/>
         </w:rPr>
-        <w:t xml:space="preserve">Undoubtedly, students are the most critical asset of universities and higher education institutions. Students are recognized as the most important human capital for higher education institutions and society in contributing to the comprehensive development of a country. Especially in the present era, with the transition from a production-based economy to a knowledge-based economy, this issue has become </w:t>
-      </w:r>
-      <w:r>
-        <w:rPr>
-          <w:rFonts w:asciiTheme="majorBidi" w:hAnsiTheme="majorBidi" w:cstheme="majorBidi"/>
-          <w:lang w:bidi="fa-IR"/>
-        </w:rPr>
-        <w:lastRenderedPageBreak/>
-        <w:t>important, especially in developing countries</w:t>
+        <w:t>Undoubtedly, students are the most critical asset of universities and higher education institutions. Students are recognized as the most important human capital for higher education institutions and society in contributing to the comprehensive development of a country. Especially in the present era, with the transition from a production-based economy to a knowledge-based economy, this issue has become important, especially in developing countries</w:t>
       </w:r>
       <w:r>
         <w:rPr>
@@ -696,7 +492,15 @@
           <w:rFonts w:asciiTheme="majorBidi" w:hAnsiTheme="majorBidi" w:cstheme="majorBidi"/>
           <w:lang w:bidi="fa-IR"/>
         </w:rPr>
-        <w:t>Therefore, this research has been done to predict the academic performance of Tehran University students with supervised algorithms and compare it with previous studies results. The innovation and contribution of this research in the existing literature is that a study using artificial intelligence algorithms has been conducted in Iran. In addition, the results of this study will be compared with international studies that predict students' GPAs using artificial intelligence algorithms. It is worth noting that the GPA variable in Iran's higher education system is continuous (from 0 to 20). While in most of the world's higher education systems, the GPA is a discrete variable (A+ to F).</w:t>
+        <w:t xml:space="preserve">Therefore, this research has been done to predict the academic performance of Tehran University students with supervised algorithms and compare it with previous studies results. The innovation and contribution of this research in the existing literature is that a study using artificial intelligence algorithms has been conducted in Iran. In addition, the results of this study will be compared with international studies </w:t>
+      </w:r>
+      <w:r>
+        <w:rPr>
+          <w:rFonts w:asciiTheme="majorBidi" w:hAnsiTheme="majorBidi" w:cstheme="majorBidi"/>
+          <w:lang w:bidi="fa-IR"/>
+        </w:rPr>
+        <w:lastRenderedPageBreak/>
+        <w:t>that predict students' GPAs using artificial intelligence algorithms. It is worth noting that the GPA variable in Iran's higher education system is continuous (from 0 to 20). While in most of the world's higher education systems, the GPA is a discrete variable (A+ to F).</w:t>
       </w:r>
     </w:p>
     <w:p>
@@ -751,7 +555,6 @@
           <w:szCs w:val="24"/>
           <w:lang w:bidi="fa-IR"/>
         </w:rPr>
-        <w:lastRenderedPageBreak/>
         <w:t>Further, in Table (1), the researchers that used learning algorithms to predict GPA are mentioned.</w:t>
       </w:r>
     </w:p>
@@ -3348,6 +3151,7 @@
                 <w:sz w:val="20"/>
                 <w:szCs w:val="20"/>
               </w:rPr>
+              <w:lastRenderedPageBreak/>
               <w:t>Sensitivity (Recall or True positive rate)</w:t>
             </w:r>
           </w:p>
@@ -3402,6 +3206,7 @@
                 <w:sz w:val="20"/>
                 <w:szCs w:val="20"/>
               </w:rPr>
+              <w:lastRenderedPageBreak/>
               <w:t>Accuracy (MAE, RMSE, RAE, RRSE)</w:t>
             </w:r>
           </w:p>
@@ -3426,6 +3231,7 @@
                 <w:sz w:val="20"/>
                 <w:szCs w:val="20"/>
               </w:rPr>
+              <w:lastRenderedPageBreak/>
               <w:t>2018</w:t>
             </w:r>
           </w:p>
@@ -3760,7 +3566,6 @@
                 <w:sz w:val="20"/>
                 <w:szCs w:val="20"/>
               </w:rPr>
-              <w:lastRenderedPageBreak/>
               <w:t>The experimental results show that accuracy algorithm</w:t>
             </w:r>
           </w:p>
@@ -5437,6 +5242,7 @@
                 <w:sz w:val="20"/>
                 <w:szCs w:val="20"/>
               </w:rPr>
+              <w:lastRenderedPageBreak/>
               <w:t>K-Nearest-Neighbor 54%</w:t>
             </w:r>
           </w:p>
@@ -5873,7 +5679,6 @@
                 <w:sz w:val="20"/>
                 <w:szCs w:val="20"/>
               </w:rPr>
-              <w:lastRenderedPageBreak/>
               <w:t>Multilayer Perceptron – MLP and Naïve Bayes 89.19%</w:t>
             </w:r>
           </w:p>
@@ -7429,6 +7234,7 @@
           <w:b/>
           <w:bCs/>
         </w:rPr>
+        <w:lastRenderedPageBreak/>
         <w:t>Research Method</w:t>
       </w:r>
     </w:p>
@@ -8857,6 +8663,7 @@
         <w:rPr>
           <w:rFonts w:asciiTheme="majorBidi" w:hAnsiTheme="majorBidi" w:cstheme="majorBidi"/>
         </w:rPr>
+        <w:lastRenderedPageBreak/>
         <w:t>where y_pred is the predicted value, y_actual is the actual value, and n is the number of data points.</w:t>
       </w:r>
       <w:r>
@@ -9019,7 +8826,6 @@
         <w:rPr>
           <w:rFonts w:asciiTheme="majorBidi" w:hAnsiTheme="majorBidi" w:cstheme="majorBidi"/>
         </w:rPr>
-        <w:lastRenderedPageBreak/>
         <w:t>where |x| represents the absolute value of x.</w:t>
       </w:r>
     </w:p>
@@ -9105,17 +8911,6 @@
     </w:p>
     <w:p>
       <w:pPr>
-        <w:pStyle w:val="ListParagraph"/>
-        <w:rPr>
-          <w:rFonts w:asciiTheme="majorBidi" w:hAnsiTheme="majorBidi" w:cs="B Titr"/>
-          <w:b/>
-          <w:bCs/>
-          <w:lang w:bidi="fa-IR"/>
-        </w:rPr>
-      </w:pPr>
-    </w:p>
-    <w:p>
-      <w:pPr>
         <w:jc w:val="both"/>
         <w:rPr>
           <w:rFonts w:asciiTheme="majorBidi" w:hAnsiTheme="majorBidi" w:cs="B Titr"/>
@@ -11906,14 +11701,7 @@
         <w:rPr>
           <w:rFonts w:asciiTheme="majorBidi" w:hAnsiTheme="majorBidi" w:cstheme="majorBidi"/>
         </w:rPr>
-        <w:t xml:space="preserve">) shows the descriptive statistics of 11 variables investigated in the research. Age, grade point average, and number of children were continuous among the variables. The average values of these </w:t>
-      </w:r>
-      <w:r>
-        <w:rPr>
-          <w:rFonts w:asciiTheme="majorBidi" w:hAnsiTheme="majorBidi" w:cstheme="majorBidi"/>
-        </w:rPr>
-        <w:lastRenderedPageBreak/>
-        <w:t>variables were 26.688818, 16.777675, and 0.125830, respectively. Eight other variables were discrete, for which the median value was calculated.</w:t>
+        <w:t>) shows the descriptive statistics of 11 variables investigated in the research. Age, grade point average, and number of children were continuous among the variables. The average values of these variables were 26.688818, 16.777675, and 0.125830, respectively. Eight other variables were discrete, for which the median value was calculated.</w:t>
       </w:r>
     </w:p>
     <w:p>
@@ -11945,21 +11733,112 @@
     </w:p>
     <w:p>
       <w:pPr>
+        <w:jc w:val="both"/>
+        <w:rPr>
+          <w:rFonts w:asciiTheme="majorBidi" w:hAnsiTheme="majorBidi" w:cstheme="majorBidi"/>
+          <w:sz w:val="20"/>
+          <w:szCs w:val="20"/>
+        </w:rPr>
+      </w:pPr>
+      <w:r>
+        <w:rPr>
+          <w:rFonts w:asciiTheme="majorBidi" w:hAnsiTheme="majorBidi" w:cstheme="majorBidi"/>
+          <w:sz w:val="20"/>
+          <w:szCs w:val="20"/>
+        </w:rPr>
+        <w:t xml:space="preserve">The heatmap in Figure 1, represents the correlation matrix, where each cell’s color </w:t>
+      </w:r>
+      <w:r>
+        <w:rPr>
+          <w:rFonts w:asciiTheme="majorBidi" w:hAnsiTheme="majorBidi" w:cstheme="majorBidi"/>
+          <w:sz w:val="20"/>
+          <w:szCs w:val="20"/>
+        </w:rPr>
+        <w:t xml:space="preserve">and intensity </w:t>
+      </w:r>
+      <w:r>
+        <w:rPr>
+          <w:rFonts w:asciiTheme="majorBidi" w:hAnsiTheme="majorBidi" w:cstheme="majorBidi"/>
+          <w:sz w:val="20"/>
+          <w:szCs w:val="20"/>
+        </w:rPr>
+        <w:t xml:space="preserve">indicates the strenght and direction of the correlation between variables. </w:t>
+      </w:r>
+      <w:r>
+        <w:rPr>
+          <w:rFonts w:asciiTheme="majorBidi" w:hAnsiTheme="majorBidi" w:cstheme="majorBidi"/>
+          <w:sz w:val="20"/>
+          <w:szCs w:val="20"/>
+        </w:rPr>
+        <w:t>The variables with the highest influence on the target (GPA) are department, degree and age.</w:t>
+      </w:r>
+      <w:r>
+        <w:rPr>
+          <w:rFonts w:asciiTheme="majorBidi" w:hAnsiTheme="majorBidi" w:cstheme="majorBidi"/>
+          <w:sz w:val="20"/>
+          <w:szCs w:val="20"/>
+        </w:rPr>
+        <w:t xml:space="preserve"> To probe this, additional methods such as machine learning models are designed </w:t>
+      </w:r>
+      <w:r>
+        <w:rPr>
+          <w:rFonts w:asciiTheme="majorBidi" w:hAnsiTheme="majorBidi" w:cstheme="majorBidi"/>
+          <w:sz w:val="20"/>
+          <w:szCs w:val="20"/>
+        </w:rPr>
+        <w:t xml:space="preserve">which are mentioned in the next sections. </w:t>
+      </w:r>
+    </w:p>
+    <w:p>
+      <w:pPr>
+        <w:jc w:val="both"/>
+        <w:rPr>
+          <w:rFonts w:asciiTheme="majorBidi" w:hAnsiTheme="majorBidi" w:cstheme="majorBidi"/>
+          <w:sz w:val="20"/>
+          <w:szCs w:val="20"/>
+        </w:rPr>
+      </w:pPr>
+    </w:p>
+    <w:p>
+      <w:pPr>
+        <w:jc w:val="both"/>
+        <w:rPr>
+          <w:rFonts w:asciiTheme="majorBidi" w:hAnsiTheme="majorBidi" w:cstheme="majorBidi"/>
+          <w:sz w:val="20"/>
+          <w:szCs w:val="20"/>
+          <w:rtl/>
+        </w:rPr>
+      </w:pPr>
+    </w:p>
+    <w:p>
+      <w:pPr>
         <w:jc w:val="center"/>
         <w:rPr>
-          <w:highlight w:val="red"/>
+          <w:rFonts w:asciiTheme="majorBidi" w:hAnsiTheme="majorBidi" w:cstheme="majorBidi"/>
+          <w:b/>
+          <w:bCs/>
+          <w:i/>
+          <w:iCs/>
+          <w:sz w:val="20"/>
+          <w:szCs w:val="20"/>
           <w:rtl/>
         </w:rPr>
       </w:pPr>
       <w:r>
         <w:rPr>
-          <w:noProof/>
+          <w:rFonts w:asciiTheme="majorBidi" w:hAnsiTheme="majorBidi" w:cstheme="majorBidi"/>
+          <w:b/>
+          <w:bCs/>
+          <w:i/>
+          <w:iCs/>
+          <w:sz w:val="20"/>
+          <w:szCs w:val="20"/>
         </w:rPr>
         <w:drawing>
-          <wp:inline distT="0" distB="0" distL="0" distR="0" wp14:anchorId="3232F6CB" wp14:editId="68328C94">
-            <wp:extent cx="5045071" cy="4282633"/>
+          <wp:inline distT="0" distB="0" distL="0" distR="0" wp14:anchorId="1C31C1CA" wp14:editId="284CF1D6">
+            <wp:extent cx="5169170" cy="4269600"/>
             <wp:effectExtent l="0" t="0" r="0" b="0"/>
-            <wp:docPr id="4" name="Picture 1"/>
+            <wp:docPr id="738630999" name="Picture 1"/>
             <wp:cNvGraphicFramePr>
               <a:graphicFrameLocks xmlns:a="http://schemas.openxmlformats.org/drawingml/2006/main" noChangeAspect="1"/>
             </wp:cNvGraphicFramePr>
@@ -11967,7 +11846,7 @@
               <a:graphicData uri="http://schemas.openxmlformats.org/drawingml/2006/picture">
                 <pic:pic xmlns:pic="http://schemas.openxmlformats.org/drawingml/2006/picture">
                   <pic:nvPicPr>
-                    <pic:cNvPr id="2075211378" name=""/>
+                    <pic:cNvPr id="738630999" name=""/>
                     <pic:cNvPicPr/>
                   </pic:nvPicPr>
                   <pic:blipFill>
@@ -11979,7 +11858,7 @@
                   <pic:spPr>
                     <a:xfrm>
                       <a:off x="0" y="0"/>
-                      <a:ext cx="5070467" cy="4304191"/>
+                      <a:ext cx="5169170" cy="4269600"/>
                     </a:xfrm>
                     <a:prstGeom prst="rect">
                       <a:avLst/>
@@ -11996,136 +11875,17 @@
       <w:pPr>
         <w:jc w:val="center"/>
         <w:rPr>
-          <w:rFonts w:asciiTheme="majorBidi" w:hAnsiTheme="majorBidi" w:cstheme="majorBidi"/>
-          <w:sz w:val="20"/>
-          <w:szCs w:val="20"/>
+          <w:highlight w:val="red"/>
           <w:rtl/>
-          <w:lang w:bidi="fa-IR"/>
-        </w:rPr>
-      </w:pPr>
-      <w:r>
-        <w:rPr>
-          <w:rFonts w:asciiTheme="majorBidi" w:hAnsiTheme="majorBidi" w:cstheme="majorBidi"/>
-          <w:sz w:val="20"/>
-          <w:szCs w:val="20"/>
-          <w:lang w:bidi="fa-IR"/>
-        </w:rPr>
-        <w:t>Figure 1</w:t>
-      </w:r>
-      <w:r>
-        <w:rPr>
-          <w:rFonts w:asciiTheme="majorBidi" w:hAnsiTheme="majorBidi" w:cstheme="majorBidi"/>
-          <w:sz w:val="20"/>
-          <w:szCs w:val="20"/>
-          <w:lang w:bidi="fa-IR"/>
-        </w:rPr>
-        <w:t>: Correlation coefficients between variables</w:t>
-      </w:r>
-    </w:p>
-    <w:p>
-      <w:pPr>
-        <w:jc w:val="both"/>
-        <w:rPr>
-          <w:rFonts w:asciiTheme="majorBidi" w:hAnsiTheme="majorBidi" w:cstheme="majorBidi"/>
-          <w:rtl/>
-        </w:rPr>
-      </w:pPr>
-    </w:p>
-    <w:p>
-      <w:pPr>
-        <w:jc w:val="both"/>
-        <w:rPr>
-          <w:rFonts w:asciiTheme="majorBidi" w:hAnsiTheme="majorBidi" w:cstheme="majorBidi"/>
-          <w:b/>
-          <w:bCs/>
-          <w:i/>
-          <w:iCs/>
-          <w:rtl/>
-        </w:rPr>
-      </w:pPr>
-      <w:r>
-        <w:rPr>
-          <w:rFonts w:asciiTheme="majorBidi" w:hAnsiTheme="majorBidi" w:cstheme="majorBidi"/>
-          <w:b/>
-          <w:bCs/>
-          <w:i/>
-          <w:iCs/>
-        </w:rPr>
-        <w:t>c) Analytical findings</w:t>
-      </w:r>
-    </w:p>
-    <w:p>
-      <w:pPr>
-        <w:ind w:left="360"/>
-        <w:jc w:val="both"/>
-        <w:rPr>
-          <w:rFonts w:asciiTheme="majorBidi" w:hAnsiTheme="majorBidi" w:cstheme="majorBidi"/>
-          <w:i/>
-          <w:iCs/>
-          <w:sz w:val="20"/>
-          <w:szCs w:val="20"/>
-          <w:rtl/>
-        </w:rPr>
-      </w:pPr>
-      <w:r>
-        <w:rPr>
-          <w:rFonts w:asciiTheme="majorBidi" w:hAnsiTheme="majorBidi" w:cstheme="majorBidi"/>
-          <w:i/>
-          <w:iCs/>
-        </w:rPr>
-        <w:t>C-1)</w:t>
-      </w:r>
-      <w:r>
-        <w:rPr>
-          <w:rFonts w:asciiTheme="majorBidi" w:hAnsiTheme="majorBidi" w:cstheme="majorBidi"/>
-          <w:i/>
-          <w:iCs/>
-          <w:sz w:val="20"/>
-          <w:szCs w:val="20"/>
-        </w:rPr>
-        <w:t xml:space="preserve"> linear regression</w:t>
-      </w:r>
-    </w:p>
-    <w:p>
-      <w:pPr>
-        <w:jc w:val="both"/>
-        <w:rPr>
-          <w:rFonts w:asciiTheme="majorBidi" w:hAnsiTheme="majorBidi" w:cstheme="majorBidi"/>
-          <w:noProof/>
-        </w:rPr>
-      </w:pPr>
-      <w:r>
-        <w:rPr>
-          <w:rFonts w:asciiTheme="majorBidi" w:hAnsiTheme="majorBidi" w:cstheme="majorBidi"/>
-        </w:rPr>
-        <w:t>Linear regression is a commonly used statistical technique for modeling the relationship between a dependent variable and one or more independent variables. It is used to predict the value of the dependent variable based on the values of the independent variables. In linear regression, a linear relationship is assumed between the dependent variable and the independent variable(s), and the aim is to find the best-fitting line that minimizes the sum of the squared differences between the predicted values and the actual values. Linear regression can be used for both simple and multiple regression models. Simple linear regression involves one independent variable, while multiple linear regression involves two or more independent variables</w:t>
-      </w:r>
-      <w:r>
-        <w:rPr>
-          <w:rFonts w:asciiTheme="majorBidi" w:hAnsiTheme="majorBidi" w:cstheme="majorBidi"/>
-          <w:noProof/>
-        </w:rPr>
-        <w:t xml:space="preserve"> </w:t>
-      </w:r>
-    </w:p>
-    <w:p>
-      <w:pPr>
-        <w:jc w:val="center"/>
-        <w:rPr>
-          <w:rFonts w:asciiTheme="majorBidi" w:hAnsiTheme="majorBidi" w:cstheme="majorBidi"/>
-        </w:rPr>
-      </w:pPr>
-      <w:r>
-        <w:rPr>
-          <w:rFonts w:asciiTheme="majorBidi" w:hAnsiTheme="majorBidi" w:cstheme="majorBidi"/>
-          <w:noProof/>
-        </w:rPr>
+        </w:rPr>
+      </w:pPr>
+      <w:r>
         <w:lastRenderedPageBreak/>
         <w:drawing>
-          <wp:inline distT="0" distB="0" distL="0" distR="0" wp14:anchorId="290A4B6D" wp14:editId="0AFC4E99">
-            <wp:extent cx="3696216" cy="2943636"/>
-            <wp:effectExtent l="0" t="0" r="0" b="9525"/>
-            <wp:docPr id="2" name="Picture 2"/>
+          <wp:inline distT="0" distB="0" distL="0" distR="0" wp14:anchorId="4ABF8B86" wp14:editId="671702B1">
+            <wp:extent cx="5169170" cy="4269600"/>
+            <wp:effectExtent l="0" t="0" r="0" b="0"/>
+            <wp:docPr id="406993568" name="Picture 1"/>
             <wp:cNvGraphicFramePr>
               <a:graphicFrameLocks xmlns:a="http://schemas.openxmlformats.org/drawingml/2006/main" noChangeAspect="1"/>
             </wp:cNvGraphicFramePr>
@@ -12133,17 +11893,11 @@
               <a:graphicData uri="http://schemas.openxmlformats.org/drawingml/2006/picture">
                 <pic:pic xmlns:pic="http://schemas.openxmlformats.org/drawingml/2006/picture">
                   <pic:nvPicPr>
-                    <pic:cNvPr id="7" name="0.PNG"/>
+                    <pic:cNvPr id="406993568" name=""/>
                     <pic:cNvPicPr/>
                   </pic:nvPicPr>
                   <pic:blipFill>
-                    <a:blip r:embed="rId9">
-                      <a:extLst>
-                        <a:ext uri="{28A0092B-C50C-407E-A947-70E740481C1C}">
-                          <a14:useLocalDpi xmlns:a14="http://schemas.microsoft.com/office/drawing/2010/main" val="0"/>
-                        </a:ext>
-                      </a:extLst>
-                    </a:blip>
+                    <a:blip r:embed="rId9"/>
                     <a:stretch>
                       <a:fillRect/>
                     </a:stretch>
@@ -12151,7 +11905,171 @@
                   <pic:spPr>
                     <a:xfrm>
                       <a:off x="0" y="0"/>
-                      <a:ext cx="3696216" cy="2943636"/>
+                      <a:ext cx="5169170" cy="4269600"/>
+                    </a:xfrm>
+                    <a:prstGeom prst="rect">
+                      <a:avLst/>
+                    </a:prstGeom>
+                  </pic:spPr>
+                </pic:pic>
+              </a:graphicData>
+            </a:graphic>
+          </wp:inline>
+        </w:drawing>
+      </w:r>
+    </w:p>
+    <w:p>
+      <w:pPr>
+        <w:jc w:val="center"/>
+        <w:rPr>
+          <w:rFonts w:asciiTheme="majorBidi" w:hAnsiTheme="majorBidi" w:cstheme="majorBidi"/>
+          <w:sz w:val="20"/>
+          <w:szCs w:val="20"/>
+          <w:rtl/>
+          <w:lang w:bidi="fa-IR"/>
+        </w:rPr>
+      </w:pPr>
+      <w:r>
+        <w:rPr>
+          <w:rFonts w:asciiTheme="majorBidi" w:hAnsiTheme="majorBidi" w:cstheme="majorBidi"/>
+          <w:sz w:val="20"/>
+          <w:szCs w:val="20"/>
+          <w:lang w:bidi="fa-IR"/>
+        </w:rPr>
+        <w:t>Figure 1</w:t>
+      </w:r>
+      <w:r>
+        <w:rPr>
+          <w:rFonts w:asciiTheme="majorBidi" w:hAnsiTheme="majorBidi" w:cstheme="majorBidi"/>
+          <w:sz w:val="20"/>
+          <w:szCs w:val="20"/>
+          <w:lang w:bidi="fa-IR"/>
+        </w:rPr>
+        <w:t>: Correlation coefficients between variables</w:t>
+      </w:r>
+    </w:p>
+    <w:p>
+      <w:pPr>
+        <w:jc w:val="both"/>
+        <w:rPr>
+          <w:rFonts w:asciiTheme="majorBidi" w:hAnsiTheme="majorBidi" w:cstheme="majorBidi"/>
+          <w:rtl/>
+        </w:rPr>
+      </w:pPr>
+    </w:p>
+    <w:p>
+      <w:pPr>
+        <w:jc w:val="both"/>
+        <w:rPr>
+          <w:rFonts w:asciiTheme="majorBidi" w:hAnsiTheme="majorBidi" w:cstheme="majorBidi"/>
+          <w:b/>
+          <w:bCs/>
+          <w:i/>
+          <w:iCs/>
+          <w:rtl/>
+        </w:rPr>
+      </w:pPr>
+      <w:r>
+        <w:rPr>
+          <w:rFonts w:asciiTheme="majorBidi" w:hAnsiTheme="majorBidi" w:cstheme="majorBidi"/>
+          <w:b/>
+          <w:bCs/>
+          <w:i/>
+          <w:iCs/>
+        </w:rPr>
+        <w:t>c) Analytical findings</w:t>
+      </w:r>
+    </w:p>
+    <w:p>
+      <w:pPr>
+        <w:jc w:val="both"/>
+        <w:rPr>
+          <w:rFonts w:asciiTheme="majorBidi" w:hAnsiTheme="majorBidi" w:cstheme="majorBidi"/>
+          <w:i/>
+          <w:iCs/>
+          <w:sz w:val="20"/>
+          <w:szCs w:val="20"/>
+          <w:rtl/>
+        </w:rPr>
+      </w:pPr>
+      <w:r>
+        <w:rPr>
+          <w:rFonts w:asciiTheme="majorBidi" w:hAnsiTheme="majorBidi" w:cstheme="majorBidi"/>
+          <w:i/>
+          <w:iCs/>
+        </w:rPr>
+        <w:t>C-1)</w:t>
+      </w:r>
+      <w:r>
+        <w:rPr>
+          <w:rFonts w:asciiTheme="majorBidi" w:hAnsiTheme="majorBidi" w:cstheme="majorBidi"/>
+          <w:i/>
+          <w:iCs/>
+          <w:sz w:val="20"/>
+          <w:szCs w:val="20"/>
+        </w:rPr>
+        <w:t xml:space="preserve"> linear regression</w:t>
+      </w:r>
+    </w:p>
+    <w:p>
+      <w:pPr>
+        <w:jc w:val="both"/>
+        <w:rPr>
+          <w:rFonts w:asciiTheme="majorBidi" w:hAnsiTheme="majorBidi" w:cstheme="majorBidi"/>
+          <w:noProof/>
+        </w:rPr>
+      </w:pPr>
+      <w:r>
+        <w:rPr>
+          <w:rFonts w:asciiTheme="majorBidi" w:hAnsiTheme="majorBidi" w:cstheme="majorBidi"/>
+        </w:rPr>
+        <w:t>Linear regression is a commonly used statistical technique for modeling the relationship between a dependent variable and one or more independent variables. It is used to predict the value of the dependent variable based on the values of the independent variables. In linear regression, a linear relationship is assumed between the dependent variable and the independent variable(s), and the aim is to find the best-fitting line that minimizes the sum of the squared differences between the predicted values and the actual values. Linear regression can be used for both simple and multiple regression models. Simple linear regression involves one independent variable, while multiple linear regression involves two or more independent variables</w:t>
+      </w:r>
+      <w:r>
+        <w:rPr>
+          <w:rFonts w:asciiTheme="majorBidi" w:hAnsiTheme="majorBidi" w:cstheme="majorBidi"/>
+          <w:noProof/>
+        </w:rPr>
+        <w:t xml:space="preserve"> </w:t>
+      </w:r>
+    </w:p>
+    <w:p>
+      <w:pPr>
+        <w:jc w:val="center"/>
+        <w:rPr>
+          <w:rFonts w:asciiTheme="majorBidi" w:hAnsiTheme="majorBidi" w:cstheme="majorBidi"/>
+        </w:rPr>
+      </w:pPr>
+      <w:r>
+        <w:rPr>
+          <w:rFonts w:asciiTheme="majorBidi" w:hAnsiTheme="majorBidi" w:cstheme="majorBidi"/>
+        </w:rPr>
+        <w:lastRenderedPageBreak/>
+        <w:drawing>
+          <wp:inline distT="0" distB="0" distL="0" distR="0" wp14:anchorId="36E9DDC7" wp14:editId="2D92CCF7">
+            <wp:extent cx="3482299" cy="2952000"/>
+            <wp:effectExtent l="0" t="0" r="0" b="0"/>
+            <wp:docPr id="499969952" name="Picture 1"/>
+            <wp:cNvGraphicFramePr>
+              <a:graphicFrameLocks xmlns:a="http://schemas.openxmlformats.org/drawingml/2006/main" noChangeAspect="1"/>
+            </wp:cNvGraphicFramePr>
+            <a:graphic xmlns:a="http://schemas.openxmlformats.org/drawingml/2006/main">
+              <a:graphicData uri="http://schemas.openxmlformats.org/drawingml/2006/picture">
+                <pic:pic xmlns:pic="http://schemas.openxmlformats.org/drawingml/2006/picture">
+                  <pic:nvPicPr>
+                    <pic:cNvPr id="499969952" name=""/>
+                    <pic:cNvPicPr/>
+                  </pic:nvPicPr>
+                  <pic:blipFill>
+                    <a:blip r:embed="rId10"/>
+                    <a:stretch>
+                      <a:fillRect/>
+                    </a:stretch>
+                  </pic:blipFill>
+                  <pic:spPr>
+                    <a:xfrm>
+                      <a:off x="0" y="0"/>
+                      <a:ext cx="3482299" cy="2952000"/>
                     </a:xfrm>
                     <a:prstGeom prst="rect">
                       <a:avLst/>
@@ -12725,6 +12643,7 @@
           <w:rFonts w:asciiTheme="majorBidi" w:hAnsiTheme="majorBidi" w:cstheme="majorBidi"/>
           <w:i/>
           <w:iCs/>
+          <w:rtl/>
         </w:rPr>
       </w:pPr>
       <w:r>
@@ -12750,11 +12669,58 @@
         <w:jc w:val="both"/>
         <w:rPr>
           <w:rFonts w:asciiTheme="majorBidi" w:hAnsiTheme="majorBidi" w:cstheme="majorBidi"/>
-          <w:i/>
-          <w:iCs/>
+        </w:rPr>
+      </w:pPr>
+      <w:r>
+        <w:rPr>
+          <w:rFonts w:asciiTheme="majorBidi" w:hAnsiTheme="majorBidi" w:cstheme="majorBidi"/>
+        </w:rPr>
+        <w:t xml:space="preserve">Neural networks </w:t>
+      </w:r>
+      <w:r>
+        <w:rPr>
+          <w:rFonts w:asciiTheme="majorBidi" w:hAnsiTheme="majorBidi" w:cstheme="majorBidi"/>
+          <w:highlight w:val="green"/>
+        </w:rPr>
+        <w:t>(Kaur etal, 2016; Guo etal, 2015)</w:t>
+      </w:r>
+      <w:r>
+        <w:rPr>
+          <w:rFonts w:asciiTheme="majorBidi" w:hAnsiTheme="majorBidi" w:cstheme="majorBidi"/>
+        </w:rPr>
+        <w:t xml:space="preserve"> </w:t>
+      </w:r>
+      <w:r>
+        <w:rPr>
+          <w:rFonts w:asciiTheme="majorBidi" w:hAnsiTheme="majorBidi" w:cstheme="majorBidi"/>
+        </w:rPr>
+        <w:t>are a class of machine learning algorithms that are inspired by the structure and function of the human brain. They consist of interconnected nodes, called neurons, that work together to perform complex computations. Neural networks are capable of learning patterns and relationships in data, making them suitable for a wide range of applications such as image and speech recognition, natural language processing, and autonomous control. The ability to learn from data makes neural networks useful in situations where traditional rule-based systems would be impracti</w:t>
+      </w:r>
+      <w:r>
+        <w:rPr>
+          <w:rFonts w:asciiTheme="majorBidi" w:hAnsiTheme="majorBidi" w:cstheme="majorBidi"/>
+        </w:rPr>
+        <w:t>cal or impossible to implement.</w:t>
+      </w:r>
+      <w:r>
+        <w:rPr>
+          <w:rFonts w:asciiTheme="majorBidi" w:hAnsiTheme="majorBidi" w:cstheme="majorBidi" w:hint="cs"/>
           <w:rtl/>
         </w:rPr>
-      </w:pPr>
+        <w:t xml:space="preserve"> </w:t>
+      </w:r>
+      <w:r>
+        <w:rPr>
+          <w:rFonts w:asciiTheme="majorBidi" w:hAnsiTheme="majorBidi" w:cstheme="majorBidi"/>
+        </w:rPr>
+        <w:t>Neural networks can be trained using various algorithms, including backpropagation and stochastic gradient descent. The training process involves adjusting the weights and biases of the neurons in the network to minimize the error between the predicted output and the actual output. A reference for further reading on neural networks can be found in the book "Deep Learning" by Ian Goo</w:t>
+      </w:r>
+      <w:r>
+        <w:rPr>
+          <w:rFonts w:asciiTheme="majorBidi" w:hAnsiTheme="majorBidi" w:cstheme="majorBidi"/>
+        </w:rPr>
+        <w:t>d fellow.</w:t>
+      </w:r>
     </w:p>
     <w:p>
       <w:pPr>
@@ -12774,7 +12740,7 @@
           <w:szCs w:val="24"/>
         </w:rPr>
         <w:drawing>
-          <wp:inline distT="0" distB="0" distL="0" distR="0" wp14:anchorId="3F503273" wp14:editId="02AC48D6">
+          <wp:inline distT="0" distB="0" distL="0" distR="0" wp14:anchorId="6DA9844A" wp14:editId="1B44FC2D">
             <wp:extent cx="4526289" cy="1984252"/>
             <wp:effectExtent l="0" t="0" r="7620" b="0"/>
             <wp:docPr id="1" name="Picture 1"/>
@@ -12789,7 +12755,7 @@
                     <pic:cNvPicPr/>
                   </pic:nvPicPr>
                   <pic:blipFill>
-                    <a:blip r:embed="rId10">
+                    <a:blip r:embed="rId11">
                       <a:extLst>
                         <a:ext uri="{28A0092B-C50C-407E-A947-70E740481C1C}">
                           <a14:useLocalDpi xmlns:a14="http://schemas.microsoft.com/office/drawing/2010/main" val="0"/>
@@ -12858,179 +12824,588 @@
           <w:rFonts w:asciiTheme="majorBidi" w:hAnsiTheme="majorBidi" w:cstheme="majorBidi"/>
         </w:rPr>
       </w:pPr>
-      <w:r>
-        <w:rPr>
-          <w:rFonts w:asciiTheme="majorBidi" w:hAnsiTheme="majorBidi" w:cstheme="majorBidi"/>
-        </w:rPr>
-        <w:t xml:space="preserve">Neural networks </w:t>
-      </w:r>
-      <w:r>
-        <w:rPr>
-          <w:rFonts w:asciiTheme="majorBidi" w:hAnsiTheme="majorBidi" w:cstheme="majorBidi"/>
-          <w:highlight w:val="green"/>
-        </w:rPr>
-        <w:t>(Kaur etal, 2016; Guo etal, 2015)</w:t>
-      </w:r>
-      <w:r>
-        <w:rPr>
-          <w:rFonts w:asciiTheme="majorBidi" w:hAnsiTheme="majorBidi" w:cstheme="majorBidi"/>
-        </w:rPr>
-        <w:t xml:space="preserve"> </w:t>
-      </w:r>
-      <w:r>
-        <w:rPr>
-          <w:rFonts w:asciiTheme="majorBidi" w:hAnsiTheme="majorBidi" w:cstheme="majorBidi"/>
-        </w:rPr>
-        <w:t>are a class of machine learning algorithms that are inspired by the structure and function of the human brain. They consist of interconnected nodes, called neurons, that work together to perform complex computations. Neural networks are capable of learning patterns and relationships in data, making them suitable for a wide range of applications such as image and speech recognition, natural language processing, and autonomous control. The ability to learn from data makes neural networks useful in situations where traditional rule-based systems would be impracti</w:t>
-      </w:r>
-      <w:r>
-        <w:rPr>
-          <w:rFonts w:asciiTheme="majorBidi" w:hAnsiTheme="majorBidi" w:cstheme="majorBidi"/>
-        </w:rPr>
-        <w:t>cal or impossible to implement.</w:t>
-      </w:r>
-      <w:r>
-        <w:rPr>
-          <w:rFonts w:asciiTheme="majorBidi" w:hAnsiTheme="majorBidi" w:cstheme="majorBidi" w:hint="cs"/>
-          <w:rtl/>
-        </w:rPr>
-        <w:t xml:space="preserve"> </w:t>
-      </w:r>
-      <w:r>
-        <w:rPr>
-          <w:rFonts w:asciiTheme="majorBidi" w:hAnsiTheme="majorBidi" w:cstheme="majorBidi"/>
-        </w:rPr>
-        <w:t>Neural networks can be trained using various algorithms, including backpropagation and stochastic gradient descent. The training process involves adjusting the weights and biases of the neurons in the network to minimize the error between the predicted output and the actual output. A reference for further reading on neural networks can be found in the book "Deep Learning" by Ian Goo</w:t>
-      </w:r>
-      <w:r>
-        <w:rPr>
-          <w:rFonts w:asciiTheme="majorBidi" w:hAnsiTheme="majorBidi" w:cstheme="majorBidi"/>
-        </w:rPr>
-        <w:t>d fellow.</w:t>
-      </w:r>
     </w:p>
     <w:p>
       <w:pPr>
         <w:jc w:val="both"/>
         <w:rPr>
           <w:rFonts w:asciiTheme="majorBidi" w:hAnsiTheme="majorBidi" w:cstheme="majorBidi"/>
+        </w:rPr>
+      </w:pPr>
+      <w:r>
+        <w:rPr>
+          <w:rFonts w:asciiTheme="majorBidi" w:hAnsiTheme="majorBidi" w:cstheme="majorBidi"/>
+        </w:rPr>
+        <w:t>The neural network strucutre used to predict GPA is summarized in table 5. The input layer receives the initial data, which is then propagated through two hidden layers</w:t>
+      </w:r>
+      <w:r>
+        <w:rPr>
+          <w:rFonts w:asciiTheme="majorBidi" w:hAnsiTheme="majorBidi" w:cstheme="majorBidi"/>
+        </w:rPr>
+        <w:t xml:space="preserve"> with 16 neurons</w:t>
+      </w:r>
+      <w:r>
+        <w:rPr>
+          <w:rFonts w:asciiTheme="majorBidi" w:hAnsiTheme="majorBidi" w:cstheme="majorBidi"/>
+        </w:rPr>
+        <w:t xml:space="preserve"> using relu activation function. Finally the output layer produces the network’s prediction. The total number of trainable parameters </w:t>
+      </w:r>
+      <w:r>
+        <w:rPr>
+          <w:rFonts w:asciiTheme="majorBidi" w:hAnsiTheme="majorBidi" w:cstheme="majorBidi"/>
+        </w:rPr>
+        <w:t xml:space="preserve">(weights and biases) </w:t>
+      </w:r>
+      <w:r>
+        <w:rPr>
+          <w:rFonts w:asciiTheme="majorBidi" w:hAnsiTheme="majorBidi" w:cstheme="majorBidi"/>
+        </w:rPr>
+        <w:t xml:space="preserve">in this structure is 465. </w:t>
+      </w:r>
+      <w:r>
+        <w:rPr>
+          <w:rFonts w:asciiTheme="majorBidi" w:hAnsiTheme="majorBidi" w:cstheme="majorBidi"/>
+        </w:rPr>
+        <w:t>The figure</w:t>
+      </w:r>
+      <w:r>
+        <w:rPr>
+          <w:rFonts w:asciiTheme="majorBidi" w:hAnsiTheme="majorBidi" w:cstheme="majorBidi"/>
+        </w:rPr>
+        <w:t xml:space="preserve"> 4.</w:t>
+      </w:r>
+      <w:r>
+        <w:rPr>
+          <w:rFonts w:asciiTheme="majorBidi" w:hAnsiTheme="majorBidi" w:cstheme="majorBidi"/>
+        </w:rPr>
+        <w:t xml:space="preserve"> shows the amount of LOSS </w:t>
+      </w:r>
+      <w:r>
+        <w:rPr>
+          <w:rFonts w:asciiTheme="majorBidi" w:hAnsiTheme="majorBidi" w:cstheme="majorBidi"/>
+        </w:rPr>
+        <w:t>function</w:t>
+      </w:r>
+      <w:r>
+        <w:rPr>
+          <w:rFonts w:asciiTheme="majorBidi" w:hAnsiTheme="majorBidi" w:cstheme="majorBidi"/>
+        </w:rPr>
+        <w:t xml:space="preserve"> changes. The </w:t>
+      </w:r>
+      <w:r>
+        <w:rPr>
+          <w:rFonts w:asciiTheme="majorBidi" w:hAnsiTheme="majorBidi" w:cstheme="majorBidi"/>
+        </w:rPr>
+        <w:t>loss</w:t>
+      </w:r>
+      <w:r>
+        <w:rPr>
+          <w:rFonts w:asciiTheme="majorBidi" w:hAnsiTheme="majorBidi" w:cstheme="majorBidi"/>
+        </w:rPr>
+        <w:t xml:space="preserve"> </w:t>
+      </w:r>
+      <w:r>
+        <w:rPr>
+          <w:rFonts w:asciiTheme="majorBidi" w:hAnsiTheme="majorBidi" w:cstheme="majorBidi"/>
+        </w:rPr>
+        <w:t>function</w:t>
+      </w:r>
+      <w:r>
+        <w:rPr>
+          <w:rFonts w:asciiTheme="majorBidi" w:hAnsiTheme="majorBidi" w:cstheme="majorBidi"/>
+        </w:rPr>
+        <w:t xml:space="preserve"> </w:t>
+      </w:r>
+      <w:r>
+        <w:rPr>
+          <w:rFonts w:asciiTheme="majorBidi" w:hAnsiTheme="majorBidi" w:cstheme="majorBidi"/>
+        </w:rPr>
+        <w:t>is in blue for the training data and orange for the test data. The decreasing trend in the difference between the predicted values and the actual values reflects the increase in the accuracy of the neural network model in each training period of the model.</w:t>
+      </w:r>
+      <w:r>
+        <w:rPr>
+          <w:rFonts w:asciiTheme="majorBidi" w:hAnsiTheme="majorBidi" w:cstheme="majorBidi"/>
+        </w:rPr>
+        <w:t xml:space="preserve"> </w:t>
+      </w:r>
+      <w:r>
+        <w:rPr>
+          <w:rFonts w:asciiTheme="majorBidi" w:hAnsiTheme="majorBidi" w:cstheme="majorBidi"/>
+        </w:rPr>
+        <w:t xml:space="preserve">The </w:t>
+      </w:r>
+      <w:r>
+        <w:rPr>
+          <w:rFonts w:asciiTheme="majorBidi" w:hAnsiTheme="majorBidi" w:cstheme="majorBidi"/>
+        </w:rPr>
+        <w:t>results of the application of neural network is listed</w:t>
+      </w:r>
+      <w:r>
+        <w:rPr>
+          <w:rFonts w:asciiTheme="majorBidi" w:hAnsiTheme="majorBidi" w:cstheme="majorBidi"/>
+        </w:rPr>
+        <w:t xml:space="preserve"> in table 6. </w:t>
+      </w:r>
+    </w:p>
+    <w:p>
+      <w:pPr>
+        <w:jc w:val="both"/>
+        <w:rPr>
+          <w:rFonts w:asciiTheme="majorBidi" w:hAnsiTheme="majorBidi" w:cstheme="majorBidi"/>
           <w:rtl/>
         </w:rPr>
       </w:pPr>
-      <w:r>
-        <w:rPr>
-          <w:rFonts w:asciiTheme="majorBidi" w:hAnsiTheme="majorBidi" w:cstheme="majorBidi"/>
-        </w:rPr>
-        <w:t>The neural network strucutre used to predict GPA is summarized in table 5. The input layer receives the initial data, which is then propagated through two hidden layers</w:t>
-      </w:r>
-      <w:r>
-        <w:rPr>
-          <w:rFonts w:asciiTheme="majorBidi" w:hAnsiTheme="majorBidi" w:cstheme="majorBidi"/>
-        </w:rPr>
-        <w:t xml:space="preserve"> with 16 neurons</w:t>
-      </w:r>
-      <w:r>
-        <w:rPr>
-          <w:rFonts w:asciiTheme="majorBidi" w:hAnsiTheme="majorBidi" w:cstheme="majorBidi"/>
-        </w:rPr>
-        <w:t xml:space="preserve"> using relu activation function. Finally the output layer produces the network’s prediction. The total number of trainable parameters </w:t>
-      </w:r>
-      <w:r>
-        <w:rPr>
-          <w:rFonts w:asciiTheme="majorBidi" w:hAnsiTheme="majorBidi" w:cstheme="majorBidi"/>
-        </w:rPr>
-        <w:t xml:space="preserve">(weights and biases) </w:t>
-      </w:r>
-      <w:r>
-        <w:rPr>
-          <w:rFonts w:asciiTheme="majorBidi" w:hAnsiTheme="majorBidi" w:cstheme="majorBidi"/>
-        </w:rPr>
-        <w:t xml:space="preserve">in this structure is 465. </w:t>
-      </w:r>
-      <w:r>
-        <w:rPr>
-          <w:rFonts w:asciiTheme="majorBidi" w:hAnsiTheme="majorBidi" w:cstheme="majorBidi"/>
-        </w:rPr>
-        <w:t>The figure</w:t>
-      </w:r>
-      <w:r>
-        <w:rPr>
-          <w:rFonts w:asciiTheme="majorBidi" w:hAnsiTheme="majorBidi" w:cstheme="majorBidi"/>
-        </w:rPr>
-        <w:t xml:space="preserve"> 4.</w:t>
-      </w:r>
-      <w:r>
-        <w:rPr>
-          <w:rFonts w:asciiTheme="majorBidi" w:hAnsiTheme="majorBidi" w:cstheme="majorBidi"/>
-        </w:rPr>
-        <w:t xml:space="preserve"> shows the amount of LOSS </w:t>
-      </w:r>
-      <w:r>
-        <w:rPr>
-          <w:rFonts w:asciiTheme="majorBidi" w:hAnsiTheme="majorBidi" w:cstheme="majorBidi"/>
-        </w:rPr>
-        <w:t>function</w:t>
-      </w:r>
-      <w:r>
-        <w:rPr>
-          <w:rFonts w:asciiTheme="majorBidi" w:hAnsiTheme="majorBidi" w:cstheme="majorBidi"/>
-        </w:rPr>
-        <w:t xml:space="preserve"> changes. The </w:t>
-      </w:r>
-      <w:r>
-        <w:rPr>
-          <w:rFonts w:asciiTheme="majorBidi" w:hAnsiTheme="majorBidi" w:cstheme="majorBidi"/>
-        </w:rPr>
-        <w:t>loss</w:t>
-      </w:r>
-      <w:r>
-        <w:rPr>
-          <w:rFonts w:asciiTheme="majorBidi" w:hAnsiTheme="majorBidi" w:cstheme="majorBidi"/>
-        </w:rPr>
-        <w:t xml:space="preserve"> </w:t>
-      </w:r>
-      <w:r>
-        <w:rPr>
-          <w:rFonts w:asciiTheme="majorBidi" w:hAnsiTheme="majorBidi" w:cstheme="majorBidi"/>
-        </w:rPr>
-        <w:t>function</w:t>
-      </w:r>
-      <w:r>
-        <w:rPr>
-          <w:rFonts w:asciiTheme="majorBidi" w:hAnsiTheme="majorBidi" w:cstheme="majorBidi"/>
-        </w:rPr>
-        <w:t xml:space="preserve"> </w:t>
-      </w:r>
-      <w:r>
-        <w:rPr>
-          <w:rFonts w:asciiTheme="majorBidi" w:hAnsiTheme="majorBidi" w:cstheme="majorBidi"/>
-        </w:rPr>
-        <w:t>is in blue for the training data and orange for the test data. The decreasing trend in the difference between the predicted values and the actual values reflects the increase in the accuracy of the neural network model in each training period of the model.</w:t>
-      </w:r>
-      <w:r>
-        <w:rPr>
-          <w:rFonts w:asciiTheme="majorBidi" w:hAnsiTheme="majorBidi" w:cstheme="majorBidi"/>
-        </w:rPr>
-        <w:t xml:space="preserve"> </w:t>
-      </w:r>
-      <w:r>
-        <w:rPr>
-          <w:rFonts w:asciiTheme="majorBidi" w:hAnsiTheme="majorBidi" w:cstheme="majorBidi"/>
-        </w:rPr>
-        <w:t xml:space="preserve">The </w:t>
-      </w:r>
-      <w:r>
-        <w:rPr>
-          <w:rFonts w:asciiTheme="majorBidi" w:hAnsiTheme="majorBidi" w:cstheme="majorBidi"/>
-        </w:rPr>
-        <w:t>results of the application of neural network is listed</w:t>
-      </w:r>
-      <w:r>
-        <w:rPr>
-          <w:rFonts w:asciiTheme="majorBidi" w:hAnsiTheme="majorBidi" w:cstheme="majorBidi"/>
-        </w:rPr>
-        <w:t xml:space="preserve"> in table 6. </w:t>
-      </w:r>
+    </w:p>
+    <w:p>
+      <w:pPr>
+        <w:bidi/>
+        <w:jc w:val="center"/>
+        <w:rPr>
+          <w:rFonts w:asciiTheme="majorBidi" w:hAnsiTheme="majorBidi" w:cstheme="majorBidi"/>
+          <w:sz w:val="20"/>
+          <w:szCs w:val="20"/>
+          <w:rtl/>
+        </w:rPr>
+      </w:pPr>
+      <w:r>
+        <w:rPr>
+          <w:rFonts w:asciiTheme="majorBidi" w:hAnsiTheme="majorBidi" w:cstheme="majorBidi"/>
+          <w:sz w:val="20"/>
+          <w:szCs w:val="20"/>
+        </w:rPr>
+        <w:t>Table</w:t>
+      </w:r>
+      <w:r>
+        <w:rPr>
+          <w:rFonts w:asciiTheme="majorBidi" w:hAnsiTheme="majorBidi" w:cstheme="majorBidi"/>
+          <w:sz w:val="20"/>
+          <w:szCs w:val="20"/>
+        </w:rPr>
+        <w:t xml:space="preserve"> 5</w:t>
+      </w:r>
+      <w:r>
+        <w:rPr>
+          <w:rFonts w:asciiTheme="majorBidi" w:hAnsiTheme="majorBidi" w:cstheme="majorBidi"/>
+          <w:sz w:val="20"/>
+          <w:szCs w:val="20"/>
+        </w:rPr>
+        <w:t>: Neural network structure</w:t>
+      </w:r>
+    </w:p>
+    <w:tbl>
+      <w:tblPr>
+        <w:tblStyle w:val="TableGrid"/>
+        <w:tblW w:w="10060" w:type="dxa"/>
+        <w:tblLook w:val="04A0" w:firstRow="1" w:lastRow="0" w:firstColumn="1" w:lastColumn="0" w:noHBand="0" w:noVBand="1"/>
+      </w:tblPr>
+      <w:tblGrid>
+        <w:gridCol w:w="3360"/>
+        <w:gridCol w:w="3439"/>
+        <w:gridCol w:w="3261"/>
+      </w:tblGrid>
+      <w:tr>
+        <w:trPr>
+          <w:trHeight w:val="300"/>
+        </w:trPr>
+        <w:tc>
+          <w:tcPr>
+            <w:tcW w:w="3360" w:type="dxa"/>
+            <w:shd w:val="clear" w:color="auto" w:fill="CBFDCB"/>
+            <w:noWrap/>
+            <w:vAlign w:val="center"/>
+            <w:hideMark/>
+          </w:tcPr>
+          <w:p>
+            <w:pPr>
+              <w:jc w:val="center"/>
+              <w:rPr>
+                <w:rFonts w:asciiTheme="majorBidi" w:eastAsia="Times New Roman" w:hAnsiTheme="majorBidi" w:cstheme="majorBidi"/>
+                <w:color w:val="000000"/>
+                <w:sz w:val="20"/>
+                <w:szCs w:val="20"/>
+              </w:rPr>
+            </w:pPr>
+            <w:r>
+              <w:rPr>
+                <w:rFonts w:asciiTheme="majorBidi" w:eastAsia="Times New Roman" w:hAnsiTheme="majorBidi" w:cstheme="majorBidi"/>
+                <w:color w:val="000000"/>
+                <w:sz w:val="20"/>
+                <w:szCs w:val="20"/>
+              </w:rPr>
+              <w:t>Layer (type)</w:t>
+            </w:r>
+          </w:p>
+        </w:tc>
+        <w:tc>
+          <w:tcPr>
+            <w:tcW w:w="3439" w:type="dxa"/>
+            <w:shd w:val="clear" w:color="auto" w:fill="CBFDCB"/>
+            <w:vAlign w:val="center"/>
+          </w:tcPr>
+          <w:p>
+            <w:pPr>
+              <w:ind w:left="12"/>
+              <w:jc w:val="center"/>
+              <w:rPr>
+                <w:rFonts w:asciiTheme="majorBidi" w:eastAsia="Times New Roman" w:hAnsiTheme="majorBidi" w:cstheme="majorBidi"/>
+                <w:color w:val="000000"/>
+                <w:sz w:val="20"/>
+                <w:szCs w:val="20"/>
+              </w:rPr>
+            </w:pPr>
+            <w:r>
+              <w:rPr>
+                <w:rFonts w:asciiTheme="majorBidi" w:eastAsia="Times New Roman" w:hAnsiTheme="majorBidi" w:cstheme="majorBidi"/>
+                <w:color w:val="000000"/>
+                <w:sz w:val="20"/>
+                <w:szCs w:val="20"/>
+              </w:rPr>
+              <w:t>Output Shape</w:t>
+            </w:r>
+          </w:p>
+        </w:tc>
+        <w:tc>
+          <w:tcPr>
+            <w:tcW w:w="3261" w:type="dxa"/>
+            <w:shd w:val="clear" w:color="auto" w:fill="CBFDCB"/>
+            <w:vAlign w:val="center"/>
+          </w:tcPr>
+          <w:p>
+            <w:pPr>
+              <w:ind w:left="399"/>
+              <w:jc w:val="center"/>
+              <w:rPr>
+                <w:rFonts w:asciiTheme="majorBidi" w:eastAsia="Times New Roman" w:hAnsiTheme="majorBidi" w:cstheme="majorBidi"/>
+                <w:color w:val="000000"/>
+                <w:sz w:val="20"/>
+                <w:szCs w:val="20"/>
+              </w:rPr>
+            </w:pPr>
+            <w:r>
+              <w:rPr>
+                <w:rFonts w:asciiTheme="majorBidi" w:eastAsia="Times New Roman" w:hAnsiTheme="majorBidi" w:cstheme="majorBidi"/>
+                <w:color w:val="000000"/>
+                <w:sz w:val="20"/>
+                <w:szCs w:val="20"/>
+              </w:rPr>
+              <w:t>Number of P</w:t>
+            </w:r>
+            <w:r>
+              <w:rPr>
+                <w:rFonts w:asciiTheme="majorBidi" w:eastAsia="Times New Roman" w:hAnsiTheme="majorBidi" w:cstheme="majorBidi"/>
+                <w:color w:val="000000"/>
+                <w:sz w:val="20"/>
+                <w:szCs w:val="20"/>
+              </w:rPr>
+              <w:t>aram</w:t>
+            </w:r>
+            <w:r>
+              <w:rPr>
+                <w:rFonts w:asciiTheme="majorBidi" w:eastAsia="Times New Roman" w:hAnsiTheme="majorBidi" w:cstheme="majorBidi"/>
+                <w:color w:val="000000"/>
+                <w:sz w:val="20"/>
+                <w:szCs w:val="20"/>
+              </w:rPr>
+              <w:t>eter</w:t>
+            </w:r>
+          </w:p>
+        </w:tc>
+      </w:tr>
+      <w:tr>
+        <w:trPr>
+          <w:trHeight w:val="300"/>
+        </w:trPr>
+        <w:tc>
+          <w:tcPr>
+            <w:tcW w:w="3360" w:type="dxa"/>
+            <w:noWrap/>
+            <w:vAlign w:val="center"/>
+            <w:hideMark/>
+          </w:tcPr>
+          <w:p>
+            <w:pPr>
+              <w:jc w:val="center"/>
+              <w:rPr>
+                <w:rFonts w:asciiTheme="majorBidi" w:eastAsia="Times New Roman" w:hAnsiTheme="majorBidi" w:cstheme="majorBidi"/>
+                <w:color w:val="000000"/>
+                <w:sz w:val="20"/>
+                <w:szCs w:val="20"/>
+              </w:rPr>
+            </w:pPr>
+            <w:r>
+              <w:rPr>
+                <w:rFonts w:asciiTheme="majorBidi" w:eastAsia="Times New Roman" w:hAnsiTheme="majorBidi" w:cstheme="majorBidi"/>
+                <w:color w:val="000000"/>
+                <w:sz w:val="20"/>
+                <w:szCs w:val="20"/>
+              </w:rPr>
+              <w:t>Hidden layer 1</w:t>
+            </w:r>
+          </w:p>
+        </w:tc>
+        <w:tc>
+          <w:tcPr>
+            <w:tcW w:w="3439" w:type="dxa"/>
+            <w:vAlign w:val="center"/>
+          </w:tcPr>
+          <w:p>
+            <w:pPr>
+              <w:jc w:val="center"/>
+              <w:rPr>
+                <w:rFonts w:asciiTheme="majorBidi" w:eastAsia="Times New Roman" w:hAnsiTheme="majorBidi" w:cstheme="majorBidi"/>
+                <w:color w:val="000000"/>
+                <w:sz w:val="20"/>
+                <w:szCs w:val="20"/>
+              </w:rPr>
+            </w:pPr>
+            <w:r>
+              <w:rPr>
+                <w:rFonts w:asciiTheme="majorBidi" w:eastAsia="Times New Roman" w:hAnsiTheme="majorBidi" w:cstheme="majorBidi"/>
+                <w:color w:val="000000"/>
+                <w:sz w:val="20"/>
+                <w:szCs w:val="20"/>
+              </w:rPr>
+              <w:t>(None, 16)</w:t>
+            </w:r>
+          </w:p>
+        </w:tc>
+        <w:tc>
+          <w:tcPr>
+            <w:tcW w:w="3261" w:type="dxa"/>
+            <w:vAlign w:val="center"/>
+          </w:tcPr>
+          <w:p>
+            <w:pPr>
+              <w:ind w:left="297"/>
+              <w:jc w:val="center"/>
+              <w:rPr>
+                <w:rFonts w:asciiTheme="majorBidi" w:eastAsia="Times New Roman" w:hAnsiTheme="majorBidi" w:cstheme="majorBidi"/>
+                <w:color w:val="000000"/>
+                <w:sz w:val="20"/>
+                <w:szCs w:val="20"/>
+              </w:rPr>
+            </w:pPr>
+            <w:r>
+              <w:rPr>
+                <w:rFonts w:asciiTheme="majorBidi" w:eastAsia="Times New Roman" w:hAnsiTheme="majorBidi" w:cstheme="majorBidi"/>
+                <w:color w:val="000000"/>
+                <w:sz w:val="20"/>
+                <w:szCs w:val="20"/>
+              </w:rPr>
+              <w:t>176</w:t>
+            </w:r>
+          </w:p>
+        </w:tc>
+      </w:tr>
+      <w:tr>
+        <w:trPr>
+          <w:trHeight w:val="300"/>
+        </w:trPr>
+        <w:tc>
+          <w:tcPr>
+            <w:tcW w:w="3360" w:type="dxa"/>
+            <w:noWrap/>
+            <w:vAlign w:val="center"/>
+            <w:hideMark/>
+          </w:tcPr>
+          <w:p>
+            <w:pPr>
+              <w:jc w:val="center"/>
+              <w:rPr>
+                <w:rFonts w:asciiTheme="majorBidi" w:eastAsia="Times New Roman" w:hAnsiTheme="majorBidi" w:cstheme="majorBidi"/>
+                <w:color w:val="000000"/>
+                <w:sz w:val="20"/>
+                <w:szCs w:val="20"/>
+              </w:rPr>
+            </w:pPr>
+            <w:r>
+              <w:rPr>
+                <w:rFonts w:asciiTheme="majorBidi" w:eastAsia="Times New Roman" w:hAnsiTheme="majorBidi" w:cstheme="majorBidi"/>
+                <w:color w:val="000000"/>
+                <w:sz w:val="20"/>
+                <w:szCs w:val="20"/>
+              </w:rPr>
+              <w:t>Hidden layer 2</w:t>
+            </w:r>
+          </w:p>
+        </w:tc>
+        <w:tc>
+          <w:tcPr>
+            <w:tcW w:w="3439" w:type="dxa"/>
+            <w:vAlign w:val="center"/>
+          </w:tcPr>
+          <w:p>
+            <w:pPr>
+              <w:jc w:val="center"/>
+              <w:rPr>
+                <w:rFonts w:asciiTheme="majorBidi" w:eastAsia="Times New Roman" w:hAnsiTheme="majorBidi" w:cstheme="majorBidi"/>
+                <w:color w:val="000000"/>
+                <w:sz w:val="20"/>
+                <w:szCs w:val="20"/>
+              </w:rPr>
+            </w:pPr>
+            <w:r>
+              <w:rPr>
+                <w:rFonts w:asciiTheme="majorBidi" w:eastAsia="Times New Roman" w:hAnsiTheme="majorBidi" w:cstheme="majorBidi"/>
+                <w:color w:val="000000"/>
+                <w:sz w:val="20"/>
+                <w:szCs w:val="20"/>
+              </w:rPr>
+              <w:t>(None, 16</w:t>
+            </w:r>
+            <w:r>
+              <w:rPr>
+                <w:rFonts w:asciiTheme="majorBidi" w:eastAsia="Times New Roman" w:hAnsiTheme="majorBidi" w:cstheme="majorBidi"/>
+                <w:color w:val="000000"/>
+                <w:sz w:val="20"/>
+                <w:szCs w:val="20"/>
+              </w:rPr>
+              <w:t>)</w:t>
+            </w:r>
+          </w:p>
+        </w:tc>
+        <w:tc>
+          <w:tcPr>
+            <w:tcW w:w="3261" w:type="dxa"/>
+            <w:vAlign w:val="center"/>
+          </w:tcPr>
+          <w:p>
+            <w:pPr>
+              <w:ind w:left="297"/>
+              <w:jc w:val="center"/>
+              <w:rPr>
+                <w:rFonts w:asciiTheme="majorBidi" w:eastAsia="Times New Roman" w:hAnsiTheme="majorBidi" w:cstheme="majorBidi"/>
+                <w:color w:val="000000"/>
+                <w:sz w:val="20"/>
+                <w:szCs w:val="20"/>
+              </w:rPr>
+            </w:pPr>
+            <w:r>
+              <w:rPr>
+                <w:rFonts w:asciiTheme="majorBidi" w:eastAsia="Times New Roman" w:hAnsiTheme="majorBidi" w:cstheme="majorBidi"/>
+                <w:color w:val="000000"/>
+                <w:sz w:val="20"/>
+                <w:szCs w:val="20"/>
+              </w:rPr>
+              <w:t>272</w:t>
+            </w:r>
+          </w:p>
+        </w:tc>
+      </w:tr>
+      <w:tr>
+        <w:trPr>
+          <w:trHeight w:val="300"/>
+        </w:trPr>
+        <w:tc>
+          <w:tcPr>
+            <w:tcW w:w="3360" w:type="dxa"/>
+            <w:noWrap/>
+            <w:vAlign w:val="center"/>
+            <w:hideMark/>
+          </w:tcPr>
+          <w:p>
+            <w:pPr>
+              <w:jc w:val="center"/>
+              <w:rPr>
+                <w:rFonts w:asciiTheme="majorBidi" w:eastAsia="Times New Roman" w:hAnsiTheme="majorBidi" w:cstheme="majorBidi"/>
+                <w:color w:val="000000"/>
+                <w:sz w:val="20"/>
+                <w:szCs w:val="20"/>
+              </w:rPr>
+            </w:pPr>
+            <w:r>
+              <w:rPr>
+                <w:rFonts w:asciiTheme="majorBidi" w:eastAsia="Times New Roman" w:hAnsiTheme="majorBidi" w:cstheme="majorBidi"/>
+                <w:color w:val="000000"/>
+                <w:sz w:val="20"/>
+                <w:szCs w:val="20"/>
+              </w:rPr>
+              <w:t>Output layer</w:t>
+            </w:r>
+          </w:p>
+        </w:tc>
+        <w:tc>
+          <w:tcPr>
+            <w:tcW w:w="3439" w:type="dxa"/>
+            <w:vAlign w:val="center"/>
+          </w:tcPr>
+          <w:p>
+            <w:pPr>
+              <w:jc w:val="center"/>
+              <w:rPr>
+                <w:rFonts w:asciiTheme="majorBidi" w:eastAsia="Times New Roman" w:hAnsiTheme="majorBidi" w:cstheme="majorBidi"/>
+                <w:color w:val="000000"/>
+                <w:sz w:val="20"/>
+                <w:szCs w:val="20"/>
+              </w:rPr>
+            </w:pPr>
+            <w:r>
+              <w:rPr>
+                <w:rFonts w:asciiTheme="majorBidi" w:eastAsia="Times New Roman" w:hAnsiTheme="majorBidi" w:cstheme="majorBidi"/>
+                <w:color w:val="000000"/>
+                <w:sz w:val="20"/>
+                <w:szCs w:val="20"/>
+              </w:rPr>
+              <w:t>(None, 1</w:t>
+            </w:r>
+            <w:r>
+              <w:rPr>
+                <w:rFonts w:asciiTheme="majorBidi" w:eastAsia="Times New Roman" w:hAnsiTheme="majorBidi" w:cstheme="majorBidi"/>
+                <w:color w:val="000000"/>
+                <w:sz w:val="20"/>
+                <w:szCs w:val="20"/>
+              </w:rPr>
+              <w:t>)</w:t>
+            </w:r>
+          </w:p>
+        </w:tc>
+        <w:tc>
+          <w:tcPr>
+            <w:tcW w:w="3261" w:type="dxa"/>
+            <w:vAlign w:val="center"/>
+          </w:tcPr>
+          <w:p>
+            <w:pPr>
+              <w:ind w:left="297"/>
+              <w:jc w:val="center"/>
+              <w:rPr>
+                <w:rFonts w:asciiTheme="majorBidi" w:eastAsia="Times New Roman" w:hAnsiTheme="majorBidi" w:cstheme="majorBidi"/>
+                <w:color w:val="000000"/>
+                <w:sz w:val="20"/>
+                <w:szCs w:val="20"/>
+              </w:rPr>
+            </w:pPr>
+            <w:r>
+              <w:rPr>
+                <w:rFonts w:asciiTheme="majorBidi" w:eastAsia="Times New Roman" w:hAnsiTheme="majorBidi" w:cstheme="majorBidi"/>
+                <w:color w:val="000000"/>
+                <w:sz w:val="20"/>
+                <w:szCs w:val="20"/>
+              </w:rPr>
+              <w:t>17</w:t>
+            </w:r>
+            <w:r>
+              <w:rPr>
+                <w:rFonts w:asciiTheme="majorBidi" w:eastAsia="Times New Roman" w:hAnsiTheme="majorBidi" w:cstheme="majorBidi"/>
+                <w:color w:val="000000"/>
+                <w:sz w:val="20"/>
+                <w:szCs w:val="20"/>
+              </w:rPr>
+              <w:t xml:space="preserve">     </w:t>
+            </w:r>
+          </w:p>
+        </w:tc>
+      </w:tr>
+    </w:tbl>
+    <w:p>
+      <w:pPr>
+        <w:bidi/>
+        <w:rPr>
+          <w:rFonts w:cs="B Titr"/>
+          <w:sz w:val="24"/>
+          <w:szCs w:val="24"/>
+        </w:rPr>
+      </w:pPr>
     </w:p>
     <w:p>
       <w:pPr>
@@ -13066,7 +13441,7 @@
                     <pic:cNvPicPr/>
                   </pic:nvPicPr>
                   <pic:blipFill>
-                    <a:blip r:embed="rId11">
+                    <a:blip r:embed="rId12">
                       <a:extLst>
                         <a:ext uri="{28A0092B-C50C-407E-A947-70E740481C1C}">
                           <a14:useLocalDpi xmlns:a14="http://schemas.microsoft.com/office/drawing/2010/main" val="0"/>
@@ -13131,441 +13506,6 @@
     <w:p>
       <w:pPr>
         <w:bidi/>
-        <w:jc w:val="center"/>
-        <w:rPr>
-          <w:rFonts w:asciiTheme="majorBidi" w:hAnsiTheme="majorBidi" w:cstheme="majorBidi"/>
-          <w:sz w:val="20"/>
-          <w:szCs w:val="20"/>
-          <w:rtl/>
-        </w:rPr>
-      </w:pPr>
-    </w:p>
-    <w:p>
-      <w:pPr>
-        <w:bidi/>
-        <w:jc w:val="center"/>
-        <w:rPr>
-          <w:rFonts w:asciiTheme="majorBidi" w:hAnsiTheme="majorBidi" w:cstheme="majorBidi"/>
-          <w:sz w:val="20"/>
-          <w:szCs w:val="20"/>
-          <w:rtl/>
-        </w:rPr>
-      </w:pPr>
-      <w:r>
-        <w:rPr>
-          <w:rFonts w:asciiTheme="majorBidi" w:hAnsiTheme="majorBidi" w:cstheme="majorBidi"/>
-          <w:sz w:val="20"/>
-          <w:szCs w:val="20"/>
-        </w:rPr>
-        <w:t>Table</w:t>
-      </w:r>
-      <w:r>
-        <w:rPr>
-          <w:rFonts w:asciiTheme="majorBidi" w:hAnsiTheme="majorBidi" w:cstheme="majorBidi"/>
-          <w:sz w:val="20"/>
-          <w:szCs w:val="20"/>
-        </w:rPr>
-        <w:t xml:space="preserve"> 5</w:t>
-      </w:r>
-      <w:r>
-        <w:rPr>
-          <w:rFonts w:asciiTheme="majorBidi" w:hAnsiTheme="majorBidi" w:cstheme="majorBidi"/>
-          <w:sz w:val="20"/>
-          <w:szCs w:val="20"/>
-        </w:rPr>
-        <w:t>: Neural network structure</w:t>
-      </w:r>
-    </w:p>
-    <w:tbl>
-      <w:tblPr>
-        <w:tblStyle w:val="TableGrid"/>
-        <w:tblW w:w="10060" w:type="dxa"/>
-        <w:tblLook w:val="04A0" w:firstRow="1" w:lastRow="0" w:firstColumn="1" w:lastColumn="0" w:noHBand="0" w:noVBand="1"/>
-      </w:tblPr>
-      <w:tblGrid>
-        <w:gridCol w:w="3360"/>
-        <w:gridCol w:w="3439"/>
-        <w:gridCol w:w="3261"/>
-      </w:tblGrid>
-      <w:tr>
-        <w:trPr>
-          <w:trHeight w:val="300"/>
-        </w:trPr>
-        <w:tc>
-          <w:tcPr>
-            <w:tcW w:w="3360" w:type="dxa"/>
-            <w:shd w:val="clear" w:color="auto" w:fill="CBFDCB"/>
-            <w:noWrap/>
-            <w:vAlign w:val="center"/>
-            <w:hideMark/>
-          </w:tcPr>
-          <w:p>
-            <w:pPr>
-              <w:jc w:val="center"/>
-              <w:rPr>
-                <w:rFonts w:asciiTheme="majorBidi" w:eastAsia="Times New Roman" w:hAnsiTheme="majorBidi" w:cstheme="majorBidi"/>
-                <w:color w:val="000000"/>
-                <w:sz w:val="20"/>
-                <w:szCs w:val="20"/>
-              </w:rPr>
-            </w:pPr>
-            <w:r>
-              <w:rPr>
-                <w:rFonts w:asciiTheme="majorBidi" w:eastAsia="Times New Roman" w:hAnsiTheme="majorBidi" w:cstheme="majorBidi"/>
-                <w:color w:val="000000"/>
-                <w:sz w:val="20"/>
-                <w:szCs w:val="20"/>
-              </w:rPr>
-              <w:t>Layer (type)</w:t>
-            </w:r>
-          </w:p>
-        </w:tc>
-        <w:tc>
-          <w:tcPr>
-            <w:tcW w:w="3439" w:type="dxa"/>
-            <w:shd w:val="clear" w:color="auto" w:fill="CBFDCB"/>
-            <w:vAlign w:val="center"/>
-          </w:tcPr>
-          <w:p>
-            <w:pPr>
-              <w:ind w:left="12"/>
-              <w:jc w:val="center"/>
-              <w:rPr>
-                <w:rFonts w:asciiTheme="majorBidi" w:eastAsia="Times New Roman" w:hAnsiTheme="majorBidi" w:cstheme="majorBidi"/>
-                <w:color w:val="000000"/>
-                <w:sz w:val="20"/>
-                <w:szCs w:val="20"/>
-              </w:rPr>
-            </w:pPr>
-            <w:r>
-              <w:rPr>
-                <w:rFonts w:asciiTheme="majorBidi" w:eastAsia="Times New Roman" w:hAnsiTheme="majorBidi" w:cstheme="majorBidi"/>
-                <w:color w:val="000000"/>
-                <w:sz w:val="20"/>
-                <w:szCs w:val="20"/>
-              </w:rPr>
-              <w:t>Output Shape</w:t>
-            </w:r>
-          </w:p>
-        </w:tc>
-        <w:tc>
-          <w:tcPr>
-            <w:tcW w:w="3261" w:type="dxa"/>
-            <w:shd w:val="clear" w:color="auto" w:fill="CBFDCB"/>
-            <w:vAlign w:val="center"/>
-          </w:tcPr>
-          <w:p>
-            <w:pPr>
-              <w:ind w:left="399"/>
-              <w:jc w:val="center"/>
-              <w:rPr>
-                <w:rFonts w:asciiTheme="majorBidi" w:eastAsia="Times New Roman" w:hAnsiTheme="majorBidi" w:cstheme="majorBidi"/>
-                <w:color w:val="000000"/>
-                <w:sz w:val="20"/>
-                <w:szCs w:val="20"/>
-              </w:rPr>
-            </w:pPr>
-            <w:r>
-              <w:rPr>
-                <w:rFonts w:asciiTheme="majorBidi" w:eastAsia="Times New Roman" w:hAnsiTheme="majorBidi" w:cstheme="majorBidi"/>
-                <w:color w:val="000000"/>
-                <w:sz w:val="20"/>
-                <w:szCs w:val="20"/>
-              </w:rPr>
-              <w:t>Param #</w:t>
-            </w:r>
-          </w:p>
-        </w:tc>
-      </w:tr>
-      <w:tr>
-        <w:trPr>
-          <w:trHeight w:val="300"/>
-        </w:trPr>
-        <w:tc>
-          <w:tcPr>
-            <w:tcW w:w="3360" w:type="dxa"/>
-            <w:noWrap/>
-            <w:vAlign w:val="center"/>
-            <w:hideMark/>
-          </w:tcPr>
-          <w:p>
-            <w:pPr>
-              <w:jc w:val="center"/>
-              <w:rPr>
-                <w:rFonts w:asciiTheme="majorBidi" w:eastAsia="Times New Roman" w:hAnsiTheme="majorBidi" w:cstheme="majorBidi"/>
-                <w:color w:val="000000"/>
-                <w:sz w:val="20"/>
-                <w:szCs w:val="20"/>
-              </w:rPr>
-            </w:pPr>
-            <w:r>
-              <w:rPr>
-                <w:rFonts w:asciiTheme="majorBidi" w:eastAsia="Times New Roman" w:hAnsiTheme="majorBidi" w:cstheme="majorBidi"/>
-                <w:color w:val="000000"/>
-                <w:sz w:val="20"/>
-                <w:szCs w:val="20"/>
-              </w:rPr>
-              <w:t>Hidden layer 1</w:t>
-            </w:r>
-          </w:p>
-        </w:tc>
-        <w:tc>
-          <w:tcPr>
-            <w:tcW w:w="3439" w:type="dxa"/>
-            <w:vAlign w:val="center"/>
-          </w:tcPr>
-          <w:p>
-            <w:pPr>
-              <w:jc w:val="center"/>
-              <w:rPr>
-                <w:rFonts w:asciiTheme="majorBidi" w:eastAsia="Times New Roman" w:hAnsiTheme="majorBidi" w:cstheme="majorBidi"/>
-                <w:color w:val="000000"/>
-                <w:sz w:val="20"/>
-                <w:szCs w:val="20"/>
-              </w:rPr>
-            </w:pPr>
-            <w:r>
-              <w:rPr>
-                <w:rFonts w:asciiTheme="majorBidi" w:eastAsia="Times New Roman" w:hAnsiTheme="majorBidi" w:cstheme="majorBidi"/>
-                <w:color w:val="000000"/>
-                <w:sz w:val="20"/>
-                <w:szCs w:val="20"/>
-              </w:rPr>
-              <w:t>(None, 16)</w:t>
-            </w:r>
-          </w:p>
-        </w:tc>
-        <w:tc>
-          <w:tcPr>
-            <w:tcW w:w="3261" w:type="dxa"/>
-            <w:vAlign w:val="center"/>
-          </w:tcPr>
-          <w:p>
-            <w:pPr>
-              <w:ind w:left="297"/>
-              <w:jc w:val="center"/>
-              <w:rPr>
-                <w:rFonts w:asciiTheme="majorBidi" w:eastAsia="Times New Roman" w:hAnsiTheme="majorBidi" w:cstheme="majorBidi"/>
-                <w:color w:val="000000"/>
-                <w:sz w:val="20"/>
-                <w:szCs w:val="20"/>
-              </w:rPr>
-            </w:pPr>
-            <w:r>
-              <w:rPr>
-                <w:rFonts w:asciiTheme="majorBidi" w:eastAsia="Times New Roman" w:hAnsiTheme="majorBidi" w:cstheme="majorBidi"/>
-                <w:color w:val="000000"/>
-                <w:sz w:val="20"/>
-                <w:szCs w:val="20"/>
-              </w:rPr>
-              <w:t>176</w:t>
-            </w:r>
-          </w:p>
-        </w:tc>
-      </w:tr>
-      <w:tr>
-        <w:trPr>
-          <w:trHeight w:val="300"/>
-        </w:trPr>
-        <w:tc>
-          <w:tcPr>
-            <w:tcW w:w="3360" w:type="dxa"/>
-            <w:noWrap/>
-            <w:vAlign w:val="center"/>
-            <w:hideMark/>
-          </w:tcPr>
-          <w:p>
-            <w:pPr>
-              <w:jc w:val="center"/>
-              <w:rPr>
-                <w:rFonts w:asciiTheme="majorBidi" w:eastAsia="Times New Roman" w:hAnsiTheme="majorBidi" w:cstheme="majorBidi"/>
-                <w:color w:val="000000"/>
-                <w:sz w:val="20"/>
-                <w:szCs w:val="20"/>
-              </w:rPr>
-            </w:pPr>
-            <w:r>
-              <w:rPr>
-                <w:rFonts w:asciiTheme="majorBidi" w:eastAsia="Times New Roman" w:hAnsiTheme="majorBidi" w:cstheme="majorBidi"/>
-                <w:color w:val="000000"/>
-                <w:sz w:val="20"/>
-                <w:szCs w:val="20"/>
-              </w:rPr>
-              <w:t>Hidden layer 2</w:t>
-            </w:r>
-          </w:p>
-        </w:tc>
-        <w:tc>
-          <w:tcPr>
-            <w:tcW w:w="3439" w:type="dxa"/>
-            <w:vAlign w:val="center"/>
-          </w:tcPr>
-          <w:p>
-            <w:pPr>
-              <w:jc w:val="center"/>
-              <w:rPr>
-                <w:rFonts w:asciiTheme="majorBidi" w:eastAsia="Times New Roman" w:hAnsiTheme="majorBidi" w:cstheme="majorBidi"/>
-                <w:color w:val="000000"/>
-                <w:sz w:val="20"/>
-                <w:szCs w:val="20"/>
-              </w:rPr>
-            </w:pPr>
-            <w:r>
-              <w:rPr>
-                <w:rFonts w:asciiTheme="majorBidi" w:eastAsia="Times New Roman" w:hAnsiTheme="majorBidi" w:cstheme="majorBidi"/>
-                <w:color w:val="000000"/>
-                <w:sz w:val="20"/>
-                <w:szCs w:val="20"/>
-              </w:rPr>
-              <w:t>(None, 16</w:t>
-            </w:r>
-            <w:r>
-              <w:rPr>
-                <w:rFonts w:asciiTheme="majorBidi" w:eastAsia="Times New Roman" w:hAnsiTheme="majorBidi" w:cstheme="majorBidi"/>
-                <w:color w:val="000000"/>
-                <w:sz w:val="20"/>
-                <w:szCs w:val="20"/>
-              </w:rPr>
-              <w:t>)</w:t>
-            </w:r>
-          </w:p>
-        </w:tc>
-        <w:tc>
-          <w:tcPr>
-            <w:tcW w:w="3261" w:type="dxa"/>
-            <w:vAlign w:val="center"/>
-          </w:tcPr>
-          <w:p>
-            <w:pPr>
-              <w:ind w:left="297"/>
-              <w:jc w:val="center"/>
-              <w:rPr>
-                <w:rFonts w:asciiTheme="majorBidi" w:eastAsia="Times New Roman" w:hAnsiTheme="majorBidi" w:cstheme="majorBidi"/>
-                <w:color w:val="000000"/>
-                <w:sz w:val="20"/>
-                <w:szCs w:val="20"/>
-              </w:rPr>
-            </w:pPr>
-            <w:r>
-              <w:rPr>
-                <w:rFonts w:asciiTheme="majorBidi" w:eastAsia="Times New Roman" w:hAnsiTheme="majorBidi" w:cstheme="majorBidi"/>
-                <w:color w:val="000000"/>
-                <w:sz w:val="20"/>
-                <w:szCs w:val="20"/>
-              </w:rPr>
-              <w:t>272</w:t>
-            </w:r>
-          </w:p>
-        </w:tc>
-      </w:tr>
-      <w:tr>
-        <w:trPr>
-          <w:trHeight w:val="300"/>
-        </w:trPr>
-        <w:tc>
-          <w:tcPr>
-            <w:tcW w:w="3360" w:type="dxa"/>
-            <w:noWrap/>
-            <w:vAlign w:val="center"/>
-            <w:hideMark/>
-          </w:tcPr>
-          <w:p>
-            <w:pPr>
-              <w:jc w:val="center"/>
-              <w:rPr>
-                <w:rFonts w:asciiTheme="majorBidi" w:eastAsia="Times New Roman" w:hAnsiTheme="majorBidi" w:cstheme="majorBidi"/>
-                <w:color w:val="000000"/>
-                <w:sz w:val="20"/>
-                <w:szCs w:val="20"/>
-              </w:rPr>
-            </w:pPr>
-            <w:r>
-              <w:rPr>
-                <w:rFonts w:asciiTheme="majorBidi" w:eastAsia="Times New Roman" w:hAnsiTheme="majorBidi" w:cstheme="majorBidi"/>
-                <w:color w:val="000000"/>
-                <w:sz w:val="20"/>
-                <w:szCs w:val="20"/>
-              </w:rPr>
-              <w:t>Output layer</w:t>
-            </w:r>
-          </w:p>
-        </w:tc>
-        <w:tc>
-          <w:tcPr>
-            <w:tcW w:w="3439" w:type="dxa"/>
-            <w:vAlign w:val="center"/>
-          </w:tcPr>
-          <w:p>
-            <w:pPr>
-              <w:jc w:val="center"/>
-              <w:rPr>
-                <w:rFonts w:asciiTheme="majorBidi" w:eastAsia="Times New Roman" w:hAnsiTheme="majorBidi" w:cstheme="majorBidi"/>
-                <w:color w:val="000000"/>
-                <w:sz w:val="20"/>
-                <w:szCs w:val="20"/>
-              </w:rPr>
-            </w:pPr>
-            <w:r>
-              <w:rPr>
-                <w:rFonts w:asciiTheme="majorBidi" w:eastAsia="Times New Roman" w:hAnsiTheme="majorBidi" w:cstheme="majorBidi"/>
-                <w:color w:val="000000"/>
-                <w:sz w:val="20"/>
-                <w:szCs w:val="20"/>
-              </w:rPr>
-              <w:t>(None, 1</w:t>
-            </w:r>
-            <w:r>
-              <w:rPr>
-                <w:rFonts w:asciiTheme="majorBidi" w:eastAsia="Times New Roman" w:hAnsiTheme="majorBidi" w:cstheme="majorBidi"/>
-                <w:color w:val="000000"/>
-                <w:sz w:val="20"/>
-                <w:szCs w:val="20"/>
-              </w:rPr>
-              <w:t>)</w:t>
-            </w:r>
-          </w:p>
-        </w:tc>
-        <w:tc>
-          <w:tcPr>
-            <w:tcW w:w="3261" w:type="dxa"/>
-            <w:vAlign w:val="center"/>
-          </w:tcPr>
-          <w:p>
-            <w:pPr>
-              <w:ind w:left="297"/>
-              <w:jc w:val="center"/>
-              <w:rPr>
-                <w:rFonts w:asciiTheme="majorBidi" w:eastAsia="Times New Roman" w:hAnsiTheme="majorBidi" w:cstheme="majorBidi"/>
-                <w:color w:val="000000"/>
-                <w:sz w:val="20"/>
-                <w:szCs w:val="20"/>
-              </w:rPr>
-            </w:pPr>
-            <w:r>
-              <w:rPr>
-                <w:rFonts w:asciiTheme="majorBidi" w:eastAsia="Times New Roman" w:hAnsiTheme="majorBidi" w:cstheme="majorBidi"/>
-                <w:color w:val="000000"/>
-                <w:sz w:val="20"/>
-                <w:szCs w:val="20"/>
-              </w:rPr>
-              <w:t>17</w:t>
-            </w:r>
-            <w:r>
-              <w:rPr>
-                <w:rFonts w:asciiTheme="majorBidi" w:eastAsia="Times New Roman" w:hAnsiTheme="majorBidi" w:cstheme="majorBidi"/>
-                <w:color w:val="000000"/>
-                <w:sz w:val="20"/>
-                <w:szCs w:val="20"/>
-              </w:rPr>
-              <w:t xml:space="preserve">     </w:t>
-            </w:r>
-          </w:p>
-        </w:tc>
-      </w:tr>
-    </w:tbl>
-    <w:p>
-      <w:pPr>
-        <w:bidi/>
         <w:jc w:val="right"/>
         <w:rPr>
           <w:rFonts w:asciiTheme="majorBidi" w:hAnsiTheme="majorBidi" w:cstheme="majorBidi"/>
@@ -14222,6 +14162,22 @@
         <w:jc w:val="both"/>
         <w:rPr>
           <w:rFonts w:asciiTheme="majorBidi" w:hAnsiTheme="majorBidi" w:cstheme="majorBidi"/>
+        </w:rPr>
+      </w:pPr>
+    </w:p>
+    <w:p>
+      <w:pPr>
+        <w:jc w:val="both"/>
+        <w:rPr>
+          <w:rFonts w:asciiTheme="majorBidi" w:hAnsiTheme="majorBidi" w:cstheme="majorBidi"/>
+        </w:rPr>
+      </w:pPr>
+    </w:p>
+    <w:p>
+      <w:pPr>
+        <w:jc w:val="both"/>
+        <w:rPr>
+          <w:rFonts w:asciiTheme="majorBidi" w:hAnsiTheme="majorBidi" w:cstheme="majorBidi"/>
           <w:rtl/>
         </w:rPr>
       </w:pPr>
@@ -14243,6 +14199,7 @@
           <w:sz w:val="20"/>
           <w:szCs w:val="20"/>
         </w:rPr>
+        <w:lastRenderedPageBreak/>
         <w:t>Table</w:t>
       </w:r>
       <w:r>
@@ -14358,7 +14315,34 @@
                 <w:sz w:val="20"/>
                 <w:szCs w:val="20"/>
               </w:rPr>
-              <w:t>Param #</w:t>
+              <w:t xml:space="preserve">Number of </w:t>
+            </w:r>
+            <w:r>
+              <w:rPr>
+                <w:rFonts w:asciiTheme="majorBidi" w:eastAsia="Times New Roman" w:hAnsiTheme="majorBidi" w:cstheme="majorBidi"/>
+                <w:color w:val="000000"/>
+                <w:sz w:val="20"/>
+                <w:szCs w:val="20"/>
+              </w:rPr>
+              <w:t>P</w:t>
+            </w:r>
+            <w:r>
+              <w:rPr>
+                <w:rFonts w:asciiTheme="majorBidi" w:eastAsia="Times New Roman" w:hAnsiTheme="majorBidi" w:cstheme="majorBidi"/>
+                <w:color w:val="000000"/>
+                <w:sz w:val="20"/>
+                <w:szCs w:val="20"/>
+              </w:rPr>
+              <w:t>aram</w:t>
+            </w:r>
+            <w:r>
+              <w:rPr>
+                <w:rFonts w:asciiTheme="majorBidi" w:eastAsia="Times New Roman" w:hAnsiTheme="majorBidi" w:cstheme="majorBidi"/>
+                <w:color w:val="000000"/>
+                <w:sz w:val="20"/>
+                <w:szCs w:val="20"/>
+              </w:rPr>
+              <w:t>eter</w:t>
             </w:r>
           </w:p>
         </w:tc>
@@ -14391,7 +14375,7 @@
                 <w:sz w:val="20"/>
                 <w:szCs w:val="20"/>
               </w:rPr>
-              <w:t>dense_131 (Dense)</w:t>
+              <w:t>Hidden layer 1</w:t>
             </w:r>
           </w:p>
         </w:tc>
@@ -14477,7 +14461,7 @@
                 <w:sz w:val="20"/>
                 <w:szCs w:val="20"/>
               </w:rPr>
-              <w:t>dropout_9 (Dropout)</w:t>
+              <w:t xml:space="preserve">Dropout later </w:t>
             </w:r>
           </w:p>
         </w:tc>
@@ -14563,7 +14547,16 @@
                 <w:sz w:val="20"/>
                 <w:szCs w:val="20"/>
               </w:rPr>
-              <w:t>dense_132 (Dense)</w:t>
+              <w:t xml:space="preserve">Hidden layer </w:t>
+            </w:r>
+            <w:r>
+              <w:rPr>
+                <w:rFonts w:asciiTheme="majorBidi" w:eastAsia="Times New Roman" w:hAnsiTheme="majorBidi" w:cstheme="majorBidi"/>
+                <w:color w:val="000000"/>
+                <w:sz w:val="20"/>
+                <w:szCs w:val="20"/>
+              </w:rPr>
+              <w:t>2</w:t>
             </w:r>
           </w:p>
         </w:tc>
@@ -14649,7 +14642,7 @@
                 <w:sz w:val="20"/>
                 <w:szCs w:val="20"/>
               </w:rPr>
-              <w:t>dropout_10 (Dropout)</w:t>
+              <w:t>Dropout later</w:t>
             </w:r>
           </w:p>
         </w:tc>
@@ -14735,7 +14728,16 @@
                 <w:sz w:val="20"/>
                 <w:szCs w:val="20"/>
               </w:rPr>
-              <w:t>dense_133 (Dense)</w:t>
+              <w:t xml:space="preserve">Hidden layer </w:t>
+            </w:r>
+            <w:r>
+              <w:rPr>
+                <w:rFonts w:asciiTheme="majorBidi" w:eastAsia="Times New Roman" w:hAnsiTheme="majorBidi" w:cstheme="majorBidi"/>
+                <w:color w:val="000000"/>
+                <w:sz w:val="20"/>
+                <w:szCs w:val="20"/>
+              </w:rPr>
+              <w:t>3</w:t>
             </w:r>
           </w:p>
         </w:tc>
@@ -14821,7 +14823,7 @@
                 <w:sz w:val="20"/>
                 <w:szCs w:val="20"/>
               </w:rPr>
-              <w:t>dropout_11 (Dropout)</w:t>
+              <w:t>Dropout later</w:t>
             </w:r>
           </w:p>
         </w:tc>
@@ -14907,7 +14909,7 @@
                 <w:sz w:val="20"/>
                 <w:szCs w:val="20"/>
               </w:rPr>
-              <w:t>dense_134 (Dense)</w:t>
+              <w:t>Output layer</w:t>
             </w:r>
           </w:p>
         </w:tc>
@@ -15012,7 +15014,7 @@
                     <pic:cNvPicPr/>
                   </pic:nvPicPr>
                   <pic:blipFill>
-                    <a:blip r:embed="rId12">
+                    <a:blip r:embed="rId13">
                       <a:extLst>
                         <a:ext uri="{28A0092B-C50C-407E-A947-70E740481C1C}">
                           <a14:useLocalDpi xmlns:a14="http://schemas.microsoft.com/office/drawing/2010/main" val="0"/>
@@ -15498,6 +15500,22 @@
         <w:jc w:val="both"/>
         <w:rPr>
           <w:rFonts w:asciiTheme="majorBidi" w:hAnsiTheme="majorBidi" w:cstheme="majorBidi"/>
+        </w:rPr>
+      </w:pPr>
+    </w:p>
+    <w:p>
+      <w:pPr>
+        <w:jc w:val="both"/>
+        <w:rPr>
+          <w:rFonts w:asciiTheme="majorBidi" w:hAnsiTheme="majorBidi" w:cstheme="majorBidi"/>
+        </w:rPr>
+      </w:pPr>
+    </w:p>
+    <w:p>
+      <w:pPr>
+        <w:jc w:val="both"/>
+        <w:rPr>
+          <w:rFonts w:asciiTheme="majorBidi" w:hAnsiTheme="majorBidi" w:cstheme="majorBidi"/>
           <w:i/>
           <w:iCs/>
           <w:rtl/>
@@ -15563,21 +15581,131 @@
         <w:jc w:val="both"/>
         <w:rPr>
           <w:rFonts w:asciiTheme="majorBidi" w:hAnsiTheme="majorBidi" w:cstheme="majorBidi"/>
-          <w:rtl/>
-        </w:rPr>
-      </w:pPr>
-      <w:r>
-        <w:rPr>
-          <w:rFonts w:asciiTheme="majorBidi" w:hAnsiTheme="majorBidi" w:cstheme="majorBidi"/>
-        </w:rPr>
-        <w:t>In the figure below, the importance of variables in the random forest algorithm is expressed. According to this figure, the most important variables in learning the model with high correlation included the level of education and the faculty.</w:t>
+        </w:rPr>
+      </w:pPr>
+      <w:r>
+        <w:rPr>
+          <w:rFonts w:asciiTheme="majorBidi" w:hAnsiTheme="majorBidi" w:cstheme="majorBidi"/>
+        </w:rPr>
+        <w:t xml:space="preserve">In </w:t>
+      </w:r>
+      <w:r>
+        <w:rPr>
+          <w:rFonts w:asciiTheme="majorBidi" w:hAnsiTheme="majorBidi" w:cstheme="majorBidi"/>
+        </w:rPr>
+        <w:t>Fig 6</w:t>
+      </w:r>
+      <w:r>
+        <w:rPr>
+          <w:rFonts w:asciiTheme="majorBidi" w:hAnsiTheme="majorBidi" w:cstheme="majorBidi"/>
+        </w:rPr>
+        <w:t xml:space="preserve">, the importance of variables in the </w:t>
+      </w:r>
+      <w:r>
+        <w:rPr>
+          <w:rFonts w:asciiTheme="majorBidi" w:hAnsiTheme="majorBidi" w:cstheme="majorBidi"/>
+        </w:rPr>
+        <w:t xml:space="preserve">optimized </w:t>
+      </w:r>
+      <w:r>
+        <w:rPr>
+          <w:rFonts w:asciiTheme="majorBidi" w:hAnsiTheme="majorBidi" w:cstheme="majorBidi"/>
+        </w:rPr>
+        <w:t xml:space="preserve">random forest algorithm is </w:t>
+      </w:r>
+      <w:r>
+        <w:rPr>
+          <w:rFonts w:asciiTheme="majorBidi" w:hAnsiTheme="majorBidi" w:cstheme="majorBidi"/>
+        </w:rPr>
+        <w:t>shown</w:t>
+      </w:r>
+      <w:r>
+        <w:rPr>
+          <w:rFonts w:asciiTheme="majorBidi" w:hAnsiTheme="majorBidi" w:cstheme="majorBidi"/>
+        </w:rPr>
+        <w:t xml:space="preserve">. According to this figure, the most important variables in learning the model with high correlation </w:t>
+      </w:r>
+      <w:r>
+        <w:rPr>
+          <w:rFonts w:asciiTheme="majorBidi" w:hAnsiTheme="majorBidi" w:cstheme="majorBidi"/>
+        </w:rPr>
+        <w:t>are</w:t>
+      </w:r>
+      <w:r>
+        <w:rPr>
+          <w:rFonts w:asciiTheme="majorBidi" w:hAnsiTheme="majorBidi" w:cstheme="majorBidi"/>
+        </w:rPr>
+        <w:t xml:space="preserve"> the</w:t>
+      </w:r>
+      <w:r>
+        <w:rPr>
+          <w:rFonts w:asciiTheme="majorBidi" w:hAnsiTheme="majorBidi" w:cstheme="majorBidi"/>
+        </w:rPr>
+        <w:t xml:space="preserve"> department (where data is collected) and the</w:t>
+      </w:r>
+      <w:r>
+        <w:rPr>
+          <w:rFonts w:asciiTheme="majorBidi" w:hAnsiTheme="majorBidi" w:cstheme="majorBidi"/>
+        </w:rPr>
+        <w:t xml:space="preserve"> level of educatio</w:t>
+      </w:r>
+      <w:r>
+        <w:rPr>
+          <w:rFonts w:asciiTheme="majorBidi" w:hAnsiTheme="majorBidi" w:cstheme="majorBidi"/>
+        </w:rPr>
+        <w:t>n</w:t>
+      </w:r>
+      <w:r>
+        <w:rPr>
+          <w:rFonts w:asciiTheme="majorBidi" w:hAnsiTheme="majorBidi" w:cstheme="majorBidi"/>
+        </w:rPr>
+        <w:t>.</w:t>
+      </w:r>
+      <w:r>
+        <w:rPr>
+          <w:rFonts w:asciiTheme="majorBidi" w:hAnsiTheme="majorBidi" w:cstheme="majorBidi"/>
+        </w:rPr>
+        <w:t xml:space="preserve"> </w:t>
+      </w:r>
+      <w:r>
+        <w:rPr>
+          <w:rFonts w:asciiTheme="majorBidi" w:hAnsiTheme="majorBidi" w:cstheme="majorBidi"/>
+        </w:rPr>
+        <w:t xml:space="preserve">The model performance is improved and </w:t>
+      </w:r>
+      <w:r>
+        <w:rPr>
+          <w:rFonts w:asciiTheme="majorBidi" w:hAnsiTheme="majorBidi" w:cstheme="majorBidi"/>
+        </w:rPr>
+        <w:t xml:space="preserve">the </w:t>
+      </w:r>
+      <w:r>
+        <w:rPr>
+          <w:rFonts w:asciiTheme="majorBidi" w:hAnsiTheme="majorBidi" w:cstheme="majorBidi"/>
+        </w:rPr>
+        <w:t xml:space="preserve">values in table 9 represents the smaller difference between the </w:t>
+      </w:r>
+      <w:r>
+        <w:rPr>
+          <w:rFonts w:asciiTheme="majorBidi" w:hAnsiTheme="majorBidi" w:cstheme="majorBidi"/>
+        </w:rPr>
+        <w:t xml:space="preserve">predicted </w:t>
+      </w:r>
+      <w:r>
+        <w:rPr>
+          <w:rFonts w:asciiTheme="majorBidi" w:hAnsiTheme="majorBidi" w:cstheme="majorBidi"/>
+        </w:rPr>
+        <w:t xml:space="preserve">and </w:t>
+      </w:r>
+      <w:r>
+        <w:rPr>
+          <w:rFonts w:asciiTheme="majorBidi" w:hAnsiTheme="majorBidi" w:cstheme="majorBidi"/>
+        </w:rPr>
+        <w:t xml:space="preserve">the actual target values. </w:t>
       </w:r>
     </w:p>
     <w:p>
       <w:pPr>
-        <w:tabs>
-          <w:tab w:val="left" w:pos="5490"/>
-        </w:tabs>
         <w:jc w:val="center"/>
         <w:rPr>
           <w:rFonts w:asciiTheme="majorBidi" w:hAnsiTheme="majorBidi" w:cstheme="majorBidi"/>
@@ -15589,10 +15717,10 @@
           <w:noProof/>
         </w:rPr>
         <w:drawing>
-          <wp:inline distT="0" distB="0" distL="0" distR="0" wp14:anchorId="11A55FD2" wp14:editId="284E29A4">
-            <wp:extent cx="3620005" cy="2867425"/>
-            <wp:effectExtent l="0" t="0" r="0" b="9525"/>
-            <wp:docPr id="13" name="Picture 13"/>
+          <wp:inline distT="0" distB="0" distL="0" distR="0" wp14:anchorId="5787AE2A" wp14:editId="0B316EE2">
+            <wp:extent cx="3537507" cy="2998800"/>
+            <wp:effectExtent l="0" t="0" r="6350" b="0"/>
+            <wp:docPr id="899691688" name="Picture 899691688"/>
             <wp:cNvGraphicFramePr>
               <a:graphicFrameLocks xmlns:a="http://schemas.openxmlformats.org/drawingml/2006/main" noChangeAspect="1"/>
             </wp:cNvGraphicFramePr>
@@ -15600,17 +15728,11 @@
               <a:graphicData uri="http://schemas.openxmlformats.org/drawingml/2006/picture">
                 <pic:pic xmlns:pic="http://schemas.openxmlformats.org/drawingml/2006/picture">
                   <pic:nvPicPr>
-                    <pic:cNvPr id="13" name="5555555555555555555.PNG"/>
+                    <pic:cNvPr id="1801204691" name=""/>
                     <pic:cNvPicPr/>
                   </pic:nvPicPr>
                   <pic:blipFill>
-                    <a:blip r:embed="rId13">
-                      <a:extLst>
-                        <a:ext uri="{28A0092B-C50C-407E-A947-70E740481C1C}">
-                          <a14:useLocalDpi xmlns:a14="http://schemas.microsoft.com/office/drawing/2010/main" val="0"/>
-                        </a:ext>
-                      </a:extLst>
-                    </a:blip>
+                    <a:blip r:embed="rId14"/>
                     <a:stretch>
                       <a:fillRect/>
                     </a:stretch>
@@ -15618,7 +15740,7 @@
                   <pic:spPr>
                     <a:xfrm>
                       <a:off x="0" y="0"/>
-                      <a:ext cx="3620005" cy="2867425"/>
+                      <a:ext cx="3537507" cy="2998800"/>
                     </a:xfrm>
                     <a:prstGeom prst="rect">
                       <a:avLst/>
@@ -15657,20 +15779,6 @@
           <w:szCs w:val="20"/>
         </w:rPr>
         <w:t>: Importance of variables in random forest algorithm</w:t>
-      </w:r>
-    </w:p>
-    <w:p>
-      <w:pPr>
-        <w:jc w:val="both"/>
-        <w:rPr>
-          <w:rFonts w:asciiTheme="majorBidi" w:hAnsiTheme="majorBidi" w:cstheme="majorBidi"/>
-        </w:rPr>
-      </w:pPr>
-      <w:r>
-        <w:rPr>
-          <w:rFonts w:asciiTheme="majorBidi" w:hAnsiTheme="majorBidi" w:cstheme="majorBidi"/>
-        </w:rPr>
-        <w:t>The following table states the results of applying the randomized forest algorithm.</w:t>
       </w:r>
     </w:p>
     <w:p>
@@ -16055,65 +16163,6 @@
         <w:jc w:val="both"/>
         <w:rPr>
           <w:rFonts w:asciiTheme="majorBidi" w:hAnsiTheme="majorBidi" w:cstheme="majorBidi"/>
-        </w:rPr>
-      </w:pPr>
-      <w:r>
-        <w:rPr>
-          <w:rFonts w:asciiTheme="majorBidi" w:hAnsiTheme="majorBidi" w:cstheme="majorBidi"/>
-          <w:sz w:val="20"/>
-          <w:szCs w:val="20"/>
-        </w:rPr>
-        <w:lastRenderedPageBreak/>
-        <w:t xml:space="preserve">The mean square error of an estimator measures the squared difference between the estimated values and what is to be estimated whereas, root-mean-square error implies frequently used a measure of differences between values predicted by the model and the values observed. Mean absolute error can be defined as a measure of a difference between two continuous variables. </w:t>
-      </w:r>
-      <w:r>
-        <w:rPr>
-          <w:rFonts w:asciiTheme="majorBidi" w:hAnsiTheme="majorBidi" w:cstheme="majorBidi"/>
-        </w:rPr>
-        <w:t>According to the table above, MAE means the average difference between the predicted value between the model and the actual value, which was fo</w:t>
-      </w:r>
-      <w:r>
-        <w:rPr>
-          <w:rFonts w:asciiTheme="majorBidi" w:hAnsiTheme="majorBidi" w:cstheme="majorBidi"/>
-        </w:rPr>
-        <w:t>und to be 1.18</w:t>
-      </w:r>
-      <w:r>
-        <w:rPr>
-          <w:rFonts w:asciiTheme="majorBidi" w:hAnsiTheme="majorBidi" w:cstheme="majorBidi"/>
-        </w:rPr>
-        <w:t>. MSE means the mean squared difference between the predicted value of the model and the actual value,</w:t>
-      </w:r>
-      <w:r>
-        <w:rPr>
-          <w:rFonts w:asciiTheme="majorBidi" w:hAnsiTheme="majorBidi" w:cstheme="majorBidi"/>
-        </w:rPr>
-        <w:t xml:space="preserve"> which was obtained here as 2.34</w:t>
-      </w:r>
-      <w:r>
-        <w:rPr>
-          <w:rFonts w:asciiTheme="majorBidi" w:hAnsiTheme="majorBidi" w:cstheme="majorBidi"/>
-        </w:rPr>
-        <w:t>. RMSE means the square root of the average difference between the predicted value of the model and the actual v</w:t>
-      </w:r>
-      <w:r>
-        <w:rPr>
-          <w:rFonts w:asciiTheme="majorBidi" w:hAnsiTheme="majorBidi" w:cstheme="majorBidi"/>
-        </w:rPr>
-        <w:t>alue, which was found to be 1.53</w:t>
-      </w:r>
-      <w:r>
-        <w:rPr>
-          <w:rFonts w:asciiTheme="majorBidi" w:hAnsiTheme="majorBidi" w:cstheme="majorBidi"/>
-        </w:rPr>
-        <w:t xml:space="preserve"> here. The closer the values of these indicators are to zero, the better the fit.</w:t>
-      </w:r>
-    </w:p>
-    <w:p>
-      <w:pPr>
-        <w:jc w:val="both"/>
-        <w:rPr>
-          <w:rFonts w:asciiTheme="majorBidi" w:hAnsiTheme="majorBidi" w:cstheme="majorBidi"/>
           <w:sz w:val="20"/>
           <w:szCs w:val="20"/>
           <w:rtl/>
@@ -16139,6 +16188,7 @@
         <w:rPr>
           <w:rFonts w:asciiTheme="majorBidi" w:hAnsiTheme="majorBidi" w:cstheme="majorBidi"/>
         </w:rPr>
+        <w:lastRenderedPageBreak/>
         <w:t xml:space="preserve">Decision trees </w:t>
       </w:r>
       <w:r>
@@ -16158,35 +16208,133 @@
         <w:rPr>
           <w:rFonts w:asciiTheme="majorBidi" w:hAnsiTheme="majorBidi" w:cstheme="majorBidi"/>
         </w:rPr>
-        <w:t>are a popular machine learning algorithm that is used for classification and regression tasks. They are a type of supervised learning algorithm that works by recursively partitioning the data into subsets based on the values of the input features, until a stopping criterion is met. In a decision tree, each internal node represents a test on a feature, each branch represents the outcome of the test, and each leaf node represents a class label or a numerical value. The structure of the tree is learned from the training data using various algorithms, such as the ID3, C4.5, or CART algorithm.</w:t>
-      </w:r>
-      <w:r>
-        <w:rPr>
-          <w:rFonts w:asciiTheme="majorBidi" w:hAnsiTheme="majorBidi" w:cstheme="majorBidi" w:hint="cs"/>
-          <w:rtl/>
-        </w:rPr>
-        <w:t xml:space="preserve"> </w:t>
-      </w:r>
-      <w:r>
-        <w:rPr>
-          <w:rFonts w:asciiTheme="majorBidi" w:hAnsiTheme="majorBidi" w:cstheme="majorBidi"/>
-        </w:rPr>
-        <w:t xml:space="preserve">Decision trees are widely used in various fields such as finance, healthcare, and image analysis, where they have shown to be effective in handling high-dimensional data and dealing with missing or noisy data. </w:t>
+        <w:t xml:space="preserve">are a popular machine learning algorithm that is used for classification and regression tasks. They are a type of supervised learning algorithm that works by recursively partitioning the data into subsets based on the values of the input features, until a stopping criterion is met. In a decision tree, each internal node represents a test on a feature, each branch represents the outcome of the test, and each leaf node represents a class label or a numerical value. Decision trees are widely used in various fields such as finance, healthcare, and image analysis, where they have shown to be effective in handling high-dimensional data and dealing with missing or noisy data. </w:t>
       </w:r>
     </w:p>
     <w:p>
       <w:pPr>
+        <w:jc w:val="both"/>
+        <w:rPr>
+          <w:rFonts w:asciiTheme="majorBidi" w:hAnsiTheme="majorBidi" w:cstheme="majorBidi"/>
+        </w:rPr>
+      </w:pPr>
+      <w:r>
+        <w:rPr>
+          <w:rFonts w:asciiTheme="majorBidi" w:hAnsiTheme="majorBidi" w:cstheme="majorBidi"/>
+        </w:rPr>
+        <w:t xml:space="preserve">The </w:t>
+      </w:r>
+      <w:r>
+        <w:rPr>
+          <w:rFonts w:asciiTheme="majorBidi" w:hAnsiTheme="majorBidi" w:cstheme="majorBidi"/>
+        </w:rPr>
+        <w:t>Figure 7</w:t>
+      </w:r>
+      <w:r>
+        <w:rPr>
+          <w:rFonts w:asciiTheme="majorBidi" w:hAnsiTheme="majorBidi" w:cstheme="majorBidi"/>
+        </w:rPr>
+        <w:t xml:space="preserve"> shows the difference between the predicted values and the actual values for the </w:t>
+      </w:r>
+      <w:r>
+        <w:rPr>
+          <w:rFonts w:asciiTheme="majorBidi" w:hAnsiTheme="majorBidi" w:cstheme="majorBidi"/>
+        </w:rPr>
+        <w:t xml:space="preserve">GPA </w:t>
+      </w:r>
+      <w:r>
+        <w:rPr>
+          <w:rFonts w:asciiTheme="majorBidi" w:hAnsiTheme="majorBidi" w:cstheme="majorBidi"/>
+        </w:rPr>
+        <w:t>variable. The accumulation of data close to zero indicates the high accuracy of the model.</w:t>
+      </w:r>
+      <w:r>
+        <w:rPr>
+          <w:rFonts w:asciiTheme="majorBidi" w:hAnsiTheme="majorBidi" w:cstheme="majorBidi"/>
+        </w:rPr>
+        <w:t xml:space="preserve"> Likewise to feature importance in random forest, the department and degree features are the most relative ones in predicting the target variable (Figure 8).</w:t>
+      </w:r>
+      <w:r>
+        <w:rPr>
+          <w:rFonts w:asciiTheme="majorBidi" w:hAnsiTheme="majorBidi" w:cstheme="majorBidi"/>
+        </w:rPr>
+        <w:t xml:space="preserve"> </w:t>
+      </w:r>
+      <w:r>
+        <w:rPr>
+          <w:rFonts w:asciiTheme="majorBidi" w:hAnsiTheme="majorBidi" w:cstheme="majorBidi"/>
+        </w:rPr>
+        <w:t xml:space="preserve">The performance </w:t>
+      </w:r>
+      <w:r>
+        <w:rPr>
+          <w:rFonts w:asciiTheme="majorBidi" w:hAnsiTheme="majorBidi" w:cstheme="majorBidi"/>
+        </w:rPr>
+        <w:t xml:space="preserve">for </w:t>
+      </w:r>
+      <w:r>
+        <w:rPr>
+          <w:rFonts w:asciiTheme="majorBidi" w:hAnsiTheme="majorBidi" w:cstheme="majorBidi"/>
+        </w:rPr>
+        <w:t xml:space="preserve">decision tree </w:t>
+      </w:r>
+      <w:r>
+        <w:rPr>
+          <w:rFonts w:asciiTheme="majorBidi" w:hAnsiTheme="majorBidi" w:cstheme="majorBidi"/>
+        </w:rPr>
+        <w:t>is slightly weaker compared to random forest (</w:t>
+      </w:r>
+      <w:r>
+        <w:rPr>
+          <w:rFonts w:asciiTheme="majorBidi" w:hAnsiTheme="majorBidi" w:cstheme="majorBidi"/>
+        </w:rPr>
+        <w:t>considering simpler structure</w:t>
+      </w:r>
+      <w:r>
+        <w:rPr>
+          <w:rFonts w:asciiTheme="majorBidi" w:hAnsiTheme="majorBidi" w:cstheme="majorBidi"/>
+        </w:rPr>
+        <w:t xml:space="preserve">) </w:t>
+      </w:r>
+      <w:r>
+        <w:rPr>
+          <w:rFonts w:asciiTheme="majorBidi" w:hAnsiTheme="majorBidi" w:cstheme="majorBidi"/>
+        </w:rPr>
+        <w:t xml:space="preserve">while the normalized RMSE is still less than 20% as it is shown in table 10. </w:t>
+      </w:r>
+    </w:p>
+    <w:p>
+      <w:pPr>
+        <w:jc w:val="both"/>
+        <w:rPr>
+          <w:rFonts w:asciiTheme="majorBidi" w:hAnsiTheme="majorBidi" w:cstheme="majorBidi"/>
+        </w:rPr>
+      </w:pPr>
+    </w:p>
+    <w:p>
+      <w:pPr>
+        <w:jc w:val="both"/>
+        <w:rPr>
+          <w:rFonts w:asciiTheme="majorBidi" w:hAnsiTheme="majorBidi" w:cstheme="majorBidi"/>
+        </w:rPr>
+      </w:pPr>
+    </w:p>
+    <w:p>
+      <w:pPr>
+        <w:jc w:val="both"/>
+        <w:rPr>
+          <w:rFonts w:asciiTheme="majorBidi" w:hAnsiTheme="majorBidi" w:cstheme="majorBidi"/>
+        </w:rPr>
+      </w:pPr>
+    </w:p>
+    <w:p>
+      <w:pPr>
+        <w:jc w:val="both"/>
         <w:rPr>
           <w:rFonts w:asciiTheme="majorBidi" w:hAnsiTheme="majorBidi" w:cstheme="majorBidi"/>
           <w:rtl/>
         </w:rPr>
       </w:pPr>
-      <w:r>
-        <w:rPr>
-          <w:rFonts w:asciiTheme="majorBidi" w:hAnsiTheme="majorBidi" w:cstheme="majorBidi"/>
-        </w:rPr>
-        <w:t>The graph below shows the difference between the predicted values and the actual values for the grade point variable. The accumulation of data close to zero indicates the high accuracy of the model.</w:t>
-      </w:r>
     </w:p>
     <w:p>
       <w:pPr>
@@ -16222,7 +16370,7 @@
                     <pic:cNvPicPr/>
                   </pic:nvPicPr>
                   <pic:blipFill>
-                    <a:blip r:embed="rId14">
+                    <a:blip r:embed="rId15">
                       <a:extLst>
                         <a:ext uri="{28A0092B-C50C-407E-A947-70E740481C1C}">
                           <a14:useLocalDpi xmlns:a14="http://schemas.microsoft.com/office/drawing/2010/main" val="0"/>
@@ -16278,20 +16426,6 @@
     </w:p>
     <w:p>
       <w:pPr>
-        <w:jc w:val="both"/>
-        <w:rPr>
-          <w:rFonts w:asciiTheme="majorBidi" w:hAnsiTheme="majorBidi" w:cstheme="majorBidi"/>
-        </w:rPr>
-      </w:pPr>
-      <w:r>
-        <w:rPr>
-          <w:rFonts w:asciiTheme="majorBidi" w:hAnsiTheme="majorBidi" w:cstheme="majorBidi"/>
-        </w:rPr>
-        <w:t>The following figure shows the importance of variables in the decision tree algorithm. According to this figure, the most important variables in learning the model with high correlation included the level of education and the faculty.</w:t>
-      </w:r>
-    </w:p>
-    <w:p>
-      <w:pPr>
         <w:jc w:val="center"/>
         <w:rPr>
           <w:rFonts w:asciiTheme="majorBidi" w:hAnsiTheme="majorBidi" w:cstheme="majorBidi"/>
@@ -16300,14 +16434,13 @@
       <w:r>
         <w:rPr>
           <w:rFonts w:asciiTheme="majorBidi" w:hAnsiTheme="majorBidi" w:cstheme="majorBidi"/>
-          <w:noProof/>
         </w:rPr>
         <w:lastRenderedPageBreak/>
         <w:drawing>
-          <wp:inline distT="0" distB="0" distL="0" distR="0" wp14:anchorId="1ABB7098" wp14:editId="552B04BF">
-            <wp:extent cx="3715268" cy="3000794"/>
-            <wp:effectExtent l="0" t="0" r="0" b="9525"/>
-            <wp:docPr id="15" name="Picture 15"/>
+          <wp:inline distT="0" distB="0" distL="0" distR="0" wp14:anchorId="0F407DF1" wp14:editId="61954602">
+            <wp:extent cx="3537507" cy="2998800"/>
+            <wp:effectExtent l="0" t="0" r="6350" b="0"/>
+            <wp:docPr id="201840779" name="Picture 1"/>
             <wp:cNvGraphicFramePr>
               <a:graphicFrameLocks xmlns:a="http://schemas.openxmlformats.org/drawingml/2006/main" noChangeAspect="1"/>
             </wp:cNvGraphicFramePr>
@@ -16315,17 +16448,11 @@
               <a:graphicData uri="http://schemas.openxmlformats.org/drawingml/2006/picture">
                 <pic:pic xmlns:pic="http://schemas.openxmlformats.org/drawingml/2006/picture">
                   <pic:nvPicPr>
-                    <pic:cNvPr id="15" name="lllllllllll.PNG"/>
+                    <pic:cNvPr id="201840779" name=""/>
                     <pic:cNvPicPr/>
                   </pic:nvPicPr>
                   <pic:blipFill>
-                    <a:blip r:embed="rId15">
-                      <a:extLst>
-                        <a:ext uri="{28A0092B-C50C-407E-A947-70E740481C1C}">
-                          <a14:useLocalDpi xmlns:a14="http://schemas.microsoft.com/office/drawing/2010/main" val="0"/>
-                        </a:ext>
-                      </a:extLst>
-                    </a:blip>
+                    <a:blip r:embed="rId16"/>
                     <a:stretch>
                       <a:fillRect/>
                     </a:stretch>
@@ -16333,7 +16460,7 @@
                   <pic:spPr>
                     <a:xfrm>
                       <a:off x="0" y="0"/>
-                      <a:ext cx="3715268" cy="3000794"/>
+                      <a:ext cx="3537507" cy="2998800"/>
                     </a:xfrm>
                     <a:prstGeom prst="rect">
                       <a:avLst/>
@@ -16376,17 +16503,58 @@
     </w:p>
     <w:p>
       <w:pPr>
-        <w:jc w:val="both"/>
-        <w:rPr>
-          <w:rFonts w:asciiTheme="majorBidi" w:hAnsiTheme="majorBidi" w:cstheme="majorBidi"/>
-        </w:rPr>
-      </w:pPr>
-      <w:r>
-        <w:rPr>
-          <w:rFonts w:asciiTheme="majorBidi" w:hAnsiTheme="majorBidi" w:cstheme="majorBidi"/>
-        </w:rPr>
-        <w:t>In the following table, the results of using the decision tree algorithm are stated.</w:t>
-      </w:r>
+        <w:bidi/>
+        <w:jc w:val="center"/>
+        <w:rPr>
+          <w:rFonts w:asciiTheme="majorBidi" w:hAnsiTheme="majorBidi" w:cstheme="majorBidi"/>
+          <w:sz w:val="20"/>
+          <w:szCs w:val="20"/>
+        </w:rPr>
+      </w:pPr>
+    </w:p>
+    <w:p>
+      <w:pPr>
+        <w:bidi/>
+        <w:jc w:val="center"/>
+        <w:rPr>
+          <w:rFonts w:asciiTheme="majorBidi" w:hAnsiTheme="majorBidi" w:cstheme="majorBidi"/>
+          <w:sz w:val="20"/>
+          <w:szCs w:val="20"/>
+        </w:rPr>
+      </w:pPr>
+    </w:p>
+    <w:p>
+      <w:pPr>
+        <w:bidi/>
+        <w:jc w:val="center"/>
+        <w:rPr>
+          <w:rFonts w:asciiTheme="majorBidi" w:hAnsiTheme="majorBidi" w:cstheme="majorBidi"/>
+          <w:sz w:val="20"/>
+          <w:szCs w:val="20"/>
+        </w:rPr>
+      </w:pPr>
+    </w:p>
+    <w:p>
+      <w:pPr>
+        <w:bidi/>
+        <w:jc w:val="center"/>
+        <w:rPr>
+          <w:rFonts w:asciiTheme="majorBidi" w:hAnsiTheme="majorBidi" w:cstheme="majorBidi"/>
+          <w:sz w:val="20"/>
+          <w:szCs w:val="20"/>
+        </w:rPr>
+      </w:pPr>
+    </w:p>
+    <w:p>
+      <w:pPr>
+        <w:bidi/>
+        <w:jc w:val="center"/>
+        <w:rPr>
+          <w:rFonts w:asciiTheme="majorBidi" w:hAnsiTheme="majorBidi" w:cstheme="majorBidi"/>
+          <w:sz w:val="20"/>
+          <w:szCs w:val="20"/>
+        </w:rPr>
+      </w:pPr>
     </w:p>
     <w:p>
       <w:pPr>
@@ -16756,53 +16924,24 @@
     </w:p>
     <w:p>
       <w:pPr>
+        <w:rPr>
+          <w:rFonts w:asciiTheme="majorBidi" w:hAnsiTheme="majorBidi" w:cstheme="majorBidi"/>
+        </w:rPr>
+      </w:pPr>
+      <w:r>
+        <w:rPr>
+          <w:rFonts w:asciiTheme="majorBidi" w:hAnsiTheme="majorBidi" w:cstheme="majorBidi"/>
+        </w:rPr>
+        <w:br w:type="page"/>
+      </w:r>
+    </w:p>
+    <w:p>
+      <w:pPr>
         <w:jc w:val="both"/>
         <w:rPr>
           <w:rFonts w:asciiTheme="majorBidi" w:hAnsiTheme="majorBidi" w:cstheme="majorBidi"/>
         </w:rPr>
       </w:pPr>
-      <w:r>
-        <w:rPr>
-          <w:rFonts w:asciiTheme="majorBidi" w:hAnsiTheme="majorBidi" w:cstheme="majorBidi"/>
-        </w:rPr>
-        <w:t>The mean square error of an estimator measures the squared difference between the estimated values and what is to be estimated whereas, root-mean-square error implies frequently used a measure of differences between values predicted by the model and the values observed. Mean absolute error can be defined as a measure of a difference between two continuous variables. According to the table above, MAE means the average difference between the predicted value between the model and the actual value, which was fo</w:t>
-      </w:r>
-      <w:r>
-        <w:rPr>
-          <w:rFonts w:asciiTheme="majorBidi" w:hAnsiTheme="majorBidi" w:cstheme="majorBidi"/>
-        </w:rPr>
-        <w:t>und to be 1.30</w:t>
-      </w:r>
-      <w:r>
-        <w:rPr>
-          <w:rFonts w:asciiTheme="majorBidi" w:hAnsiTheme="majorBidi" w:cstheme="majorBidi"/>
-        </w:rPr>
-        <w:t xml:space="preserve">. MSE means the average square of the difference between the predicted value of the model and the actual value, which was found to be </w:t>
-      </w:r>
-      <w:r>
-        <w:rPr>
-          <w:rFonts w:asciiTheme="majorBidi" w:hAnsiTheme="majorBidi" w:cstheme="majorBidi"/>
-        </w:rPr>
-        <w:t>2.92</w:t>
-      </w:r>
-      <w:r>
-        <w:rPr>
-          <w:rFonts w:asciiTheme="majorBidi" w:hAnsiTheme="majorBidi" w:cstheme="majorBidi"/>
-        </w:rPr>
-        <w:t xml:space="preserve"> here. RMSE means the square root of the average difference between the predicted value of the model and the actual value, which was obtained here as </w:t>
-      </w:r>
-      <w:r>
-        <w:rPr>
-          <w:rFonts w:asciiTheme="majorBidi" w:hAnsiTheme="majorBidi" w:cstheme="majorBidi"/>
-        </w:rPr>
-        <w:t>1.79</w:t>
-      </w:r>
-      <w:r>
-        <w:rPr>
-          <w:rFonts w:asciiTheme="majorBidi" w:hAnsiTheme="majorBidi" w:cstheme="majorBidi"/>
-        </w:rPr>
-        <w:t>. The closer the values of these indicators are to zero, the better the fit.</w:t>
-      </w:r>
     </w:p>
     <w:p>
       <w:pPr>
@@ -16839,6 +16978,68 @@
         </w:rPr>
         <w:t>The comparative comparison table states the MAE, MSE, and RMSE values for all implemented algorithms.</w:t>
       </w:r>
+      <w:r>
+        <w:rPr>
+          <w:rFonts w:asciiTheme="majorBidi" w:hAnsiTheme="majorBidi" w:cstheme="majorBidi"/>
+        </w:rPr>
+        <w:t xml:space="preserve"> </w:t>
+      </w:r>
+      <w:r>
+        <w:rPr>
+          <w:rFonts w:asciiTheme="majorBidi" w:hAnsiTheme="majorBidi" w:cstheme="majorBidi"/>
+          <w:b/>
+          <w:bCs/>
+        </w:rPr>
+        <w:t>Some more texts.</w:t>
+      </w:r>
+    </w:p>
+    <w:p>
+      <w:pPr>
+        <w:jc w:val="both"/>
+        <w:rPr>
+          <w:rFonts w:asciiTheme="majorBidi" w:hAnsiTheme="majorBidi" w:cstheme="majorBidi"/>
+        </w:rPr>
+      </w:pPr>
+    </w:p>
+    <w:p>
+      <w:pPr>
+        <w:jc w:val="both"/>
+        <w:rPr>
+          <w:rFonts w:asciiTheme="majorBidi" w:hAnsiTheme="majorBidi" w:cstheme="majorBidi"/>
+        </w:rPr>
+      </w:pPr>
+    </w:p>
+    <w:p>
+      <w:pPr>
+        <w:jc w:val="both"/>
+        <w:rPr>
+          <w:rFonts w:asciiTheme="majorBidi" w:hAnsiTheme="majorBidi" w:cstheme="majorBidi"/>
+        </w:rPr>
+      </w:pPr>
+    </w:p>
+    <w:p>
+      <w:pPr>
+        <w:jc w:val="both"/>
+        <w:rPr>
+          <w:rFonts w:asciiTheme="majorBidi" w:hAnsiTheme="majorBidi" w:cstheme="majorBidi"/>
+        </w:rPr>
+      </w:pPr>
+    </w:p>
+    <w:p>
+      <w:pPr>
+        <w:jc w:val="both"/>
+        <w:rPr>
+          <w:rFonts w:asciiTheme="majorBidi" w:hAnsiTheme="majorBidi" w:cstheme="majorBidi"/>
+        </w:rPr>
+      </w:pPr>
+    </w:p>
+    <w:p>
+      <w:pPr>
+        <w:jc w:val="both"/>
+        <w:rPr>
+          <w:rFonts w:asciiTheme="majorBidi" w:hAnsiTheme="majorBidi" w:cstheme="majorBidi"/>
+        </w:rPr>
+      </w:pPr>
     </w:p>
     <w:p>
       <w:pPr>
@@ -16931,7 +17132,6 @@
                 <w:sz w:val="20"/>
                 <w:szCs w:val="20"/>
               </w:rPr>
-              <w:lastRenderedPageBreak/>
               <w:t>Algorithms</w:t>
             </w:r>
           </w:p>
@@ -17874,22 +18074,33 @@
     </w:p>
     <w:p>
       <w:pPr>
+        <w:rPr>
+          <w:rFonts w:asciiTheme="majorBidi" w:hAnsiTheme="majorBidi" w:cs="B Titr"/>
+          <w:lang w:bidi="fa-IR"/>
+        </w:rPr>
+      </w:pPr>
+    </w:p>
+    <w:p>
+      <w:pPr>
         <w:jc w:val="center"/>
         <w:rPr>
           <w:rFonts w:asciiTheme="majorBidi" w:hAnsiTheme="majorBidi" w:cs="B Titr"/>
+          <w:sz w:val="18"/>
+          <w:szCs w:val="18"/>
           <w:lang w:bidi="fa-IR"/>
         </w:rPr>
       </w:pPr>
       <w:r>
         <w:rPr>
           <w:rFonts w:asciiTheme="majorBidi" w:hAnsiTheme="majorBidi" w:cs="B Titr"/>
-          <w:noProof/>
-        </w:rPr>
+          <w:lang w:bidi="fa-IR"/>
+        </w:rPr>
+        <w:lastRenderedPageBreak/>
         <w:drawing>
-          <wp:inline distT="0" distB="0" distL="0" distR="0" wp14:anchorId="3CD20925" wp14:editId="3C7294AF">
-            <wp:extent cx="5943600" cy="3458845"/>
-            <wp:effectExtent l="0" t="0" r="0" b="8255"/>
-            <wp:docPr id="16" name="Picture 16"/>
+          <wp:inline distT="0" distB="0" distL="0" distR="0" wp14:anchorId="274C0D06" wp14:editId="54B061AF">
+            <wp:extent cx="4058288" cy="2178000"/>
+            <wp:effectExtent l="0" t="0" r="0" b="0"/>
+            <wp:docPr id="424348787" name="Picture 1"/>
             <wp:cNvGraphicFramePr>
               <a:graphicFrameLocks xmlns:a="http://schemas.openxmlformats.org/drawingml/2006/main" noChangeAspect="1"/>
             </wp:cNvGraphicFramePr>
@@ -17897,17 +18108,11 @@
               <a:graphicData uri="http://schemas.openxmlformats.org/drawingml/2006/picture">
                 <pic:pic xmlns:pic="http://schemas.openxmlformats.org/drawingml/2006/picture">
                   <pic:nvPicPr>
-                    <pic:cNvPr id="16" name="uuuuuuuu.PNG"/>
+                    <pic:cNvPr id="424348787" name=""/>
                     <pic:cNvPicPr/>
                   </pic:nvPicPr>
                   <pic:blipFill>
-                    <a:blip r:embed="rId16">
-                      <a:extLst>
-                        <a:ext uri="{28A0092B-C50C-407E-A947-70E740481C1C}">
-                          <a14:useLocalDpi xmlns:a14="http://schemas.microsoft.com/office/drawing/2010/main" val="0"/>
-                        </a:ext>
-                      </a:extLst>
-                    </a:blip>
+                    <a:blip r:embed="rId17"/>
                     <a:stretch>
                       <a:fillRect/>
                     </a:stretch>
@@ -17915,7 +18120,7 @@
                   <pic:spPr>
                     <a:xfrm>
                       <a:off x="0" y="0"/>
-                      <a:ext cx="5943600" cy="3458845"/>
+                      <a:ext cx="4058288" cy="2178000"/>
                     </a:xfrm>
                     <a:prstGeom prst="rect">
                       <a:avLst/>
@@ -17927,14 +18132,169 @@
           </wp:inline>
         </w:drawing>
       </w:r>
+      <w:r>
+        <w:rPr>
+          <w:rFonts w:asciiTheme="majorBidi" w:hAnsiTheme="majorBidi" w:cs="B Titr"/>
+          <w:lang w:bidi="fa-IR"/>
+        </w:rPr>
+        <w:drawing>
+          <wp:inline distT="0" distB="0" distL="0" distR="0" wp14:anchorId="682C2831" wp14:editId="7DF1E362">
+            <wp:extent cx="4058288" cy="2178000"/>
+            <wp:effectExtent l="0" t="0" r="0" b="0"/>
+            <wp:docPr id="1655046559" name="Picture 1"/>
+            <wp:cNvGraphicFramePr>
+              <a:graphicFrameLocks xmlns:a="http://schemas.openxmlformats.org/drawingml/2006/main" noChangeAspect="1"/>
+            </wp:cNvGraphicFramePr>
+            <a:graphic xmlns:a="http://schemas.openxmlformats.org/drawingml/2006/main">
+              <a:graphicData uri="http://schemas.openxmlformats.org/drawingml/2006/picture">
+                <pic:pic xmlns:pic="http://schemas.openxmlformats.org/drawingml/2006/picture">
+                  <pic:nvPicPr>
+                    <pic:cNvPr id="1655046559" name=""/>
+                    <pic:cNvPicPr/>
+                  </pic:nvPicPr>
+                  <pic:blipFill>
+                    <a:blip r:embed="rId18"/>
+                    <a:stretch>
+                      <a:fillRect/>
+                    </a:stretch>
+                  </pic:blipFill>
+                  <pic:spPr>
+                    <a:xfrm>
+                      <a:off x="0" y="0"/>
+                      <a:ext cx="4058288" cy="2178000"/>
+                    </a:xfrm>
+                    <a:prstGeom prst="rect">
+                      <a:avLst/>
+                    </a:prstGeom>
+                  </pic:spPr>
+                </pic:pic>
+              </a:graphicData>
+            </a:graphic>
+          </wp:inline>
+        </w:drawing>
+      </w:r>
+      <w:r>
+        <w:rPr>
+          <w:rFonts w:asciiTheme="majorBidi" w:hAnsiTheme="majorBidi" w:cs="B Titr"/>
+          <w:lang w:bidi="fa-IR"/>
+        </w:rPr>
+        <w:drawing>
+          <wp:inline distT="0" distB="0" distL="0" distR="0" wp14:anchorId="2F919C7E" wp14:editId="179189B1">
+            <wp:extent cx="4058288" cy="2178000"/>
+            <wp:effectExtent l="0" t="0" r="0" b="0"/>
+            <wp:docPr id="313205067" name="Picture 1"/>
+            <wp:cNvGraphicFramePr>
+              <a:graphicFrameLocks xmlns:a="http://schemas.openxmlformats.org/drawingml/2006/main" noChangeAspect="1"/>
+            </wp:cNvGraphicFramePr>
+            <a:graphic xmlns:a="http://schemas.openxmlformats.org/drawingml/2006/main">
+              <a:graphicData uri="http://schemas.openxmlformats.org/drawingml/2006/picture">
+                <pic:pic xmlns:pic="http://schemas.openxmlformats.org/drawingml/2006/picture">
+                  <pic:nvPicPr>
+                    <pic:cNvPr id="313205067" name=""/>
+                    <pic:cNvPicPr/>
+                  </pic:nvPicPr>
+                  <pic:blipFill>
+                    <a:blip r:embed="rId19"/>
+                    <a:stretch>
+                      <a:fillRect/>
+                    </a:stretch>
+                  </pic:blipFill>
+                  <pic:spPr>
+                    <a:xfrm>
+                      <a:off x="0" y="0"/>
+                      <a:ext cx="4058288" cy="2178000"/>
+                    </a:xfrm>
+                    <a:prstGeom prst="rect">
+                      <a:avLst/>
+                    </a:prstGeom>
+                  </pic:spPr>
+                </pic:pic>
+              </a:graphicData>
+            </a:graphic>
+          </wp:inline>
+        </w:drawing>
+      </w:r>
     </w:p>
     <w:p>
       <w:pPr>
+        <w:jc w:val="center"/>
         <w:rPr>
           <w:rFonts w:asciiTheme="majorBidi" w:hAnsiTheme="majorBidi" w:cs="B Titr"/>
-          <w:lang w:bidi="fa-IR"/>
-        </w:rPr>
-      </w:pPr>
+          <w:sz w:val="18"/>
+          <w:szCs w:val="18"/>
+          <w:lang w:bidi="fa-IR"/>
+        </w:rPr>
+      </w:pPr>
+    </w:p>
+    <w:p>
+      <w:pPr>
+        <w:jc w:val="center"/>
+        <w:rPr>
+          <w:rFonts w:asciiTheme="majorBidi" w:hAnsiTheme="majorBidi" w:cs="B Titr"/>
+          <w:sz w:val="18"/>
+          <w:szCs w:val="18"/>
+          <w:lang w:bidi="fa-IR"/>
+        </w:rPr>
+      </w:pPr>
+      <w:r>
+        <w:rPr>
+          <w:rFonts w:asciiTheme="majorBidi" w:hAnsiTheme="majorBidi" w:cs="B Titr"/>
+          <w:sz w:val="18"/>
+          <w:szCs w:val="18"/>
+          <w:lang w:bidi="fa-IR"/>
+        </w:rPr>
+        <w:t>Figure 9: Comparison of implemented algorithms</w:t>
+      </w:r>
+    </w:p>
+    <w:p>
+      <w:pPr>
+        <w:jc w:val="center"/>
+        <w:rPr>
+          <w:rFonts w:asciiTheme="majorBidi" w:hAnsiTheme="majorBidi" w:cs="B Titr"/>
+          <w:sz w:val="18"/>
+          <w:szCs w:val="18"/>
+          <w:lang w:bidi="fa-IR"/>
+        </w:rPr>
+      </w:pPr>
+    </w:p>
+    <w:p>
+      <w:pPr>
+        <w:jc w:val="center"/>
+        <w:rPr>
+          <w:rFonts w:asciiTheme="majorBidi" w:hAnsiTheme="majorBidi" w:cs="B Titr"/>
+          <w:sz w:val="18"/>
+          <w:szCs w:val="18"/>
+          <w:lang w:bidi="fa-IR"/>
+        </w:rPr>
+      </w:pPr>
+      <w:r>
+        <w:rPr>
+          <w:rFonts w:asciiTheme="majorBidi" w:hAnsiTheme="majorBidi" w:cs="B Titr"/>
+          <w:sz w:val="18"/>
+          <w:szCs w:val="18"/>
+          <w:lang w:bidi="fa-IR"/>
+        </w:rPr>
+        <w:br/>
+      </w:r>
+    </w:p>
+    <w:p>
+      <w:pPr>
+        <w:rPr>
+          <w:rFonts w:asciiTheme="majorBidi" w:hAnsiTheme="majorBidi" w:cs="B Titr"/>
+          <w:sz w:val="18"/>
+          <w:szCs w:val="18"/>
+          <w:lang w:bidi="fa-IR"/>
+        </w:rPr>
+      </w:pPr>
+      <w:r>
+        <w:rPr>
+          <w:rFonts w:asciiTheme="majorBidi" w:hAnsiTheme="majorBidi" w:cs="B Titr"/>
+          <w:sz w:val="18"/>
+          <w:szCs w:val="18"/>
+          <w:lang w:bidi="fa-IR"/>
+        </w:rPr>
+        <w:br w:type="page"/>
+      </w:r>
     </w:p>
     <w:p>
       <w:pPr>
@@ -17947,15 +18307,6 @@
           <w:lang w:bidi="fa-IR"/>
         </w:rPr>
       </w:pPr>
-      <w:r>
-        <w:rPr>
-          <w:rFonts w:asciiTheme="majorBidi" w:hAnsiTheme="majorBidi" w:cs="B Titr"/>
-          <w:sz w:val="18"/>
-          <w:szCs w:val="18"/>
-          <w:lang w:bidi="fa-IR"/>
-        </w:rPr>
-        <w:t>Figure 9: Comparison of implemented algorithms</w:t>
-      </w:r>
     </w:p>
     <w:p>
       <w:pPr>
@@ -18026,7 +18377,6 @@
           <w:rtl/>
           <w:lang w:bidi="fa-IR"/>
         </w:rPr>
-        <w:lastRenderedPageBreak/>
         <w:t xml:space="preserve">در مطالعه </w:t>
       </w:r>
       <w:r>
@@ -18697,6 +19047,7 @@
           <w:rFonts w:asciiTheme="majorBidi" w:hAnsiTheme="majorBidi" w:cstheme="majorBidi"/>
           <w:lang w:bidi="fa-IR"/>
         </w:rPr>
+        <w:lastRenderedPageBreak/>
         <w:t>Aluko, R. O., Adenuga, O. A., Kukoyi, P. O., Soyingbe, A. A., &amp; Oyedeji, J. O. (2016). Predicting the academic success of architecture students by pre-enrolment requirement: Using machine-learning techniques. Construction Economics and Building, 16(4), 86-98.</w:t>
       </w:r>
     </w:p>
@@ -18736,7 +19087,6 @@
           <w:rFonts w:asciiTheme="majorBidi" w:hAnsiTheme="majorBidi" w:cstheme="majorBidi"/>
           <w:lang w:bidi="fa-IR"/>
         </w:rPr>
-        <w:lastRenderedPageBreak/>
         <w:t>Budiman, E., Haviluddin, Kridalaksana, A. H., Wati, M., &amp; Purnawansyah. (2018). Performance of decision tree C4. 5 algorithm in student academic evaluation. In Computational Science and Technology: 4th ICCST 2017, Kuala Lumpur, Malaysia, 29–30 November, 2017 (pp. 380-389). Springer Singapore.</w:t>
       </w:r>
     </w:p>
@@ -18994,6 +19344,7 @@
           <w:rFonts w:asciiTheme="majorBidi" w:hAnsiTheme="majorBidi" w:cstheme="majorBidi"/>
           <w:lang w:bidi="fa-IR"/>
         </w:rPr>
+        <w:lastRenderedPageBreak/>
         <w:t>Gipson, J. A. (2018). Predicting Graduation and College GPA: A Multilevel Analysis Investigating the Contextual Effect of College Major (Doctoral dissertation, Purdue University).</w:t>
       </w:r>
     </w:p>
@@ -19032,7 +19383,6 @@
           <w:rFonts w:asciiTheme="majorBidi" w:hAnsiTheme="majorBidi" w:cstheme="majorBidi"/>
           <w:lang w:bidi="fa-IR"/>
         </w:rPr>
-        <w:lastRenderedPageBreak/>
         <w:t>Hamoud, A., Hashim, A. S., &amp; Awadh, W. A. (2018). Predicting student performance in higher education institutions using decision tree analysis. International Journal of Interactive Multimedia and Artificial Intelligence, 5, 26-31.</w:t>
       </w:r>
     </w:p>
@@ -19262,6 +19612,7 @@
           <w:rFonts w:asciiTheme="majorBidi" w:hAnsiTheme="majorBidi" w:cstheme="majorBidi"/>
           <w:lang w:bidi="fa-IR"/>
         </w:rPr>
+        <w:lastRenderedPageBreak/>
         <w:t>Phale, K., Fanglin, L., Adjei Mensah, I., Omari-Sasu, A. Y., &amp; Musah, M. (2021). Knowledge-Based Economy Capacity Building for Developing Countries: A Panel Analysis in Southern African Development Community. Sustainability, 13(5), 2890.</w:t>
       </w:r>
     </w:p>
@@ -19300,15 +19651,7 @@
           <w:rFonts w:asciiTheme="majorBidi" w:hAnsiTheme="majorBidi" w:cstheme="majorBidi"/>
           <w:lang w:bidi="fa-IR"/>
         </w:rPr>
-        <w:t xml:space="preserve">Putpuek, N., Rojanaprasert, N., Atchariyachanvanich, K., &amp; Thamrongthanyawong, T. (2018, June). Comparative study of prediction models for final GPA score: a case study of Rajabhat Rajanagarindra </w:t>
-      </w:r>
-      <w:r>
-        <w:rPr>
-          <w:rFonts w:asciiTheme="majorBidi" w:hAnsiTheme="majorBidi" w:cstheme="majorBidi"/>
-          <w:lang w:bidi="fa-IR"/>
-        </w:rPr>
-        <w:lastRenderedPageBreak/>
-        <w:t>University. In 2018 IEEE/ACIS 17th International Conference on Computer and Information Science (ICIS) (pp. 92-97). IEEE.</w:t>
+        <w:t>Putpuek, N., Rojanaprasert, N., Atchariyachanvanich, K., &amp; Thamrongthanyawong, T. (2018, June). Comparative study of prediction models for final GPA score: a case study of Rajabhat Rajanagarindra University. In 2018 IEEE/ACIS 17th International Conference on Computer and Information Science (ICIS) (pp. 92-97). IEEE.</w:t>
       </w:r>
     </w:p>
     <w:p>
@@ -19421,7 +19764,7 @@
       </w:pPr>
     </w:p>
     <w:sectPr>
-      <w:footerReference w:type="default" r:id="rId17"/>
+      <w:footerReference w:type="default" r:id="rId20"/>
       <w:pgSz w:w="12240" w:h="15840"/>
       <w:pgMar w:top="1440" w:right="1440" w:bottom="1440" w:left="1440" w:header="720" w:footer="720" w:gutter="0"/>
       <w:cols w:space="720"/>

</xml_diff>